<commit_message>
Productrapport at chapter 4.3 software
</commit_message>
<xml_diff>
--- a/Plan van Aanpak/Onderzoek_1.docx
+++ b/Plan van Aanpak/Onderzoek_1.docx
@@ -930,9 +930,8 @@
         <w:rPr>
           <w:rFonts w:ascii="Arial" w:hAnsi="Arial" w:cs="Arial"/>
         </w:rPr>
-        <w:t xml:space="preserve"> moeten worden uitgevoerd met een datalogger die tijdmetingen uitvoert op 10 </w:t>
-      </w:r>
-      <w:proofErr w:type="spellStart"/>
+        <w:t xml:space="preserve"> moeten worden uitgevoerd met een datalogger die tijdmetingen uitvoert op 1 </w:t>
+      </w:r>
       <w:r>
         <w:rPr>
           <w:rFonts w:ascii="Arial" w:hAnsi="Arial" w:cs="Arial"/>
@@ -945,7 +944,6 @@
         </w:rPr>
         <w:t>.</w:t>
       </w:r>
-      <w:proofErr w:type="spellEnd"/>
       <w:r>
         <w:rPr>
           <w:rFonts w:ascii="Arial" w:hAnsi="Arial" w:cs="Arial"/>
@@ -1292,7 +1290,19 @@
         <w:rPr>
           <w:rFonts w:ascii="Arial" w:hAnsi="Arial" w:cs="Arial"/>
         </w:rPr>
-        <w:t>Om het enigszins een beetje overzichtelijk te houden heb ik de volgende microcontrollers in een tabel gezet en beoordeeld op de eisen:</w:t>
+        <w:t xml:space="preserve">Om het enigszins een beetje overzichtelijk te houden heb ik de volgende microcontrollers </w:t>
+      </w:r>
+      <w:r>
+        <w:rPr>
+          <w:rFonts w:ascii="Arial" w:hAnsi="Arial" w:cs="Arial"/>
+        </w:rPr>
+        <w:t xml:space="preserve">vergeleken op de bovengenoemde </w:t>
+      </w:r>
+      <w:r>
+        <w:rPr>
+          <w:rFonts w:ascii="Arial" w:hAnsi="Arial" w:cs="Arial"/>
+        </w:rPr>
+        <w:t>eisen:</w:t>
       </w:r>
     </w:p>
     <w:p>
@@ -1426,21 +1436,13 @@
         <w:rPr>
           <w:rFonts w:ascii="Arial" w:hAnsi="Arial" w:cs="Arial"/>
         </w:rPr>
-        <w:t xml:space="preserve">Uiteindelijk heb ik gekozen tussen twee veelzijdige microcontrollers: de Arduino Nano ESP32-S3 en de Teensy 4.1. De specificaties van beide microcontrollers liggen dicht bij elkaar, maar de doorslaggevende factoren waren mijn bekendheid met het Arduino-ecosysteem en de aanwezigheid van een </w:t>
-      </w:r>
-      <w:proofErr w:type="spellStart"/>
-      <w:r>
-        <w:rPr>
-          <w:rFonts w:ascii="Arial" w:hAnsi="Arial" w:cs="Arial"/>
-        </w:rPr>
-        <w:t>dual-core</w:t>
-      </w:r>
-      <w:proofErr w:type="spellEnd"/>
-      <w:r>
-        <w:rPr>
-          <w:rFonts w:ascii="Arial" w:hAnsi="Arial" w:cs="Arial"/>
-        </w:rPr>
-        <w:t xml:space="preserve"> processor. Daarom is mijn keuze gevallen op de Arduino Nano ESP32-S3 (zie afbeelding 3).</w:t>
+        <w:t>Omdat de microcontrollers nauwelijks voor elkaar onder doen heb ik u</w:t>
+      </w:r>
+      <w:r>
+        <w:rPr>
+          <w:rFonts w:ascii="Arial" w:hAnsi="Arial" w:cs="Arial"/>
+        </w:rPr>
+        <w:t>iteindelijk gekozen tussen twee veelzijdige microcontrollers: de Arduino Nano ESP32-S3 en de Teensy 4.1. De specificaties van beide microcontrollers liggen dicht bij elkaar, maar de doorslaggevende factoren waren mijn bekendheid met het Arduino-ecosysteem en de aanwezigheid van een dual-core processor. Daarom is mijn keuze gevallen op de Arduino Nano ESP32-S3 (zie afbeelding 3).</w:t>
       </w:r>
     </w:p>
     <w:p>
@@ -1490,21 +1492,7 @@
         <w:rPr>
           <w:rFonts w:ascii="Arial" w:hAnsi="Arial" w:cs="Arial"/>
         </w:rPr>
-        <w:t xml:space="preserve">Omdat de tijdwaarneming van de datalogger belangrijk is, heb ik uitgezocht wat de verwerkingstijd is door de Arduino Nano ESP32-S3. GPIO </w:t>
-      </w:r>
-      <w:proofErr w:type="spellStart"/>
-      <w:r>
-        <w:rPr>
-          <w:rFonts w:ascii="Arial" w:hAnsi="Arial" w:cs="Arial"/>
-        </w:rPr>
-        <w:t>Interrupts</w:t>
-      </w:r>
-      <w:proofErr w:type="spellEnd"/>
-      <w:r>
-        <w:rPr>
-          <w:rFonts w:ascii="Arial" w:hAnsi="Arial" w:cs="Arial"/>
-        </w:rPr>
-        <w:t xml:space="preserve"> (zoals een knop indrukken of een sensor-trigger) hebben meestal een latentie van 5-10 µs, afhankelijk van de systeembelasting. </w:t>
+        <w:t xml:space="preserve">Omdat de tijdwaarneming van de datalogger belangrijk is, heb ik uitgezocht wat de verwerkingstijd is door de Arduino Nano ESP32-S3. GPIO Interrupts (zoals een knop indrukken of een sensor-trigger) hebben meestal een latentie van 5-10 µs, afhankelijk van de systeembelasting. </w:t>
       </w:r>
       <w:r>
         <w:rPr>
@@ -1620,6 +1608,7 @@
           <w:b/>
           <w:bCs/>
         </w:rPr>
+        <w:lastRenderedPageBreak/>
         <w:t>A</w:t>
       </w:r>
       <w:r>
@@ -1642,7 +1631,6 @@
         <w:rPr>
           <w:rFonts w:ascii="Arial" w:hAnsi="Arial" w:cs="Arial"/>
         </w:rPr>
-        <w:lastRenderedPageBreak/>
         <w:t>Voor de afstandssensor heb ik gezocht naar een vergelijkbaar model als het exemplaar dat momenteel wordt gebruikt in de DAQ-module. Op basis van d</w:t>
       </w:r>
       <w:r>
@@ -1869,7 +1857,43 @@
         <w:rPr>
           <w:rFonts w:ascii="Arial" w:hAnsi="Arial" w:cs="Arial"/>
         </w:rPr>
-        <w:t xml:space="preserve"> Door mij werd besloten om dit uit te leggen bij de collega’s die zich met deze materie bezig houden. Mij rest verder dat ik een datalogge ga bouwen die in 1 kHz meet, wat min of meer werd gedaan, totdat ik tegenbericht krijg.</w:t>
+        <w:t xml:space="preserve"> Door mij werd besloten om </w:t>
+      </w:r>
+      <w:r>
+        <w:rPr>
+          <w:rFonts w:ascii="Arial" w:hAnsi="Arial" w:cs="Arial"/>
+        </w:rPr>
+        <w:t>de</w:t>
+      </w:r>
+      <w:r>
+        <w:rPr>
+          <w:rFonts w:ascii="Arial" w:hAnsi="Arial" w:cs="Arial"/>
+        </w:rPr>
+        <w:t xml:space="preserve"> collega</w:t>
+      </w:r>
+      <w:r>
+        <w:rPr>
+          <w:rFonts w:ascii="Arial" w:hAnsi="Arial" w:cs="Arial"/>
+        </w:rPr>
+        <w:t>’</w:t>
+      </w:r>
+      <w:r>
+        <w:rPr>
+          <w:rFonts w:ascii="Arial" w:hAnsi="Arial" w:cs="Arial"/>
+        </w:rPr>
+        <w:t xml:space="preserve">s </w:t>
+      </w:r>
+      <w:r>
+        <w:rPr>
+          <w:rFonts w:ascii="Arial" w:hAnsi="Arial" w:cs="Arial"/>
+        </w:rPr>
+        <w:t xml:space="preserve">op de hoogte te brengen </w:t>
+      </w:r>
+      <w:r>
+        <w:rPr>
+          <w:rFonts w:ascii="Arial" w:hAnsi="Arial" w:cs="Arial"/>
+        </w:rPr>
+        <w:t>die zich met deze materie bezig houden. Mij rest verder dat ik een datalogge ga bouwen die in 1 kHz meet, wat min of meer werd gedaan, totdat ik tegenbericht krijg.</w:t>
       </w:r>
     </w:p>
     <w:p>
@@ -1977,21 +2001,31 @@
         <w:rPr>
           <w:rFonts w:ascii="Arial" w:hAnsi="Arial" w:cs="Arial"/>
         </w:rPr>
-        <w:t>Ik heb gekozen voor een afstandssensor die werkt op basis van het Time-of-Flight (</w:t>
-      </w:r>
-      <w:proofErr w:type="spellStart"/>
-      <w:r>
-        <w:rPr>
-          <w:rFonts w:ascii="Arial" w:hAnsi="Arial" w:cs="Arial"/>
-        </w:rPr>
-        <w:t>ToF</w:t>
-      </w:r>
-      <w:proofErr w:type="spellEnd"/>
-      <w:r>
-        <w:rPr>
-          <w:rFonts w:ascii="Arial" w:hAnsi="Arial" w:cs="Arial"/>
-        </w:rPr>
-        <w:t>)-principe, waarbij de sensor berekent hoelang een puls onderweg is van uitzending tot detectie. Hierdoor kan ik de maximale detectieafstand instellen en valse detecties minimaliseren, een belangrijke eis van de stakeholders. Deze sensoren kunnen nauwkeurig worden afgesteld om alleen objecten binnen een bepaalde afstand te detecteren. Voor optimale meetnauwkeurigheid moeten zowel de sensor als het reflectieobject waterpas worden gemonteerd, zodat de laserstraal optimaal wordt teruggekaatst en meetfouten door verkeerde hoeken worden voorkomen.</w:t>
+        <w:t>Ik heb gekozen voor een afstandssensor die werkt op basis van het Time-of-Flight (ToF)-principe, waarbij de sensor berekent hoelang een puls onderweg is van uitzending tot detectie. Hierdoor kan ik</w:t>
+      </w:r>
+      <w:r>
+        <w:rPr>
+          <w:rFonts w:ascii="Arial" w:hAnsi="Arial" w:cs="Arial"/>
+        </w:rPr>
+        <w:t xml:space="preserve"> misschien een sensor kiezen waarbij</w:t>
+      </w:r>
+      <w:r>
+        <w:rPr>
+          <w:rFonts w:ascii="Arial" w:hAnsi="Arial" w:cs="Arial"/>
+        </w:rPr>
+        <w:t xml:space="preserve"> de maximale detectieafstand </w:t>
+      </w:r>
+      <w:r>
+        <w:rPr>
+          <w:rFonts w:ascii="Arial" w:hAnsi="Arial" w:cs="Arial"/>
+        </w:rPr>
+        <w:t xml:space="preserve">kan </w:t>
+      </w:r>
+      <w:r>
+        <w:rPr>
+          <w:rFonts w:ascii="Arial" w:hAnsi="Arial" w:cs="Arial"/>
+        </w:rPr>
+        <w:t>instellen en valse detecties minimaliseren, een belangrijke eis van de stakeholders. Deze sensoren kunnen nauwkeurig worden afgesteld om alleen objecten binnen een bepaalde afstand te detecteren. Voor optimale meetnauwkeurigheid moeten zowel de sensor als het reflectieobject waterpas worden gemonteerd, zodat de laserstraal optimaal wordt teruggekaatst en meetfouten door verkeerde hoeken worden voorkomen.</w:t>
       </w:r>
     </w:p>
     <w:p>
@@ -2015,7 +2049,19 @@
         <w:rPr>
           <w:rFonts w:ascii="Arial" w:hAnsi="Arial" w:cs="Arial"/>
         </w:rPr>
-        <w:t>Het aanbod aan afstandssensoren is zeer uitgebreid, waardoor een gerichte selectie noodzakelijk was om de keuze eenvoudiger en overzichtelijker te maken. Daarom heb ik een selectie van vier sensoren gemaakt en deze beoordeeld aan de hand van de gestelde eisen:</w:t>
+        <w:t xml:space="preserve">Het aanbod aan afstandssensoren is zeer uitgebreid, waardoor een gerichte selectie noodzakelijk was om de keuze eenvoudiger en overzichtelijker te maken. Daarom heb ik een selectie van </w:t>
+      </w:r>
+      <w:r>
+        <w:rPr>
+          <w:rFonts w:ascii="Arial" w:hAnsi="Arial" w:cs="Arial"/>
+        </w:rPr>
+        <w:t>acht</w:t>
+      </w:r>
+      <w:r>
+        <w:rPr>
+          <w:rFonts w:ascii="Arial" w:hAnsi="Arial" w:cs="Arial"/>
+        </w:rPr>
+        <w:t xml:space="preserve"> sensoren gemaakt en deze beoordeeld aan de hand van de gestelde eisen:</w:t>
       </w:r>
     </w:p>
     <w:p>
@@ -2065,19 +2111,11 @@
           <w:rFonts w:ascii="Arial" w:hAnsi="Arial" w:cs="Arial"/>
         </w:rPr>
       </w:pPr>
-      <w:proofErr w:type="spellStart"/>
-      <w:r>
-        <w:rPr>
-          <w:rFonts w:ascii="Arial" w:hAnsi="Arial" w:cs="Arial"/>
-        </w:rPr>
-        <w:t>ifm</w:t>
-      </w:r>
-      <w:proofErr w:type="spellEnd"/>
-      <w:r>
-        <w:rPr>
-          <w:rFonts w:ascii="Arial" w:hAnsi="Arial" w:cs="Arial"/>
-        </w:rPr>
-        <w:t xml:space="preserve"> O5D150</w:t>
+      <w:r>
+        <w:rPr>
+          <w:rFonts w:ascii="Arial" w:hAnsi="Arial" w:cs="Arial"/>
+        </w:rPr>
+        <w:t>ifm O5D150</w:t>
       </w:r>
     </w:p>
     <w:p>
@@ -2109,19 +2147,11 @@
           <w:rFonts w:ascii="Arial" w:hAnsi="Arial" w:cs="Arial"/>
         </w:rPr>
       </w:pPr>
-      <w:proofErr w:type="spellStart"/>
-      <w:r>
-        <w:rPr>
-          <w:rFonts w:ascii="Arial" w:hAnsi="Arial" w:cs="Arial"/>
-        </w:rPr>
-        <w:t>Pepperl+Fuchs</w:t>
-      </w:r>
-      <w:proofErr w:type="spellEnd"/>
-      <w:r>
-        <w:rPr>
-          <w:rFonts w:ascii="Arial" w:hAnsi="Arial" w:cs="Arial"/>
-        </w:rPr>
-        <w:t xml:space="preserve"> ML100-55/103/115</w:t>
+      <w:r>
+        <w:rPr>
+          <w:rFonts w:ascii="Arial" w:hAnsi="Arial" w:cs="Arial"/>
+        </w:rPr>
+        <w:t>Pepperl+Fuchs ML100-55/103/115</w:t>
       </w:r>
     </w:p>
     <w:p>
@@ -2135,19 +2165,12 @@
           <w:rFonts w:ascii="Arial" w:hAnsi="Arial" w:cs="Arial"/>
         </w:rPr>
       </w:pPr>
-      <w:proofErr w:type="spellStart"/>
-      <w:r>
-        <w:rPr>
-          <w:rFonts w:ascii="Arial" w:hAnsi="Arial" w:cs="Arial"/>
-        </w:rPr>
-        <w:t>Omron</w:t>
-      </w:r>
-      <w:proofErr w:type="spellEnd"/>
-      <w:r>
-        <w:rPr>
-          <w:rFonts w:ascii="Arial" w:hAnsi="Arial" w:cs="Arial"/>
-        </w:rPr>
-        <w:t xml:space="preserve"> E3Z-R81</w:t>
+      <w:r>
+        <w:rPr>
+          <w:rFonts w:ascii="Arial" w:hAnsi="Arial" w:cs="Arial"/>
+        </w:rPr>
+        <w:lastRenderedPageBreak/>
+        <w:t>Omron E3Z-R81</w:t>
       </w:r>
     </w:p>
     <w:p>
@@ -2165,7 +2188,6 @@
         <w:rPr>
           <w:rFonts w:ascii="Arial" w:hAnsi="Arial" w:cs="Arial"/>
         </w:rPr>
-        <w:lastRenderedPageBreak/>
         <w:t>Banner Q20FFLPQ</w:t>
       </w:r>
     </w:p>
@@ -2180,33 +2202,11 @@
           <w:rFonts w:ascii="Arial" w:hAnsi="Arial" w:cs="Arial"/>
         </w:rPr>
       </w:pPr>
-      <w:proofErr w:type="spellStart"/>
-      <w:r>
-        <w:rPr>
-          <w:rFonts w:ascii="Arial" w:hAnsi="Arial" w:cs="Arial"/>
-        </w:rPr>
-        <w:t>Keyence</w:t>
-      </w:r>
-      <w:proofErr w:type="spellEnd"/>
-      <w:r>
-        <w:rPr>
-          <w:rFonts w:ascii="Arial" w:hAnsi="Arial" w:cs="Arial"/>
-        </w:rPr>
-        <w:t xml:space="preserve"> PZ-G51N</w:t>
-      </w:r>
-    </w:p>
-    <w:p>
-      <w:pPr>
-        <w:pStyle w:val="Geenafstand"/>
-        <w:rPr>
-          <w:rFonts w:ascii="Arial" w:hAnsi="Arial" w:cs="Arial"/>
-        </w:rPr>
-      </w:pPr>
-      <w:r>
-        <w:rPr>
-          <w:rFonts w:ascii="Arial" w:hAnsi="Arial" w:cs="Arial"/>
-        </w:rPr>
-        <w:t>Zie hiervoor bijlage D tabel 1 dat achterin dit document is opgenomen.</w:t>
+      <w:r>
+        <w:rPr>
+          <w:rFonts w:ascii="Arial" w:hAnsi="Arial" w:cs="Arial"/>
+        </w:rPr>
+        <w:t>Keyence PZ-G51N</w:t>
       </w:r>
     </w:p>
     <w:p>
@@ -2691,6 +2691,14 @@
         <w:pStyle w:val="Geenafstand"/>
         <w:rPr>
           <w:rFonts w:ascii="Arial" w:hAnsi="Arial" w:cs="Arial"/>
+        </w:rPr>
+      </w:pPr>
+    </w:p>
+    <w:p>
+      <w:pPr>
+        <w:pStyle w:val="Geenafstand"/>
+        <w:rPr>
+          <w:rFonts w:ascii="Arial" w:hAnsi="Arial" w:cs="Arial"/>
           <w:b/>
           <w:bCs/>
         </w:rPr>
@@ -2701,6 +2709,7 @@
           <w:b/>
           <w:bCs/>
         </w:rPr>
+        <w:lastRenderedPageBreak/>
         <w:t>Keuze van een externe RTC voor de Arduino Nano ESP32-S3</w:t>
       </w:r>
     </w:p>
@@ -2715,7 +2724,6 @@
         <w:rPr>
           <w:rFonts w:ascii="Arial" w:hAnsi="Arial" w:cs="Arial"/>
         </w:rPr>
-        <w:lastRenderedPageBreak/>
         <w:t>De Arduino Nano ESP32-S3 heeft een ingebouwde RTC, maar deze is niet bijzonder nauwkeurig. Daarom is een externe RTC noodzakelijk voor toepassingen waar betrouwbare tijdregistratie vereist is.</w:t>
       </w:r>
     </w:p>
@@ -2788,35 +2796,7 @@
         <w:rPr>
           <w:rFonts w:ascii="Arial" w:hAnsi="Arial" w:cs="Arial"/>
         </w:rPr>
-        <w:t>32.768 kHz kristaloscillator met TCXO (</w:t>
-      </w:r>
-      <w:proofErr w:type="spellStart"/>
-      <w:r>
-        <w:rPr>
-          <w:rFonts w:ascii="Arial" w:hAnsi="Arial" w:cs="Arial"/>
-        </w:rPr>
-        <w:t>Temperature</w:t>
-      </w:r>
-      <w:proofErr w:type="spellEnd"/>
-      <w:r>
-        <w:rPr>
-          <w:rFonts w:ascii="Arial" w:hAnsi="Arial" w:cs="Arial"/>
-        </w:rPr>
-        <w:t xml:space="preserve"> </w:t>
-      </w:r>
-      <w:proofErr w:type="spellStart"/>
-      <w:r>
-        <w:rPr>
-          <w:rFonts w:ascii="Arial" w:hAnsi="Arial" w:cs="Arial"/>
-        </w:rPr>
-        <w:t>Compensated</w:t>
-      </w:r>
-      <w:proofErr w:type="spellEnd"/>
-      <w:r>
-        <w:rPr>
-          <w:rFonts w:ascii="Arial" w:hAnsi="Arial" w:cs="Arial"/>
-        </w:rPr>
-        <w:t xml:space="preserve"> Crystal Oscillator)</w:t>
+        <w:t>32.768 kHz kristaloscillator met TCXO (Temperature Compensated Crystal Oscillator)</w:t>
       </w:r>
     </w:p>
     <w:p>
@@ -2854,19 +2834,11 @@
         </w:rPr>
         <w:t xml:space="preserve">- </w:t>
       </w:r>
-      <w:proofErr w:type="spellStart"/>
-      <w:r>
-        <w:rPr>
-          <w:rFonts w:ascii="Arial" w:hAnsi="Arial" w:cs="Arial"/>
-        </w:rPr>
-        <w:t>RTC’s</w:t>
-      </w:r>
-      <w:proofErr w:type="spellEnd"/>
-      <w:r>
-        <w:rPr>
-          <w:rFonts w:ascii="Arial" w:hAnsi="Arial" w:cs="Arial"/>
-        </w:rPr>
-        <w:t xml:space="preserve"> zonder TCXO kunnen enkele seconden tot minuten per maand afwijken.</w:t>
+      <w:r>
+        <w:rPr>
+          <w:rFonts w:ascii="Arial" w:hAnsi="Arial" w:cs="Arial"/>
+        </w:rPr>
+        <w:t>RTC’s zonder TCXO kunnen enkele seconden tot minuten per maand afwijken.</w:t>
       </w:r>
     </w:p>
     <w:p>
@@ -2887,21 +2859,7 @@
         <w:rPr>
           <w:rFonts w:ascii="Arial" w:hAnsi="Arial" w:cs="Arial"/>
         </w:rPr>
-        <w:t xml:space="preserve">Een geïntegreerde oscillator vermindert afwijkingen en </w:t>
-      </w:r>
-      <w:proofErr w:type="spellStart"/>
-      <w:r>
-        <w:rPr>
-          <w:rFonts w:ascii="Arial" w:hAnsi="Arial" w:cs="Arial"/>
-        </w:rPr>
-        <w:t>jitter</w:t>
-      </w:r>
-      <w:proofErr w:type="spellEnd"/>
-      <w:r>
-        <w:rPr>
-          <w:rFonts w:ascii="Arial" w:hAnsi="Arial" w:cs="Arial"/>
-        </w:rPr>
-        <w:t xml:space="preserve"> ten opzichte van een extern kristal, dat gevoeliger is voor trillingen en temperatuurschommelingen.</w:t>
+        <w:t>Een geïntegreerde oscillator vermindert afwijkingen en jitter ten opzichte van een extern kristal, dat gevoeliger is voor trillingen en temperatuurschommelingen.</w:t>
       </w:r>
     </w:p>
     <w:p>
@@ -2921,23 +2879,7 @@
           <w:rFonts w:ascii="Arial" w:hAnsi="Arial" w:cs="Arial"/>
           <w:lang w:val="en-US"/>
         </w:rPr>
-        <w:t xml:space="preserve">Back-up </w:t>
-      </w:r>
-      <w:proofErr w:type="spellStart"/>
-      <w:r>
-        <w:rPr>
-          <w:rFonts w:ascii="Arial" w:hAnsi="Arial" w:cs="Arial"/>
-          <w:lang w:val="en-US"/>
-        </w:rPr>
-        <w:t>batterij</w:t>
-      </w:r>
-      <w:proofErr w:type="spellEnd"/>
-      <w:r>
-        <w:rPr>
-          <w:rFonts w:ascii="Arial" w:hAnsi="Arial" w:cs="Arial"/>
-          <w:lang w:val="en-US"/>
-        </w:rPr>
-        <w:t xml:space="preserve"> (V_BAT)</w:t>
+        <w:t>Back-up batterij (V_BAT)</w:t>
       </w:r>
     </w:p>
     <w:p>
@@ -3009,21 +2951,7 @@
         <w:rPr>
           <w:rFonts w:ascii="Arial" w:hAnsi="Arial" w:cs="Arial"/>
         </w:rPr>
-        <w:t xml:space="preserve">Gezien het brede aanbod aan RTC-modules was een gerichte selectie noodzakelijk. Daarom heb ik vijf </w:t>
-      </w:r>
-      <w:proofErr w:type="spellStart"/>
-      <w:r>
-        <w:rPr>
-          <w:rFonts w:ascii="Arial" w:hAnsi="Arial" w:cs="Arial"/>
-        </w:rPr>
-        <w:t>RTC’s</w:t>
-      </w:r>
-      <w:proofErr w:type="spellEnd"/>
-      <w:r>
-        <w:rPr>
-          <w:rFonts w:ascii="Arial" w:hAnsi="Arial" w:cs="Arial"/>
-        </w:rPr>
-        <w:t xml:space="preserve"> beoordeeld op basis van de gestelde eisen:</w:t>
+        <w:t>Gezien het brede aanbod aan RTC-modules was een gerichte selectie noodzakelijk. Daarom heb ik vijf RTC’s beoordeeld op basis van de gestelde eisen:</w:t>
       </w:r>
     </w:p>
     <w:p>
@@ -3059,21 +2987,7 @@
         <w:rPr>
           <w:rFonts w:ascii="Arial" w:hAnsi="Arial" w:cs="Arial"/>
         </w:rPr>
-        <w:t>AB1805 (</w:t>
-      </w:r>
-      <w:proofErr w:type="spellStart"/>
-      <w:r>
-        <w:rPr>
-          <w:rFonts w:ascii="Arial" w:hAnsi="Arial" w:cs="Arial"/>
-        </w:rPr>
-        <w:t>Abracon</w:t>
-      </w:r>
-      <w:proofErr w:type="spellEnd"/>
-      <w:r>
-        <w:rPr>
-          <w:rFonts w:ascii="Arial" w:hAnsi="Arial" w:cs="Arial"/>
-        </w:rPr>
-        <w:t xml:space="preserve"> RTC)</w:t>
+        <w:t>AB1805 (Abracon RTC)</w:t>
       </w:r>
     </w:p>
     <w:p>
@@ -3128,20 +3042,6 @@
           <w:rFonts w:ascii="Arial" w:hAnsi="Arial" w:cs="Arial"/>
         </w:rPr>
         <w:t>DS3231 (Open Smart)</w:t>
-      </w:r>
-    </w:p>
-    <w:p>
-      <w:pPr>
-        <w:pStyle w:val="Geenafstand"/>
-        <w:rPr>
-          <w:rFonts w:ascii="Arial" w:hAnsi="Arial" w:cs="Arial"/>
-        </w:rPr>
-      </w:pPr>
-      <w:r>
-        <w:rPr>
-          <w:rFonts w:ascii="Arial" w:hAnsi="Arial" w:cs="Arial"/>
-        </w:rPr>
-        <w:t>Zie hiervoor bijlage D, tabel 2 achterin dit document.</w:t>
       </w:r>
     </w:p>
     <w:p>
@@ -3423,21 +3323,7 @@
         <w:rPr>
           <w:rFonts w:ascii="Arial" w:hAnsi="Arial" w:cs="Arial"/>
         </w:rPr>
-        <w:t>TFT (</w:t>
-      </w:r>
-      <w:proofErr w:type="spellStart"/>
-      <w:r>
-        <w:rPr>
-          <w:rFonts w:ascii="Arial" w:hAnsi="Arial" w:cs="Arial"/>
-        </w:rPr>
-        <w:t>Thin</w:t>
-      </w:r>
-      <w:proofErr w:type="spellEnd"/>
-      <w:r>
-        <w:rPr>
-          <w:rFonts w:ascii="Arial" w:hAnsi="Arial" w:cs="Arial"/>
-        </w:rPr>
-        <w:t xml:space="preserve">-Film Transistor): </w:t>
+        <w:t xml:space="preserve">TFT (Thin-Film Transistor): </w:t>
       </w:r>
     </w:p>
     <w:p>
@@ -3455,21 +3341,7 @@
         <w:rPr>
           <w:rFonts w:ascii="Arial" w:hAnsi="Arial" w:cs="Arial"/>
         </w:rPr>
-        <w:t xml:space="preserve">Gebruikt in </w:t>
-      </w:r>
-      <w:proofErr w:type="spellStart"/>
-      <w:r>
-        <w:rPr>
-          <w:rFonts w:ascii="Arial" w:hAnsi="Arial" w:cs="Arial"/>
-        </w:rPr>
-        <w:t>LCD’s</w:t>
-      </w:r>
-      <w:proofErr w:type="spellEnd"/>
-      <w:r>
-        <w:rPr>
-          <w:rFonts w:ascii="Arial" w:hAnsi="Arial" w:cs="Arial"/>
-        </w:rPr>
-        <w:t xml:space="preserve"> om individuele pixels aan te sturen.</w:t>
+        <w:t>Gebruikt in LCD’s om individuele pixels aan te sturen.</w:t>
       </w:r>
     </w:p>
     <w:p>
@@ -3487,21 +3359,7 @@
         <w:rPr>
           <w:rFonts w:ascii="Arial" w:hAnsi="Arial" w:cs="Arial"/>
         </w:rPr>
-        <w:t>TFT-</w:t>
-      </w:r>
-      <w:proofErr w:type="spellStart"/>
-      <w:r>
-        <w:rPr>
-          <w:rFonts w:ascii="Arial" w:hAnsi="Arial" w:cs="Arial"/>
-        </w:rPr>
-        <w:t>LCD's</w:t>
-      </w:r>
-      <w:proofErr w:type="spellEnd"/>
-      <w:r>
-        <w:rPr>
-          <w:rFonts w:ascii="Arial" w:hAnsi="Arial" w:cs="Arial"/>
-        </w:rPr>
-        <w:t xml:space="preserve"> vereisen een backlight, wat resulteert in lager contrast en beperktere kijkhoeken.</w:t>
+        <w:t>TFT-LCD's vereisen een backlight, wat resulteert in lager contrast en beperktere kijkhoeken.</w:t>
       </w:r>
     </w:p>
     <w:p>
@@ -3557,21 +3415,7 @@
         <w:rPr>
           <w:rFonts w:ascii="Arial" w:hAnsi="Arial" w:cs="Arial"/>
         </w:rPr>
-        <w:t>OLED-schermen zijn dunner en flexibeler dan TFT-</w:t>
-      </w:r>
-      <w:proofErr w:type="spellStart"/>
-      <w:r>
-        <w:rPr>
-          <w:rFonts w:ascii="Arial" w:hAnsi="Arial" w:cs="Arial"/>
-        </w:rPr>
-        <w:t>LCD’s</w:t>
-      </w:r>
-      <w:proofErr w:type="spellEnd"/>
-      <w:r>
-        <w:rPr>
-          <w:rFonts w:ascii="Arial" w:hAnsi="Arial" w:cs="Arial"/>
-        </w:rPr>
-        <w:t>.</w:t>
+        <w:t>OLED-schermen zijn dunner en flexibeler dan TFT-LCD’s.</w:t>
       </w:r>
     </w:p>
     <w:p>
@@ -3671,10 +3515,7 @@
     <w:p>
       <w:pPr>
         <w:pStyle w:val="Geenafstand"/>
-        <w:numPr>
-          <w:ilvl w:val="0"/>
-          <w:numId w:val="42"/>
-        </w:numPr>
+        <w:ind w:left="720"/>
         <w:rPr>
           <w:rFonts w:ascii="Arial" w:hAnsi="Arial" w:cs="Arial"/>
         </w:rPr>
@@ -3803,44 +3644,13 @@
         <w:rPr>
           <w:rFonts w:ascii="Arial" w:hAnsi="Arial" w:cs="Arial"/>
         </w:rPr>
-        <w:t xml:space="preserve">Bij een 5V-microcontroller (zoals de Arduino </w:t>
-      </w:r>
-      <w:proofErr w:type="spellStart"/>
-      <w:r>
-        <w:rPr>
-          <w:rFonts w:ascii="Arial" w:hAnsi="Arial" w:cs="Arial"/>
-        </w:rPr>
-        <w:t>Uno</w:t>
-      </w:r>
-      <w:proofErr w:type="spellEnd"/>
-      <w:r>
-        <w:rPr>
-          <w:rFonts w:ascii="Arial" w:hAnsi="Arial" w:cs="Arial"/>
-        </w:rPr>
-        <w:t xml:space="preserve">) is mogelijk een level </w:t>
-      </w:r>
-      <w:proofErr w:type="spellStart"/>
-      <w:r>
-        <w:rPr>
-          <w:rFonts w:ascii="Arial" w:hAnsi="Arial" w:cs="Arial"/>
-        </w:rPr>
-        <w:t>shifter</w:t>
-      </w:r>
-      <w:proofErr w:type="spellEnd"/>
-      <w:r>
-        <w:rPr>
-          <w:rFonts w:ascii="Arial" w:hAnsi="Arial" w:cs="Arial"/>
-        </w:rPr>
-        <w:t xml:space="preserve"> nodig.</w:t>
-      </w:r>
-    </w:p>
-    <w:p>
-      <w:pPr>
-        <w:pStyle w:val="Geenafstand"/>
-        <w:numPr>
-          <w:ilvl w:val="1"/>
-          <w:numId w:val="43"/>
-        </w:numPr>
+        <w:t>Bij een 5V-microcontroller is mogelijk een level shifter nodig.</w:t>
+      </w:r>
+    </w:p>
+    <w:p>
+      <w:pPr>
+        <w:pStyle w:val="Geenafstand"/>
+        <w:ind w:left="1440"/>
         <w:rPr>
           <w:rFonts w:ascii="Arial" w:hAnsi="Arial" w:cs="Arial"/>
         </w:rPr>
@@ -4010,35 +3820,7 @@
         <w:rPr>
           <w:rFonts w:ascii="Arial" w:hAnsi="Arial" w:cs="Arial"/>
         </w:rPr>
-        <w:t>Kleuren-</w:t>
-      </w:r>
-      <w:proofErr w:type="spellStart"/>
-      <w:r>
-        <w:rPr>
-          <w:rFonts w:ascii="Arial" w:hAnsi="Arial" w:cs="Arial"/>
-        </w:rPr>
-        <w:t>OLED’s</w:t>
-      </w:r>
-      <w:proofErr w:type="spellEnd"/>
-      <w:r>
-        <w:rPr>
-          <w:rFonts w:ascii="Arial" w:hAnsi="Arial" w:cs="Arial"/>
-        </w:rPr>
-        <w:t xml:space="preserve"> (RGB) bieden betere </w:t>
-      </w:r>
-      <w:proofErr w:type="spellStart"/>
-      <w:r>
-        <w:rPr>
-          <w:rFonts w:ascii="Arial" w:hAnsi="Arial" w:cs="Arial"/>
-        </w:rPr>
-        <w:t>visuals</w:t>
-      </w:r>
-      <w:proofErr w:type="spellEnd"/>
-      <w:r>
-        <w:rPr>
-          <w:rFonts w:ascii="Arial" w:hAnsi="Arial" w:cs="Arial"/>
-        </w:rPr>
-        <w:t>, maar verbruiken meer stroom.</w:t>
+        <w:t>Kleuren-OLED’s (RGB) bieden betere visuals, maar verbruiken meer stroom.</w:t>
       </w:r>
     </w:p>
     <w:p>
@@ -4092,54 +3874,8 @@
         <w:rPr>
           <w:rFonts w:ascii="Arial" w:hAnsi="Arial" w:cs="Arial"/>
         </w:rPr>
-        <w:t xml:space="preserve">Sommige </w:t>
-      </w:r>
-      <w:proofErr w:type="spellStart"/>
-      <w:r>
-        <w:rPr>
-          <w:rFonts w:ascii="Arial" w:hAnsi="Arial" w:cs="Arial"/>
-        </w:rPr>
-        <w:t>OLED’s</w:t>
-      </w:r>
-      <w:proofErr w:type="spellEnd"/>
-      <w:r>
-        <w:rPr>
-          <w:rFonts w:ascii="Arial" w:hAnsi="Arial" w:cs="Arial"/>
-        </w:rPr>
-        <w:t xml:space="preserve"> ondersteunen grijstinten voor meer detail.</w:t>
-      </w:r>
-    </w:p>
-    <w:p>
-      <w:pPr>
-        <w:pStyle w:val="Geenafstand"/>
-        <w:rPr>
-          <w:rFonts w:ascii="Arial" w:hAnsi="Arial" w:cs="Arial"/>
-        </w:rPr>
-      </w:pPr>
-    </w:p>
-    <w:p>
-      <w:pPr>
-        <w:pStyle w:val="Geenafstand"/>
-        <w:rPr>
-          <w:rFonts w:ascii="Arial" w:hAnsi="Arial" w:cs="Arial"/>
-        </w:rPr>
-      </w:pPr>
-    </w:p>
-    <w:p>
-      <w:pPr>
-        <w:pStyle w:val="Geenafstand"/>
-        <w:rPr>
-          <w:rFonts w:ascii="Arial" w:hAnsi="Arial" w:cs="Arial"/>
-        </w:rPr>
-      </w:pPr>
-    </w:p>
-    <w:p>
-      <w:pPr>
-        <w:pStyle w:val="Geenafstand"/>
-        <w:rPr>
-          <w:rFonts w:ascii="Arial" w:hAnsi="Arial" w:cs="Arial"/>
-        </w:rPr>
-      </w:pPr>
+        <w:t>Sommige OLED’s ondersteunen grijstinten voor meer detail.</w:t>
+      </w:r>
     </w:p>
     <w:p>
       <w:pPr>
@@ -4164,7 +3900,6 @@
           <w:b/>
           <w:bCs/>
         </w:rPr>
-        <w:lastRenderedPageBreak/>
         <w:t>5. Energieverbruik</w:t>
       </w:r>
     </w:p>
@@ -4179,19 +3914,11 @@
           <w:rFonts w:ascii="Arial" w:hAnsi="Arial" w:cs="Arial"/>
         </w:rPr>
       </w:pPr>
-      <w:proofErr w:type="spellStart"/>
-      <w:r>
-        <w:rPr>
-          <w:rFonts w:ascii="Arial" w:hAnsi="Arial" w:cs="Arial"/>
-        </w:rPr>
-        <w:t>OLED’s</w:t>
-      </w:r>
-      <w:proofErr w:type="spellEnd"/>
-      <w:r>
-        <w:rPr>
-          <w:rFonts w:ascii="Arial" w:hAnsi="Arial" w:cs="Arial"/>
-        </w:rPr>
-        <w:t xml:space="preserve"> verbruiken minder stroom dan TFT-schermen, maar het verbruik hangt af van het beeld: </w:t>
+      <w:r>
+        <w:rPr>
+          <w:rFonts w:ascii="Arial" w:hAnsi="Arial" w:cs="Arial"/>
+        </w:rPr>
+        <w:t xml:space="preserve">OLED’s verbruiken minder stroom dan TFT-schermen, maar het verbruik hangt af van het beeld: </w:t>
       </w:r>
     </w:p>
     <w:p>
@@ -4245,21 +3972,8 @@
         <w:rPr>
           <w:rFonts w:ascii="Arial" w:hAnsi="Arial" w:cs="Arial"/>
         </w:rPr>
-        <w:t xml:space="preserve">Voor </w:t>
-      </w:r>
-      <w:proofErr w:type="spellStart"/>
-      <w:r>
-        <w:rPr>
-          <w:rFonts w:ascii="Arial" w:hAnsi="Arial" w:cs="Arial"/>
-        </w:rPr>
-        <w:t>batterijgevoede</w:t>
-      </w:r>
-      <w:proofErr w:type="spellEnd"/>
-      <w:r>
-        <w:rPr>
-          <w:rFonts w:ascii="Arial" w:hAnsi="Arial" w:cs="Arial"/>
-        </w:rPr>
-        <w:t xml:space="preserve"> projecten is laag stroomverbruik belangrijk.</w:t>
+        <w:lastRenderedPageBreak/>
+        <w:t>Voor batterijgevoede projecten is laag stroomverbruik belangrijk.</w:t>
       </w:r>
     </w:p>
     <w:p>
@@ -4303,35 +4017,7 @@
         <w:rPr>
           <w:rFonts w:ascii="Arial" w:hAnsi="Arial" w:cs="Arial"/>
         </w:rPr>
-        <w:t xml:space="preserve">Arduino, ESP32 en </w:t>
-      </w:r>
-      <w:proofErr w:type="spellStart"/>
-      <w:r>
-        <w:rPr>
-          <w:rFonts w:ascii="Arial" w:hAnsi="Arial" w:cs="Arial"/>
-        </w:rPr>
-        <w:t>Raspberry</w:t>
-      </w:r>
-      <w:proofErr w:type="spellEnd"/>
-      <w:r>
-        <w:rPr>
-          <w:rFonts w:ascii="Arial" w:hAnsi="Arial" w:cs="Arial"/>
-        </w:rPr>
-        <w:t xml:space="preserve"> Pi hebben uitstekende bibliotheekondersteuning voor </w:t>
-      </w:r>
-      <w:proofErr w:type="spellStart"/>
-      <w:r>
-        <w:rPr>
-          <w:rFonts w:ascii="Arial" w:hAnsi="Arial" w:cs="Arial"/>
-        </w:rPr>
-        <w:t>OLED’s</w:t>
-      </w:r>
-      <w:proofErr w:type="spellEnd"/>
-      <w:r>
-        <w:rPr>
-          <w:rFonts w:ascii="Arial" w:hAnsi="Arial" w:cs="Arial"/>
-        </w:rPr>
-        <w:t>.</w:t>
+        <w:t>Arduino, ESP32 en Raspberry Pi hebben uitstekende bibliotheekondersteuning voor OLED’s.</w:t>
       </w:r>
     </w:p>
     <w:p>
@@ -4439,33 +4125,11 @@
           <w:rFonts w:ascii="Arial" w:hAnsi="Arial" w:cs="Arial"/>
         </w:rPr>
       </w:pPr>
-      <w:proofErr w:type="spellStart"/>
-      <w:r>
-        <w:rPr>
-          <w:rFonts w:ascii="Arial" w:hAnsi="Arial" w:cs="Arial"/>
-        </w:rPr>
-        <w:t>Winstar</w:t>
-      </w:r>
-      <w:proofErr w:type="spellEnd"/>
-      <w:r>
-        <w:rPr>
-          <w:rFonts w:ascii="Arial" w:hAnsi="Arial" w:cs="Arial"/>
-        </w:rPr>
-        <w:t xml:space="preserve"> 2,42" OLED</w:t>
-      </w:r>
-    </w:p>
-    <w:p>
-      <w:pPr>
-        <w:pStyle w:val="Geenafstand"/>
-        <w:rPr>
-          <w:rFonts w:ascii="Arial" w:hAnsi="Arial" w:cs="Arial"/>
-        </w:rPr>
-      </w:pPr>
-      <w:r>
-        <w:rPr>
-          <w:rFonts w:ascii="Arial" w:hAnsi="Arial" w:cs="Arial"/>
-        </w:rPr>
-        <w:t>Zie hiervoor bijlage D, tabel 3 achterin dit document.</w:t>
+      <w:r>
+        <w:rPr>
+          <w:rFonts w:ascii="Arial" w:hAnsi="Arial" w:cs="Arial"/>
+        </w:rPr>
+        <w:t>Winstar 2,42" OLED</w:t>
       </w:r>
     </w:p>
     <w:p>
@@ -4489,14 +4153,12 @@
         </w:rPr>
         <w:t>Omdat de schermen qua specificaties niet veel van elkaar verschillen en het display voornamelijk functioneel moet zijn, heb ik gekozen voor de ZHONGJINGYUAN 2,42" OLED. Dit scherm biedt voldoende ruimte en helderheid om alle benodigde informatie duidelijk weer te geven.</w:t>
       </w:r>
-    </w:p>
-    <w:p>
-      <w:pPr>
-        <w:pStyle w:val="Geenafstand"/>
-        <w:rPr>
-          <w:rFonts w:ascii="Arial" w:hAnsi="Arial" w:cs="Arial"/>
-        </w:rPr>
-      </w:pPr>
+      <w:r>
+        <w:rPr>
+          <w:rFonts w:ascii="Arial" w:hAnsi="Arial" w:cs="Arial"/>
+        </w:rPr>
+        <w:t xml:space="preserve"> </w:t>
+      </w:r>
       <w:r>
         <w:rPr>
           <w:rFonts w:ascii="Arial" w:hAnsi="Arial" w:cs="Arial"/>
@@ -4703,12 +4365,82 @@
           <w:bCs/>
         </w:rPr>
       </w:pPr>
-      <w:r>
+    </w:p>
+    <w:p>
+      <w:pPr>
+        <w:pStyle w:val="Geenafstand"/>
         <w:rPr>
           <w:rFonts w:ascii="Arial" w:hAnsi="Arial" w:cs="Arial"/>
           <w:b/>
           <w:bCs/>
         </w:rPr>
+      </w:pPr>
+    </w:p>
+    <w:p>
+      <w:pPr>
+        <w:pStyle w:val="Geenafstand"/>
+        <w:rPr>
+          <w:rFonts w:ascii="Arial" w:hAnsi="Arial" w:cs="Arial"/>
+          <w:b/>
+          <w:bCs/>
+        </w:rPr>
+      </w:pPr>
+    </w:p>
+    <w:p>
+      <w:pPr>
+        <w:pStyle w:val="Geenafstand"/>
+        <w:rPr>
+          <w:rFonts w:ascii="Arial" w:hAnsi="Arial" w:cs="Arial"/>
+          <w:b/>
+          <w:bCs/>
+        </w:rPr>
+      </w:pPr>
+    </w:p>
+    <w:p>
+      <w:pPr>
+        <w:pStyle w:val="Geenafstand"/>
+        <w:rPr>
+          <w:rFonts w:ascii="Arial" w:hAnsi="Arial" w:cs="Arial"/>
+          <w:b/>
+          <w:bCs/>
+        </w:rPr>
+      </w:pPr>
+    </w:p>
+    <w:p>
+      <w:pPr>
+        <w:pStyle w:val="Geenafstand"/>
+        <w:rPr>
+          <w:rFonts w:ascii="Arial" w:hAnsi="Arial" w:cs="Arial"/>
+          <w:b/>
+          <w:bCs/>
+        </w:rPr>
+      </w:pPr>
+    </w:p>
+    <w:p>
+      <w:pPr>
+        <w:pStyle w:val="Geenafstand"/>
+        <w:rPr>
+          <w:rFonts w:ascii="Arial" w:hAnsi="Arial" w:cs="Arial"/>
+          <w:b/>
+          <w:bCs/>
+        </w:rPr>
+      </w:pPr>
+    </w:p>
+    <w:p>
+      <w:pPr>
+        <w:pStyle w:val="Geenafstand"/>
+        <w:rPr>
+          <w:rFonts w:ascii="Arial" w:hAnsi="Arial" w:cs="Arial"/>
+          <w:b/>
+          <w:bCs/>
+        </w:rPr>
+      </w:pPr>
+      <w:r>
+        <w:rPr>
+          <w:rFonts w:ascii="Arial" w:hAnsi="Arial" w:cs="Arial"/>
+          <w:b/>
+          <w:bCs/>
+        </w:rPr>
         <w:lastRenderedPageBreak/>
         <w:t xml:space="preserve">geheugenmodule </w:t>
       </w:r>
@@ -4824,21 +4556,7 @@
         <w:rPr>
           <w:rFonts w:ascii="Arial" w:hAnsi="Arial" w:cs="Arial"/>
         </w:rPr>
-        <w:t xml:space="preserve">Aanbevolen </w:t>
-      </w:r>
-      <w:proofErr w:type="spellStart"/>
-      <w:r>
-        <w:rPr>
-          <w:rFonts w:ascii="Arial" w:hAnsi="Arial" w:cs="Arial"/>
-        </w:rPr>
-        <w:t>microSD</w:t>
-      </w:r>
-      <w:proofErr w:type="spellEnd"/>
-      <w:r>
-        <w:rPr>
-          <w:rFonts w:ascii="Arial" w:hAnsi="Arial" w:cs="Arial"/>
-        </w:rPr>
-        <w:t>-kaartlezer modules:</w:t>
+        <w:t>Aanbevolen microSD-kaartlezer modules:</w:t>
       </w:r>
     </w:p>
     <w:tbl>
@@ -4862,12 +4580,12 @@
         <w:tblLook w:val="04A0" w:firstRow="1" w:lastRow="0" w:firstColumn="1" w:lastColumn="0" w:noHBand="0" w:noVBand="1"/>
       </w:tblPr>
       <w:tblGrid>
-        <w:gridCol w:w="2056"/>
+        <w:gridCol w:w="2079"/>
         <w:gridCol w:w="937"/>
         <w:gridCol w:w="1769"/>
-        <w:gridCol w:w="916"/>
-        <w:gridCol w:w="1097"/>
-        <w:gridCol w:w="2287"/>
+        <w:gridCol w:w="921"/>
+        <w:gridCol w:w="1042"/>
+        <w:gridCol w:w="2314"/>
       </w:tblGrid>
       <w:tr>
         <w:trPr>
@@ -4962,16 +4680,8 @@
               <w:rPr>
                 <w:rFonts w:ascii="Arial" w:hAnsi="Arial" w:cs="Arial"/>
               </w:rPr>
-              <w:t xml:space="preserve">Level </w:t>
+              <w:t>Level Shifter</w:t>
             </w:r>
-            <w:proofErr w:type="spellStart"/>
-            <w:r>
-              <w:rPr>
-                <w:rFonts w:ascii="Arial" w:hAnsi="Arial" w:cs="Arial"/>
-              </w:rPr>
-              <w:t>Shifter</w:t>
-            </w:r>
-            <w:proofErr w:type="spellEnd"/>
           </w:p>
         </w:tc>
         <w:tc>
@@ -5040,21 +4750,12 @@
                 <w:lang w:val="en-US"/>
               </w:rPr>
             </w:pPr>
-            <w:proofErr w:type="spellStart"/>
             <w:r>
               <w:rPr>
                 <w:rFonts w:ascii="Arial" w:hAnsi="Arial" w:cs="Arial"/>
                 <w:lang w:val="en-US"/>
               </w:rPr>
-              <w:t>DIYables</w:t>
-            </w:r>
-            <w:proofErr w:type="spellEnd"/>
-            <w:r>
-              <w:rPr>
-                <w:rFonts w:ascii="Arial" w:hAnsi="Arial" w:cs="Arial"/>
-                <w:lang w:val="en-US"/>
-              </w:rPr>
-              <w:t xml:space="preserve"> Micro SD Card Adapter</w:t>
+              <w:t>DIYables Micro SD Card Adapter</w:t>
             </w:r>
           </w:p>
         </w:tc>
@@ -5142,7 +4843,7 @@
               <w:rPr>
                 <w:rFonts w:ascii="Arial" w:hAnsi="Arial" w:cs="Arial"/>
               </w:rPr>
-              <w:t>$6.99 voor 5 stuks</w:t>
+              <w:t>6.99 voor 5 stuks</w:t>
             </w:r>
           </w:p>
         </w:tc>
@@ -5164,21 +4865,7 @@
               <w:rPr>
                 <w:rFonts w:ascii="Arial" w:hAnsi="Arial" w:cs="Arial"/>
               </w:rPr>
-              <w:t xml:space="preserve">Geschikt voor Arduino, ESP32, </w:t>
-            </w:r>
-            <w:proofErr w:type="spellStart"/>
-            <w:r>
-              <w:rPr>
-                <w:rFonts w:ascii="Arial" w:hAnsi="Arial" w:cs="Arial"/>
-              </w:rPr>
-              <w:t>Raspberry</w:t>
-            </w:r>
-            <w:proofErr w:type="spellEnd"/>
-            <w:r>
-              <w:rPr>
-                <w:rFonts w:ascii="Arial" w:hAnsi="Arial" w:cs="Arial"/>
-              </w:rPr>
-              <w:t xml:space="preserve"> Pi </w:t>
+              <w:t xml:space="preserve">Geschikt voor Arduino, ESP32, Raspberry Pi </w:t>
             </w:r>
           </w:p>
         </w:tc>
@@ -5290,7 +4977,7 @@
               <w:rPr>
                 <w:rFonts w:ascii="Arial" w:hAnsi="Arial" w:cs="Arial"/>
               </w:rPr>
-              <w:t>$8.99 voor 10 stuks</w:t>
+              <w:t>8.99 voor 10 stuks</w:t>
             </w:r>
           </w:p>
         </w:tc>
@@ -5334,19 +5021,11 @@
                 <w:rFonts w:ascii="Arial" w:hAnsi="Arial" w:cs="Arial"/>
               </w:rPr>
             </w:pPr>
-            <w:proofErr w:type="spellStart"/>
             <w:r>
               <w:rPr>
                 <w:rFonts w:ascii="Arial" w:hAnsi="Arial" w:cs="Arial"/>
               </w:rPr>
-              <w:t>Wishiot</w:t>
-            </w:r>
-            <w:proofErr w:type="spellEnd"/>
-            <w:r>
-              <w:rPr>
-                <w:rFonts w:ascii="Arial" w:hAnsi="Arial" w:cs="Arial"/>
-              </w:rPr>
-              <w:t xml:space="preserve"> SD Card Module</w:t>
+              <w:t>Wishiot SD Card Module</w:t>
             </w:r>
           </w:p>
         </w:tc>
@@ -5434,7 +5113,7 @@
               <w:rPr>
                 <w:rFonts w:ascii="Arial" w:hAnsi="Arial" w:cs="Arial"/>
               </w:rPr>
-              <w:t>$7.98 voor 5 stuks</w:t>
+              <w:t>7.98 voor 5 stuks</w:t>
             </w:r>
           </w:p>
         </w:tc>
@@ -5481,21 +5160,7 @@
         <w:rPr>
           <w:rFonts w:ascii="Arial" w:hAnsi="Arial" w:cs="Arial"/>
         </w:rPr>
-        <w:t xml:space="preserve">Belangrijke criteria bij het selecteren van een </w:t>
-      </w:r>
-      <w:proofErr w:type="spellStart"/>
-      <w:r>
-        <w:rPr>
-          <w:rFonts w:ascii="Arial" w:hAnsi="Arial" w:cs="Arial"/>
-        </w:rPr>
-        <w:t>microSD</w:t>
-      </w:r>
-      <w:proofErr w:type="spellEnd"/>
-      <w:r>
-        <w:rPr>
-          <w:rFonts w:ascii="Arial" w:hAnsi="Arial" w:cs="Arial"/>
-        </w:rPr>
-        <w:t>-kaartlezer module:</w:t>
+        <w:t>Belangrijke criteria bij het selecteren van een microSD-kaartlezer module:</w:t>
       </w:r>
     </w:p>
     <w:p>
@@ -5535,21 +5200,7 @@
         <w:rPr>
           <w:rFonts w:ascii="Arial" w:hAnsi="Arial" w:cs="Arial"/>
         </w:rPr>
-        <w:t xml:space="preserve">De meeste </w:t>
-      </w:r>
-      <w:proofErr w:type="spellStart"/>
-      <w:r>
-        <w:rPr>
-          <w:rFonts w:ascii="Arial" w:hAnsi="Arial" w:cs="Arial"/>
-        </w:rPr>
-        <w:t>microSD</w:t>
-      </w:r>
-      <w:proofErr w:type="spellEnd"/>
-      <w:r>
-        <w:rPr>
-          <w:rFonts w:ascii="Arial" w:hAnsi="Arial" w:cs="Arial"/>
-        </w:rPr>
-        <w:t>-kaartmodules communiceren via de SPI-interface, wat compatibel is met de Arduino Nano ESP32-S3.​</w:t>
+        <w:t>De meeste microSD-kaartmodules communiceren via de SPI-interface, wat compatibel is met de Arduino Nano ESP32-S3.​</w:t>
       </w:r>
     </w:p>
     <w:p>
@@ -5611,25 +5262,7 @@
           <w:b/>
           <w:bCs/>
         </w:rPr>
-        <w:t xml:space="preserve">Level </w:t>
-      </w:r>
-      <w:proofErr w:type="spellStart"/>
-      <w:r>
-        <w:rPr>
-          <w:rFonts w:ascii="Arial" w:hAnsi="Arial" w:cs="Arial"/>
-          <w:b/>
-          <w:bCs/>
-        </w:rPr>
-        <w:t>Shifter</w:t>
-      </w:r>
-      <w:proofErr w:type="spellEnd"/>
-      <w:r>
-        <w:rPr>
-          <w:rFonts w:ascii="Arial" w:hAnsi="Arial" w:cs="Arial"/>
-          <w:b/>
-          <w:bCs/>
-        </w:rPr>
-        <w:t xml:space="preserve"> (Spanningsomzetter):</w:t>
+        <w:t>Level Shifter (Spanningsomzetter):</w:t>
       </w:r>
     </w:p>
     <w:p>
@@ -5647,21 +5280,7 @@
         <w:rPr>
           <w:rFonts w:ascii="Arial" w:hAnsi="Arial" w:cs="Arial"/>
         </w:rPr>
-        <w:t xml:space="preserve">Een ingebouwde level </w:t>
-      </w:r>
-      <w:proofErr w:type="spellStart"/>
-      <w:r>
-        <w:rPr>
-          <w:rFonts w:ascii="Arial" w:hAnsi="Arial" w:cs="Arial"/>
-        </w:rPr>
-        <w:t>shifter</w:t>
-      </w:r>
-      <w:proofErr w:type="spellEnd"/>
-      <w:r>
-        <w:rPr>
-          <w:rFonts w:ascii="Arial" w:hAnsi="Arial" w:cs="Arial"/>
-        </w:rPr>
-        <w:t xml:space="preserve"> zorgt voor compatibiliteit tussen de spanningsniveaus van de microcontroller en de </w:t>
+        <w:t xml:space="preserve">Een ingebouwde level shifter zorgt voor compatibiliteit tussen de spanningsniveaus van de microcontroller en de </w:t>
       </w:r>
       <w:r>
         <w:rPr>
@@ -5819,21 +5438,7 @@
         <w:rPr>
           <w:rFonts w:ascii="Arial" w:hAnsi="Arial" w:cs="Arial"/>
         </w:rPr>
-        <w:t xml:space="preserve">SD-kaartlezer module voor je Arduino Nano ESP32-S3 is het essentieel om te letten op compatibiliteit met de SPI-interface, het juiste spanningsniveau en de aanwezigheid van een level </w:t>
-      </w:r>
-      <w:proofErr w:type="spellStart"/>
-      <w:r>
-        <w:rPr>
-          <w:rFonts w:ascii="Arial" w:hAnsi="Arial" w:cs="Arial"/>
-        </w:rPr>
-        <w:t>shifter</w:t>
-      </w:r>
-      <w:proofErr w:type="spellEnd"/>
-      <w:r>
-        <w:rPr>
-          <w:rFonts w:ascii="Arial" w:hAnsi="Arial" w:cs="Arial"/>
-        </w:rPr>
-        <w:t xml:space="preserve">. De hierboven genoemde modules voldoen </w:t>
+        <w:t xml:space="preserve">SD-kaartlezer module voor je Arduino Nano ESP32-S3 is het essentieel om te letten op compatibiliteit met de SPI-interface, het juiste spanningsniveau en de aanwezigheid van een level shifter. De hierboven genoemde modules voldoen </w:t>
       </w:r>
       <w:r>
         <w:rPr>
@@ -5939,6 +5544,21 @@
     <w:p>
       <w:pPr>
         <w:pStyle w:val="Bijschrift"/>
+      </w:pPr>
+      <w:r>
+        <w:t xml:space="preserve">Afbeelding 7: </w:t>
+      </w:r>
+      <w:r>
+        <w:t>SD Kaart Adapter Module</w:t>
+      </w:r>
+      <w:r>
+        <w:t>.</w:t>
+      </w:r>
+    </w:p>
+    <w:p/>
+    <w:p>
+      <w:pPr>
+        <w:pStyle w:val="Geenafstand"/>
         <w:rPr>
           <w:rFonts w:ascii="Arial" w:hAnsi="Arial" w:cs="Arial"/>
           <w:b/>
@@ -5946,59 +5566,72 @@
         </w:rPr>
       </w:pPr>
       <w:r>
-        <w:t xml:space="preserve">Afbeelding 7: </w:t>
-      </w:r>
-      <w:r>
-        <w:t>SD Kaart Adapter Module</w:t>
-      </w:r>
-      <w:r>
-        <w:t>.</w:t>
-      </w:r>
-    </w:p>
-    <w:p>
-      <w:pPr>
-        <w:pStyle w:val="Geenafstand"/>
         <w:rPr>
           <w:rFonts w:ascii="Arial" w:hAnsi="Arial" w:cs="Arial"/>
           <w:b/>
           <w:bCs/>
         </w:rPr>
-      </w:pPr>
-      <w:r>
+        <w:lastRenderedPageBreak/>
+        <w:t>GPS-module.</w:t>
+      </w:r>
+    </w:p>
+    <w:p>
+      <w:pPr>
+        <w:pStyle w:val="Geenafstand"/>
         <w:rPr>
           <w:rFonts w:ascii="Arial" w:hAnsi="Arial" w:cs="Arial"/>
           <w:b/>
           <w:bCs/>
         </w:rPr>
-        <w:lastRenderedPageBreak/>
-        <w:t>GPS-module.</w:t>
-      </w:r>
-    </w:p>
-    <w:p>
-      <w:pPr>
-        <w:pStyle w:val="Geenafstand"/>
+      </w:pPr>
+      <w:r>
         <w:rPr>
           <w:rFonts w:ascii="Arial" w:hAnsi="Arial" w:cs="Arial"/>
           <w:b/>
           <w:bCs/>
         </w:rPr>
-      </w:pPr>
+        <w:t>Belangrijke criteria bij het selecteren van een GPS-module</w:t>
+      </w:r>
       <w:r>
         <w:rPr>
           <w:rFonts w:ascii="Arial" w:hAnsi="Arial" w:cs="Arial"/>
           <w:b/>
           <w:bCs/>
         </w:rPr>
-        <w:t>Belangrijke criteria bij het selecteren van een GPS-module</w:t>
-      </w:r>
-      <w:r>
+        <w:t>.</w:t>
+      </w:r>
+    </w:p>
+    <w:p>
+      <w:pPr>
+        <w:pStyle w:val="Geenafstand"/>
         <w:rPr>
           <w:rFonts w:ascii="Arial" w:hAnsi="Arial" w:cs="Arial"/>
           <w:b/>
           <w:bCs/>
         </w:rPr>
-        <w:t>.</w:t>
-      </w:r>
+      </w:pPr>
+    </w:p>
+    <w:p>
+      <w:pPr>
+        <w:pStyle w:val="Geenafstand"/>
+        <w:rPr>
+          <w:rFonts w:ascii="Arial" w:hAnsi="Arial" w:cs="Arial"/>
+        </w:rPr>
+      </w:pPr>
+      <w:r>
+        <w:rPr>
+          <w:rFonts w:ascii="Arial" w:hAnsi="Arial" w:cs="Arial"/>
+        </w:rPr>
+        <w:t>Voor een zeer accurate tijdwaarneming en weergave van de actuele rijsnelheid, zijn de volgende eigenschappen van een GPS-module belangrijk:</w:t>
+      </w:r>
+    </w:p>
+    <w:p>
+      <w:pPr>
+        <w:pStyle w:val="Geenafstand"/>
+        <w:rPr>
+          <w:rFonts w:ascii="Arial" w:hAnsi="Arial" w:cs="Arial"/>
+        </w:rPr>
+      </w:pPr>
     </w:p>
     <w:p>
       <w:pPr>
@@ -6009,81 +5642,13 @@
           <w:bCs/>
         </w:rPr>
       </w:pPr>
-    </w:p>
-    <w:p>
-      <w:pPr>
-        <w:pStyle w:val="Geenafstand"/>
-        <w:rPr>
-          <w:rFonts w:ascii="Arial" w:hAnsi="Arial" w:cs="Arial"/>
-        </w:rPr>
-      </w:pPr>
-      <w:r>
-        <w:rPr>
-          <w:rFonts w:ascii="Arial" w:hAnsi="Arial" w:cs="Arial"/>
-        </w:rPr>
-        <w:t>Voor een zeer accurate tijdwaarneming en weergave van de actuele rijsnelheid, zijn de volgende eigenschappen van een GPS-module belangrijk:</w:t>
-      </w:r>
-    </w:p>
-    <w:p>
-      <w:pPr>
-        <w:pStyle w:val="Geenafstand"/>
-        <w:rPr>
-          <w:rFonts w:ascii="Arial" w:hAnsi="Arial" w:cs="Arial"/>
-        </w:rPr>
-      </w:pPr>
-    </w:p>
-    <w:p>
-      <w:pPr>
-        <w:pStyle w:val="Geenafstand"/>
+      <w:r>
         <w:rPr>
           <w:rFonts w:ascii="Arial" w:hAnsi="Arial" w:cs="Arial"/>
           <w:b/>
           <w:bCs/>
         </w:rPr>
-      </w:pPr>
-      <w:r>
-        <w:rPr>
-          <w:rFonts w:ascii="Arial" w:hAnsi="Arial" w:cs="Arial"/>
-          <w:b/>
-          <w:bCs/>
-        </w:rPr>
-        <w:t xml:space="preserve">1. GNSS-ondersteuning (GPS, GLONASS, </w:t>
-      </w:r>
-      <w:proofErr w:type="spellStart"/>
-      <w:r>
-        <w:rPr>
-          <w:rFonts w:ascii="Arial" w:hAnsi="Arial" w:cs="Arial"/>
-          <w:b/>
-          <w:bCs/>
-        </w:rPr>
-        <w:t>Galileo</w:t>
-      </w:r>
-      <w:proofErr w:type="spellEnd"/>
-      <w:r>
-        <w:rPr>
-          <w:rFonts w:ascii="Arial" w:hAnsi="Arial" w:cs="Arial"/>
-          <w:b/>
-          <w:bCs/>
-        </w:rPr>
-        <w:t xml:space="preserve">, </w:t>
-      </w:r>
-      <w:proofErr w:type="spellStart"/>
-      <w:r>
-        <w:rPr>
-          <w:rFonts w:ascii="Arial" w:hAnsi="Arial" w:cs="Arial"/>
-          <w:b/>
-          <w:bCs/>
-        </w:rPr>
-        <w:t>BeiDou</w:t>
-      </w:r>
-      <w:proofErr w:type="spellEnd"/>
-      <w:r>
-        <w:rPr>
-          <w:rFonts w:ascii="Arial" w:hAnsi="Arial" w:cs="Arial"/>
-          <w:b/>
-          <w:bCs/>
-        </w:rPr>
-        <w:t>)</w:t>
+        <w:t>1. GNSS-ondersteuning (GPS, GLONASS, Galileo, BeiDou)</w:t>
       </w:r>
     </w:p>
     <w:p>
@@ -6101,35 +5666,7 @@
         <w:rPr>
           <w:rFonts w:ascii="Arial" w:hAnsi="Arial" w:cs="Arial"/>
         </w:rPr>
-        <w:t xml:space="preserve">GPS (VS), GLONASS (Rusland), </w:t>
-      </w:r>
-      <w:proofErr w:type="spellStart"/>
-      <w:r>
-        <w:rPr>
-          <w:rFonts w:ascii="Arial" w:hAnsi="Arial" w:cs="Arial"/>
-        </w:rPr>
-        <w:t>Galileo</w:t>
-      </w:r>
-      <w:proofErr w:type="spellEnd"/>
-      <w:r>
-        <w:rPr>
-          <w:rFonts w:ascii="Arial" w:hAnsi="Arial" w:cs="Arial"/>
-        </w:rPr>
-        <w:t xml:space="preserve"> (EU), </w:t>
-      </w:r>
-      <w:proofErr w:type="spellStart"/>
-      <w:r>
-        <w:rPr>
-          <w:rFonts w:ascii="Arial" w:hAnsi="Arial" w:cs="Arial"/>
-        </w:rPr>
-        <w:t>BeiDou</w:t>
-      </w:r>
-      <w:proofErr w:type="spellEnd"/>
-      <w:r>
-        <w:rPr>
-          <w:rFonts w:ascii="Arial" w:hAnsi="Arial" w:cs="Arial"/>
-        </w:rPr>
-        <w:t xml:space="preserve"> (China) en QZSS (Japan) zijn de belangrijkste satellietsystemen.</w:t>
+        <w:t>GPS (VS), GLONASS (Rusland), Galileo (EU), BeiDou (China) en QZSS (Japan) zijn de belangrijkste satellietsystemen.</w:t>
       </w:r>
     </w:p>
     <w:p>
@@ -6147,63 +5684,21 @@
         <w:rPr>
           <w:rFonts w:ascii="Arial" w:hAnsi="Arial" w:cs="Arial"/>
         </w:rPr>
-        <w:t xml:space="preserve">Multiconstellatie-ontvangers (GPS + </w:t>
-      </w:r>
-      <w:proofErr w:type="spellStart"/>
-      <w:r>
-        <w:rPr>
-          <w:rFonts w:ascii="Arial" w:hAnsi="Arial" w:cs="Arial"/>
-        </w:rPr>
-        <w:t>Galileo</w:t>
-      </w:r>
-      <w:proofErr w:type="spellEnd"/>
-      <w:r>
-        <w:rPr>
-          <w:rFonts w:ascii="Arial" w:hAnsi="Arial" w:cs="Arial"/>
-        </w:rPr>
-        <w:t xml:space="preserve"> + GLONASS + </w:t>
-      </w:r>
-      <w:proofErr w:type="spellStart"/>
-      <w:r>
-        <w:rPr>
-          <w:rFonts w:ascii="Arial" w:hAnsi="Arial" w:cs="Arial"/>
-        </w:rPr>
-        <w:t>BeiDou</w:t>
-      </w:r>
-      <w:proofErr w:type="spellEnd"/>
-      <w:r>
-        <w:rPr>
-          <w:rFonts w:ascii="Arial" w:hAnsi="Arial" w:cs="Arial"/>
-        </w:rPr>
-        <w:t>) hebben een snellere fix en hogere nauwkeurigheid, vooral in stedelijke gebieden.</w:t>
-      </w:r>
-    </w:p>
-    <w:p>
-      <w:pPr>
-        <w:pStyle w:val="Geenafstand"/>
-        <w:rPr>
-          <w:rFonts w:ascii="Arial" w:hAnsi="Arial" w:cs="Arial"/>
-        </w:rPr>
-      </w:pPr>
-      <w:r>
-        <w:rPr>
-          <w:rFonts w:ascii="Arial" w:hAnsi="Arial" w:cs="Arial"/>
-        </w:rPr>
-        <w:t xml:space="preserve">Aanbevolen: Een module die minimaal GPS en </w:t>
-      </w:r>
-      <w:proofErr w:type="spellStart"/>
-      <w:r>
-        <w:rPr>
-          <w:rFonts w:ascii="Arial" w:hAnsi="Arial" w:cs="Arial"/>
-        </w:rPr>
-        <w:t>Galileo</w:t>
-      </w:r>
-      <w:proofErr w:type="spellEnd"/>
-      <w:r>
-        <w:rPr>
-          <w:rFonts w:ascii="Arial" w:hAnsi="Arial" w:cs="Arial"/>
-        </w:rPr>
-        <w:t xml:space="preserve"> ondersteunt voor hoge nauwkeurigheid.</w:t>
+        <w:t>Multiconstellatie-ontvangers (GPS + Galileo + GLONASS + BeiDou) hebben een snellere fix en hogere nauwkeurigheid, vooral in stedelijke gebieden.</w:t>
+      </w:r>
+    </w:p>
+    <w:p>
+      <w:pPr>
+        <w:pStyle w:val="Geenafstand"/>
+        <w:rPr>
+          <w:rFonts w:ascii="Arial" w:hAnsi="Arial" w:cs="Arial"/>
+        </w:rPr>
+      </w:pPr>
+      <w:r>
+        <w:rPr>
+          <w:rFonts w:ascii="Arial" w:hAnsi="Arial" w:cs="Arial"/>
+        </w:rPr>
+        <w:t>Aanbevolen: Een module die minimaal GPS en Galileo ondersteunt voor hoge nauwkeurigheid.</w:t>
       </w:r>
     </w:p>
     <w:p>
@@ -6261,21 +5756,7 @@
         <w:rPr>
           <w:rFonts w:ascii="Arial" w:hAnsi="Arial" w:cs="Arial"/>
         </w:rPr>
-        <w:t>De PPS (</w:t>
-      </w:r>
-      <w:proofErr w:type="spellStart"/>
-      <w:r>
-        <w:rPr>
-          <w:rFonts w:ascii="Arial" w:hAnsi="Arial" w:cs="Arial"/>
-        </w:rPr>
-        <w:t>Pulse</w:t>
-      </w:r>
-      <w:proofErr w:type="spellEnd"/>
-      <w:r>
-        <w:rPr>
-          <w:rFonts w:ascii="Arial" w:hAnsi="Arial" w:cs="Arial"/>
-        </w:rPr>
-        <w:t xml:space="preserve"> Per Second) output geeft een zeer precieze tijdreferentie met een nauwkeurigheid tot nanoseconden.</w:t>
+        <w:t>De PPS (Pulse Per Second) output geeft een zeer precieze tijdreferentie met een nauwkeurigheid tot nanoseconden.</w:t>
       </w:r>
     </w:p>
     <w:p>
@@ -6293,35 +5774,7 @@
         <w:rPr>
           <w:rFonts w:ascii="Arial" w:hAnsi="Arial" w:cs="Arial"/>
         </w:rPr>
-        <w:t>Sommige geavanceerde modules ondersteunen TCXO (</w:t>
-      </w:r>
-      <w:proofErr w:type="spellStart"/>
-      <w:r>
-        <w:rPr>
-          <w:rFonts w:ascii="Arial" w:hAnsi="Arial" w:cs="Arial"/>
-        </w:rPr>
-        <w:t>Temperature</w:t>
-      </w:r>
-      <w:proofErr w:type="spellEnd"/>
-      <w:r>
-        <w:rPr>
-          <w:rFonts w:ascii="Arial" w:hAnsi="Arial" w:cs="Arial"/>
-        </w:rPr>
-        <w:t xml:space="preserve"> </w:t>
-      </w:r>
-      <w:proofErr w:type="spellStart"/>
-      <w:r>
-        <w:rPr>
-          <w:rFonts w:ascii="Arial" w:hAnsi="Arial" w:cs="Arial"/>
-        </w:rPr>
-        <w:t>Compensated</w:t>
-      </w:r>
-      <w:proofErr w:type="spellEnd"/>
-      <w:r>
-        <w:rPr>
-          <w:rFonts w:ascii="Arial" w:hAnsi="Arial" w:cs="Arial"/>
-        </w:rPr>
-        <w:t xml:space="preserve"> Crystal Oscillator) voor betere stabiliteit.</w:t>
+        <w:t>Sommige geavanceerde modules ondersteunen TCXO (Temperature Compensated Crystal Oscillator) voor betere stabiliteit.</w:t>
       </w:r>
     </w:p>
     <w:p>
@@ -6373,43 +5826,7 @@
           <w:b/>
           <w:bCs/>
         </w:rPr>
-        <w:t>3. Updatefrequentie (</w:t>
-      </w:r>
-      <w:proofErr w:type="spellStart"/>
-      <w:r>
-        <w:rPr>
-          <w:rFonts w:ascii="Arial" w:hAnsi="Arial" w:cs="Arial"/>
-          <w:b/>
-          <w:bCs/>
-        </w:rPr>
-        <w:t>Refresh</w:t>
-      </w:r>
-      <w:proofErr w:type="spellEnd"/>
-      <w:r>
-        <w:rPr>
-          <w:rFonts w:ascii="Arial" w:hAnsi="Arial" w:cs="Arial"/>
-          <w:b/>
-          <w:bCs/>
-        </w:rPr>
-        <w:t xml:space="preserve"> </w:t>
-      </w:r>
-      <w:proofErr w:type="spellStart"/>
-      <w:r>
-        <w:rPr>
-          <w:rFonts w:ascii="Arial" w:hAnsi="Arial" w:cs="Arial"/>
-          <w:b/>
-          <w:bCs/>
-        </w:rPr>
-        <w:t>Rate</w:t>
-      </w:r>
-      <w:proofErr w:type="spellEnd"/>
-      <w:r>
-        <w:rPr>
-          <w:rFonts w:ascii="Arial" w:hAnsi="Arial" w:cs="Arial"/>
-          <w:b/>
-          <w:bCs/>
-        </w:rPr>
-        <w:t>)</w:t>
+        <w:t>3. Updatefrequentie (Refresh Rate)</w:t>
       </w:r>
     </w:p>
     <w:p>
@@ -6529,33 +5946,11 @@
           <w:rFonts w:ascii="Arial" w:hAnsi="Arial" w:cs="Arial"/>
         </w:rPr>
       </w:pPr>
-      <w:proofErr w:type="spellStart"/>
-      <w:r>
-        <w:rPr>
-          <w:rFonts w:ascii="Arial" w:hAnsi="Arial" w:cs="Arial"/>
-        </w:rPr>
-        <w:t>Expressed</w:t>
-      </w:r>
-      <w:proofErr w:type="spellEnd"/>
-      <w:r>
-        <w:rPr>
-          <w:rFonts w:ascii="Arial" w:hAnsi="Arial" w:cs="Arial"/>
-        </w:rPr>
-        <w:t xml:space="preserve"> in </w:t>
-      </w:r>
-      <w:proofErr w:type="spellStart"/>
-      <w:r>
-        <w:rPr>
-          <w:rFonts w:ascii="Arial" w:hAnsi="Arial" w:cs="Arial"/>
-        </w:rPr>
-        <w:t>dBm</w:t>
-      </w:r>
-      <w:proofErr w:type="spellEnd"/>
-      <w:r>
-        <w:rPr>
-          <w:rFonts w:ascii="Arial" w:hAnsi="Arial" w:cs="Arial"/>
-        </w:rPr>
-        <w:t xml:space="preserve">, bijvoorbeeld: </w:t>
+      <w:r>
+        <w:rPr>
+          <w:rFonts w:ascii="Arial" w:hAnsi="Arial" w:cs="Arial"/>
+        </w:rPr>
+        <w:t xml:space="preserve">Expressed in dBm, bijvoorbeeld: </w:t>
       </w:r>
     </w:p>
     <w:p>
@@ -6573,21 +5968,7 @@
         <w:rPr>
           <w:rFonts w:ascii="Arial" w:hAnsi="Arial" w:cs="Arial"/>
         </w:rPr>
-        <w:t xml:space="preserve">-165 </w:t>
-      </w:r>
-      <w:proofErr w:type="spellStart"/>
-      <w:r>
-        <w:rPr>
-          <w:rFonts w:ascii="Arial" w:hAnsi="Arial" w:cs="Arial"/>
-        </w:rPr>
-        <w:t>dBm</w:t>
-      </w:r>
-      <w:proofErr w:type="spellEnd"/>
-      <w:r>
-        <w:rPr>
-          <w:rFonts w:ascii="Arial" w:hAnsi="Arial" w:cs="Arial"/>
-        </w:rPr>
-        <w:t xml:space="preserve"> (zeer goed, zelfs binnenshuis).</w:t>
+        <w:t>-165 dBm (zeer goed, zelfs binnenshuis).</w:t>
       </w:r>
     </w:p>
     <w:p>
@@ -6605,21 +5986,7 @@
         <w:rPr>
           <w:rFonts w:ascii="Arial" w:hAnsi="Arial" w:cs="Arial"/>
         </w:rPr>
-        <w:t xml:space="preserve">-145 </w:t>
-      </w:r>
-      <w:proofErr w:type="spellStart"/>
-      <w:r>
-        <w:rPr>
-          <w:rFonts w:ascii="Arial" w:hAnsi="Arial" w:cs="Arial"/>
-        </w:rPr>
-        <w:t>dBm</w:t>
-      </w:r>
-      <w:proofErr w:type="spellEnd"/>
-      <w:r>
-        <w:rPr>
-          <w:rFonts w:ascii="Arial" w:hAnsi="Arial" w:cs="Arial"/>
-        </w:rPr>
-        <w:t xml:space="preserve"> (basisniveau, goed voor buitengebruik).</w:t>
+        <w:t>-145 dBm (basisniveau, goed voor buitengebruik).</w:t>
       </w:r>
     </w:p>
     <w:p>
@@ -6637,63 +6004,21 @@
         <w:rPr>
           <w:rFonts w:ascii="Arial" w:hAnsi="Arial" w:cs="Arial"/>
         </w:rPr>
-        <w:t xml:space="preserve">TTFF (Time </w:t>
-      </w:r>
-      <w:proofErr w:type="spellStart"/>
-      <w:r>
-        <w:rPr>
-          <w:rFonts w:ascii="Arial" w:hAnsi="Arial" w:cs="Arial"/>
-        </w:rPr>
-        <w:t>To</w:t>
-      </w:r>
-      <w:proofErr w:type="spellEnd"/>
-      <w:r>
-        <w:rPr>
-          <w:rFonts w:ascii="Arial" w:hAnsi="Arial" w:cs="Arial"/>
-        </w:rPr>
-        <w:t xml:space="preserve"> First Fix) bepaalt hoe snel de module een eerste fix verkrijgt bij inschakeling.</w:t>
-      </w:r>
-    </w:p>
-    <w:p>
-      <w:pPr>
-        <w:pStyle w:val="Geenafstand"/>
-        <w:rPr>
-          <w:rFonts w:ascii="Arial" w:hAnsi="Arial" w:cs="Arial"/>
-        </w:rPr>
-      </w:pPr>
-      <w:r>
-        <w:rPr>
-          <w:rFonts w:ascii="Arial" w:hAnsi="Arial" w:cs="Arial"/>
-        </w:rPr>
-        <w:t xml:space="preserve">Aanbevolen: -160 </w:t>
-      </w:r>
-      <w:proofErr w:type="spellStart"/>
-      <w:r>
-        <w:rPr>
-          <w:rFonts w:ascii="Arial" w:hAnsi="Arial" w:cs="Arial"/>
-        </w:rPr>
-        <w:t>dBm</w:t>
-      </w:r>
-      <w:proofErr w:type="spellEnd"/>
-      <w:r>
-        <w:rPr>
-          <w:rFonts w:ascii="Arial" w:hAnsi="Arial" w:cs="Arial"/>
-        </w:rPr>
-        <w:t xml:space="preserve"> of beter + snelle TTFF (&lt;10 sec </w:t>
-      </w:r>
-      <w:proofErr w:type="spellStart"/>
-      <w:r>
-        <w:rPr>
-          <w:rFonts w:ascii="Arial" w:hAnsi="Arial" w:cs="Arial"/>
-        </w:rPr>
-        <w:t>cold</w:t>
-      </w:r>
-      <w:proofErr w:type="spellEnd"/>
-      <w:r>
-        <w:rPr>
-          <w:rFonts w:ascii="Arial" w:hAnsi="Arial" w:cs="Arial"/>
-        </w:rPr>
-        <w:t xml:space="preserve"> start, &lt;1 sec warm start).</w:t>
+        <w:t>TTFF (Time To First Fix) bepaalt hoe snel de module een eerste fix verkrijgt bij inschakeling.</w:t>
+      </w:r>
+    </w:p>
+    <w:p>
+      <w:pPr>
+        <w:pStyle w:val="Geenafstand"/>
+        <w:rPr>
+          <w:rFonts w:ascii="Arial" w:hAnsi="Arial" w:cs="Arial"/>
+        </w:rPr>
+      </w:pPr>
+      <w:r>
+        <w:rPr>
+          <w:rFonts w:ascii="Arial" w:hAnsi="Arial" w:cs="Arial"/>
+        </w:rPr>
+        <w:t>Aanbevolen: -160 dBm of beter + snelle TTFF (&lt;10 sec cold start, &lt;1 sec warm start).</w:t>
       </w:r>
     </w:p>
     <w:p>
@@ -6903,21 +6228,7 @@
         <w:rPr>
           <w:rFonts w:ascii="Arial" w:hAnsi="Arial" w:cs="Arial"/>
         </w:rPr>
-        <w:t>RTK-GPS (zoals u-</w:t>
-      </w:r>
-      <w:proofErr w:type="spellStart"/>
-      <w:r>
-        <w:rPr>
-          <w:rFonts w:ascii="Arial" w:hAnsi="Arial" w:cs="Arial"/>
-        </w:rPr>
-        <w:t>blox</w:t>
-      </w:r>
-      <w:proofErr w:type="spellEnd"/>
-      <w:r>
-        <w:rPr>
-          <w:rFonts w:ascii="Arial" w:hAnsi="Arial" w:cs="Arial"/>
-        </w:rPr>
-        <w:t xml:space="preserve"> ZED-F9P) kan nauwkeurigheid van ~1 cm bereiken, maar vereist een extra referentiestation.</w:t>
+        <w:t>RTK-GPS (zoals u-blox ZED-F9P) kan nauwkeurigheid van ~1 cm bereiken, maar vereist een extra referentiestation.</w:t>
       </w:r>
     </w:p>
     <w:p>
@@ -6986,7 +6297,7 @@
         <w:rPr>
           <w:rFonts w:ascii="Arial" w:hAnsi="Arial" w:cs="Arial"/>
         </w:rPr>
-        <w:t>Door mij werden vijf verschillende GPS-ontvangers geselecteerd en in een tabel gezet. Zie bijlage D tabel 4. Van deze werd de</w:t>
+        <w:t>Door mij werden vijf verschillende GPS-ontvangers geselecteerd en in een tabel gezet. Van deze werd de</w:t>
       </w:r>
       <w:r>
         <w:rPr>
@@ -6994,19 +6305,11 @@
         </w:rPr>
         <w:t>: ”</w:t>
       </w:r>
-      <w:proofErr w:type="spellStart"/>
-      <w:r>
-        <w:rPr>
-          <w:rFonts w:ascii="Arial" w:hAnsi="Arial" w:cs="Arial"/>
-        </w:rPr>
-        <w:t>Seeed</w:t>
-      </w:r>
-      <w:proofErr w:type="spellEnd"/>
-      <w:r>
-        <w:rPr>
-          <w:rFonts w:ascii="Arial" w:hAnsi="Arial" w:cs="Arial"/>
-        </w:rPr>
-        <w:t xml:space="preserve"> Studio Grove GNSS-GPS Module - Air530</w:t>
+      <w:r>
+        <w:rPr>
+          <w:rFonts w:ascii="Arial" w:hAnsi="Arial" w:cs="Arial"/>
+        </w:rPr>
+        <w:t>Seeed Studio Grove GNSS-GPS Module - Air530</w:t>
       </w:r>
       <w:r>
         <w:rPr>
@@ -7377,25 +6680,7 @@
           <w:b/>
           <w:bCs/>
         </w:rPr>
-        <w:t xml:space="preserve">Tweede </w:t>
-      </w:r>
-      <w:proofErr w:type="spellStart"/>
-      <w:r>
-        <w:rPr>
-          <w:rFonts w:ascii="Arial" w:hAnsi="Arial" w:cs="Arial"/>
-          <w:b/>
-          <w:bCs/>
-        </w:rPr>
-        <w:t>subonderzoeksvraag</w:t>
-      </w:r>
-      <w:proofErr w:type="spellEnd"/>
-      <w:r>
-        <w:rPr>
-          <w:rFonts w:ascii="Arial" w:hAnsi="Arial" w:cs="Arial"/>
-          <w:b/>
-          <w:bCs/>
-        </w:rPr>
-        <w:t>:</w:t>
+        <w:t>Tweede subonderzoeksvraag:</w:t>
       </w:r>
     </w:p>
     <w:p>
@@ -7447,19 +6732,11 @@
           <w:rFonts w:ascii="Arial" w:hAnsi="Arial" w:cs="Arial"/>
         </w:rPr>
       </w:pPr>
-      <w:proofErr w:type="spellStart"/>
-      <w:r>
-        <w:rPr>
-          <w:rFonts w:ascii="Arial" w:hAnsi="Arial" w:cs="Arial"/>
-        </w:rPr>
-        <w:t>Real-time</w:t>
-      </w:r>
-      <w:proofErr w:type="spellEnd"/>
-      <w:r>
-        <w:rPr>
-          <w:rFonts w:ascii="Arial" w:hAnsi="Arial" w:cs="Arial"/>
-        </w:rPr>
-        <w:t xml:space="preserve"> verwerking van binnenkomende data</w:t>
+      <w:r>
+        <w:rPr>
+          <w:rFonts w:ascii="Arial" w:hAnsi="Arial" w:cs="Arial"/>
+        </w:rPr>
+        <w:t>Real-time verwerking van binnenkomende data</w:t>
       </w:r>
     </w:p>
     <w:p>
@@ -7513,21 +6790,7 @@
         <w:rPr>
           <w:rFonts w:ascii="Arial" w:hAnsi="Arial" w:cs="Arial"/>
         </w:rPr>
-        <w:t xml:space="preserve">Data-integriteit bij </w:t>
-      </w:r>
-      <w:proofErr w:type="spellStart"/>
-      <w:r>
-        <w:rPr>
-          <w:rFonts w:ascii="Arial" w:hAnsi="Arial" w:cs="Arial"/>
-        </w:rPr>
-        <w:t>herstarts</w:t>
-      </w:r>
-      <w:proofErr w:type="spellEnd"/>
-      <w:r>
-        <w:rPr>
-          <w:rFonts w:ascii="Arial" w:hAnsi="Arial" w:cs="Arial"/>
-        </w:rPr>
-        <w:t xml:space="preserve"> of stroomuitval</w:t>
+        <w:t>Data-integriteit bij herstarts of stroomuitval</w:t>
       </w:r>
     </w:p>
     <w:p>
@@ -7751,35 +7014,19 @@
         <w:rPr>
           <w:rFonts w:ascii="Arial" w:hAnsi="Arial" w:cs="Arial"/>
         </w:rPr>
-        <w:t>Interrupt-</w:t>
-      </w:r>
-      <w:proofErr w:type="spellStart"/>
-      <w:r>
-        <w:rPr>
-          <w:rFonts w:ascii="Arial" w:hAnsi="Arial" w:cs="Arial"/>
-        </w:rPr>
-        <w:t>driven</w:t>
-      </w:r>
-      <w:proofErr w:type="spellEnd"/>
-      <w:r>
-        <w:rPr>
-          <w:rFonts w:ascii="Arial" w:hAnsi="Arial" w:cs="Arial"/>
-        </w:rPr>
-        <w:t xml:space="preserve"> verwerking: Detectiepaal-data en GPS-data komen binnen via interrupt-</w:t>
-      </w:r>
-      <w:proofErr w:type="spellStart"/>
-      <w:r>
-        <w:rPr>
-          <w:rFonts w:ascii="Arial" w:hAnsi="Arial" w:cs="Arial"/>
-        </w:rPr>
-        <w:t>handlers</w:t>
-      </w:r>
-      <w:proofErr w:type="spellEnd"/>
-      <w:r>
-        <w:rPr>
-          <w:rFonts w:ascii="Arial" w:hAnsi="Arial" w:cs="Arial"/>
-        </w:rPr>
-        <w:t>.</w:t>
+        <w:t>Interrupt-driven verwerking: Detectiepaal-data kom</w:t>
+      </w:r>
+      <w:r>
+        <w:rPr>
+          <w:rFonts w:ascii="Arial" w:hAnsi="Arial" w:cs="Arial"/>
+        </w:rPr>
+        <w:t>t</w:t>
+      </w:r>
+      <w:r>
+        <w:rPr>
+          <w:rFonts w:ascii="Arial" w:hAnsi="Arial" w:cs="Arial"/>
+        </w:rPr>
+        <w:t xml:space="preserve"> binnen via interrupt-handler.</w:t>
       </w:r>
     </w:p>
     <w:p>
@@ -7797,7 +7044,19 @@
         <w:rPr>
           <w:rFonts w:ascii="Arial" w:hAnsi="Arial" w:cs="Arial"/>
         </w:rPr>
-        <w:t>FIFO-buffering: Binnenkomende metingen worden eerst in een First In, First Out (FIFO) buffer geplaatst.</w:t>
+        <w:t>FIFO-buffering: Binnenkomende metingen worden eerst in een First In, First Out (FIFO) buffer geplaatst</w:t>
+      </w:r>
+      <w:r>
+        <w:rPr>
+          <w:rFonts w:ascii="Arial" w:hAnsi="Arial" w:cs="Arial"/>
+        </w:rPr>
+        <w:t xml:space="preserve"> (voor toekomstige optie)</w:t>
+      </w:r>
+      <w:r>
+        <w:rPr>
+          <w:rFonts w:ascii="Arial" w:hAnsi="Arial" w:cs="Arial"/>
+        </w:rPr>
+        <w:t>.</w:t>
       </w:r>
     </w:p>
     <w:p>
@@ -7867,6 +7126,12 @@
         </w:rPr>
         <w:t>FIFO buffer om snelle pieken in metingen op te vangen zonder verlies</w:t>
       </w:r>
+      <w:r>
+        <w:rPr>
+          <w:rFonts w:ascii="Arial" w:hAnsi="Arial" w:cs="Arial"/>
+        </w:rPr>
+        <w:t xml:space="preserve"> (als toekomstige optie)</w:t>
+      </w:r>
     </w:p>
     <w:p>
       <w:pPr>
@@ -8059,19 +7324,17 @@
           <w:rFonts w:ascii="Arial" w:hAnsi="Arial" w:cs="Arial"/>
         </w:rPr>
       </w:pPr>
-      <w:proofErr w:type="spellStart"/>
-      <w:r>
-        <w:rPr>
-          <w:rFonts w:ascii="Arial" w:hAnsi="Arial" w:cs="Arial"/>
-        </w:rPr>
-        <w:t>Failsafe</w:t>
-      </w:r>
-      <w:proofErr w:type="spellEnd"/>
-      <w:r>
-        <w:rPr>
-          <w:rFonts w:ascii="Arial" w:hAnsi="Arial" w:cs="Arial"/>
-        </w:rPr>
-        <w:t>-mechanisme: Als de RTC uitvalt, schakelt het systeem over naar GPS-tijd</w:t>
+      <w:r>
+        <w:rPr>
+          <w:rFonts w:ascii="Arial" w:hAnsi="Arial" w:cs="Arial"/>
+        </w:rPr>
+        <w:t>Failsafe-mechanisme: Als de RTC uitvalt, schakelt het systeem over naar GPS-tijd</w:t>
+      </w:r>
+      <w:r>
+        <w:rPr>
+          <w:rFonts w:ascii="Arial" w:hAnsi="Arial" w:cs="Arial"/>
+        </w:rPr>
+        <w:t xml:space="preserve"> (als toekomstige optie)</w:t>
       </w:r>
     </w:p>
     <w:p>
@@ -8165,7 +7428,32 @@
         <w:rPr>
           <w:rFonts w:ascii="Arial" w:hAnsi="Arial" w:cs="Arial"/>
         </w:rPr>
-        <w:t>Na een bepaalde batchgrootte (bijv. 5 detecties) worden ze permanent naar de SD-kaart geschreven.</w:t>
+        <w:lastRenderedPageBreak/>
+        <w:t xml:space="preserve">Na een bepaalde </w:t>
+      </w:r>
+      <w:r>
+        <w:rPr>
+          <w:rFonts w:ascii="Arial" w:hAnsi="Arial" w:cs="Arial"/>
+        </w:rPr>
+        <w:t>actie</w:t>
+      </w:r>
+      <w:r>
+        <w:rPr>
+          <w:rFonts w:ascii="Arial" w:hAnsi="Arial" w:cs="Arial"/>
+        </w:rPr>
+        <w:t xml:space="preserve"> (bijv. </w:t>
+      </w:r>
+      <w:r>
+        <w:rPr>
+          <w:rFonts w:ascii="Arial" w:hAnsi="Arial" w:cs="Arial"/>
+        </w:rPr>
+        <w:t>wanneer een flag is gezet</w:t>
+      </w:r>
+      <w:r>
+        <w:rPr>
+          <w:rFonts w:ascii="Arial" w:hAnsi="Arial" w:cs="Arial"/>
+        </w:rPr>
+        <w:t>) worden ze permanent naar de SD-kaart geschreven.</w:t>
       </w:r>
     </w:p>
     <w:p>
@@ -8183,7 +7471,6 @@
         <w:rPr>
           <w:rFonts w:ascii="Arial" w:hAnsi="Arial" w:cs="Arial"/>
         </w:rPr>
-        <w:lastRenderedPageBreak/>
         <w:t xml:space="preserve">Periodieke opslag per rit: </w:t>
       </w:r>
     </w:p>
@@ -8202,7 +7489,13 @@
         <w:rPr>
           <w:rFonts w:ascii="Arial" w:hAnsi="Arial" w:cs="Arial"/>
         </w:rPr>
-        <w:t>Elke rit wordt in een apart bestand opgeslagen (rit_001.csv, rit_002.csv).</w:t>
+        <w:t>Elke rit wordt in een apart opgeslagen</w:t>
+      </w:r>
+      <w:r>
+        <w:rPr>
+          <w:rFonts w:ascii="Arial" w:hAnsi="Arial" w:cs="Arial"/>
+        </w:rPr>
+        <w:t xml:space="preserve"> in één CSV-bestand.</w:t>
       </w:r>
     </w:p>
     <w:p>
@@ -8216,19 +7509,23 @@
           <w:rFonts w:ascii="Arial" w:hAnsi="Arial" w:cs="Arial"/>
         </w:rPr>
       </w:pPr>
-      <w:proofErr w:type="spellStart"/>
-      <w:r>
-        <w:rPr>
-          <w:rFonts w:ascii="Arial" w:hAnsi="Arial" w:cs="Arial"/>
-        </w:rPr>
-        <w:t>Fail</w:t>
-      </w:r>
-      <w:proofErr w:type="spellEnd"/>
-      <w:r>
-        <w:rPr>
-          <w:rFonts w:ascii="Arial" w:hAnsi="Arial" w:cs="Arial"/>
-        </w:rPr>
-        <w:t xml:space="preserve">-safe mechanisme: </w:t>
+      <w:r>
+        <w:rPr>
+          <w:rFonts w:ascii="Arial" w:hAnsi="Arial" w:cs="Arial"/>
+        </w:rPr>
+        <w:t>Fail-safe mechanisme</w:t>
+      </w:r>
+      <w:r>
+        <w:rPr>
+          <w:rFonts w:ascii="Arial" w:hAnsi="Arial" w:cs="Arial"/>
+        </w:rPr>
+        <w:t xml:space="preserve"> (toekomstige uitbreiding)</w:t>
+      </w:r>
+      <w:r>
+        <w:rPr>
+          <w:rFonts w:ascii="Arial" w:hAnsi="Arial" w:cs="Arial"/>
+        </w:rPr>
+        <w:t xml:space="preserve">: </w:t>
       </w:r>
     </w:p>
     <w:p>
@@ -8332,21 +7629,7 @@
         <w:rPr>
           <w:rFonts w:ascii="Arial" w:hAnsi="Arial" w:cs="Arial"/>
         </w:rPr>
-        <w:t xml:space="preserve">FRAM als </w:t>
-      </w:r>
-      <w:proofErr w:type="spellStart"/>
-      <w:r>
-        <w:rPr>
-          <w:rFonts w:ascii="Arial" w:hAnsi="Arial" w:cs="Arial"/>
-        </w:rPr>
-        <w:t>failsafe</w:t>
-      </w:r>
-      <w:proofErr w:type="spellEnd"/>
-      <w:r>
-        <w:rPr>
-          <w:rFonts w:ascii="Arial" w:hAnsi="Arial" w:cs="Arial"/>
-        </w:rPr>
-        <w:t xml:space="preserve"> buffer (optioneel)</w:t>
+        <w:t>FRAM als failsafe buffer (optioneel)</w:t>
       </w:r>
     </w:p>
     <w:p>
@@ -8404,7 +7687,19 @@
         <w:rPr>
           <w:rFonts w:ascii="Arial" w:hAnsi="Arial" w:cs="Arial"/>
         </w:rPr>
-        <w:t>OLED-display voor live weergave van tijdstempels.</w:t>
+        <w:t xml:space="preserve">OLED-display voor </w:t>
+      </w:r>
+      <w:r>
+        <w:rPr>
+          <w:rFonts w:ascii="Arial" w:hAnsi="Arial" w:cs="Arial"/>
+        </w:rPr>
+        <w:t>userinfo</w:t>
+      </w:r>
+      <w:r>
+        <w:rPr>
+          <w:rFonts w:ascii="Arial" w:hAnsi="Arial" w:cs="Arial"/>
+        </w:rPr>
+        <w:t>.</w:t>
       </w:r>
     </w:p>
     <w:p>
@@ -8422,21 +7717,57 @@
         <w:rPr>
           <w:rFonts w:ascii="Arial" w:hAnsi="Arial" w:cs="Arial"/>
         </w:rPr>
-        <w:t>Seriële uitvoer naar PC via USB voor live logging/</w:t>
-      </w:r>
-      <w:proofErr w:type="spellStart"/>
-      <w:r>
-        <w:rPr>
-          <w:rFonts w:ascii="Arial" w:hAnsi="Arial" w:cs="Arial"/>
-        </w:rPr>
-        <w:t>debugging</w:t>
-      </w:r>
-      <w:proofErr w:type="spellEnd"/>
-      <w:r>
-        <w:rPr>
-          <w:rFonts w:ascii="Arial" w:hAnsi="Arial" w:cs="Arial"/>
-        </w:rPr>
-        <w:t>.</w:t>
+        <w:t xml:space="preserve">Bestandsformaat keuze: </w:t>
+      </w:r>
+    </w:p>
+    <w:p>
+      <w:pPr>
+        <w:pStyle w:val="Geenafstand"/>
+        <w:numPr>
+          <w:ilvl w:val="1"/>
+          <w:numId w:val="58"/>
+        </w:numPr>
+        <w:rPr>
+          <w:rFonts w:ascii="Arial" w:hAnsi="Arial" w:cs="Arial"/>
+        </w:rPr>
+      </w:pPr>
+      <w:r>
+        <w:rPr>
+          <w:rFonts w:ascii="Arial" w:hAnsi="Arial" w:cs="Arial"/>
+        </w:rPr>
+        <w:t>CSV-formaat voor compatibiliteit met Excel en Python-analyse.</w:t>
+      </w:r>
+    </w:p>
+    <w:p>
+      <w:pPr>
+        <w:pStyle w:val="Geenafstand"/>
+        <w:numPr>
+          <w:ilvl w:val="1"/>
+          <w:numId w:val="58"/>
+        </w:numPr>
+        <w:rPr>
+          <w:rFonts w:ascii="Arial" w:hAnsi="Arial" w:cs="Arial"/>
+        </w:rPr>
+      </w:pPr>
+      <w:r>
+        <w:rPr>
+          <w:rFonts w:ascii="Arial" w:hAnsi="Arial" w:cs="Arial"/>
+        </w:rPr>
+        <w:t>JSON als alternatief voor draadloze transmissie naar een server.</w:t>
+      </w:r>
+    </w:p>
+    <w:p>
+      <w:pPr>
+        <w:pStyle w:val="Geenafstand"/>
+        <w:rPr>
+          <w:rFonts w:ascii="Arial" w:hAnsi="Arial" w:cs="Arial"/>
+        </w:rPr>
+      </w:pPr>
+      <w:r>
+        <w:rPr>
+          <w:rFonts w:ascii="Arial" w:hAnsi="Arial" w:cs="Arial"/>
+        </w:rPr>
+        <w:t>Technieken:</w:t>
       </w:r>
     </w:p>
     <w:p>
@@ -8454,57 +7785,7 @@
         <w:rPr>
           <w:rFonts w:ascii="Arial" w:hAnsi="Arial" w:cs="Arial"/>
         </w:rPr>
-        <w:t xml:space="preserve">Bestandsformaat keuze: </w:t>
-      </w:r>
-    </w:p>
-    <w:p>
-      <w:pPr>
-        <w:pStyle w:val="Geenafstand"/>
-        <w:numPr>
-          <w:ilvl w:val="1"/>
-          <w:numId w:val="58"/>
-        </w:numPr>
-        <w:rPr>
-          <w:rFonts w:ascii="Arial" w:hAnsi="Arial" w:cs="Arial"/>
-        </w:rPr>
-      </w:pPr>
-      <w:r>
-        <w:rPr>
-          <w:rFonts w:ascii="Arial" w:hAnsi="Arial" w:cs="Arial"/>
-        </w:rPr>
-        <w:t>CSV-formaat voor compatibiliteit met Excel en Python-analyse.</w:t>
-      </w:r>
-    </w:p>
-    <w:p>
-      <w:pPr>
-        <w:pStyle w:val="Geenafstand"/>
-        <w:numPr>
-          <w:ilvl w:val="1"/>
-          <w:numId w:val="58"/>
-        </w:numPr>
-        <w:rPr>
-          <w:rFonts w:ascii="Arial" w:hAnsi="Arial" w:cs="Arial"/>
-        </w:rPr>
-      </w:pPr>
-      <w:r>
-        <w:rPr>
-          <w:rFonts w:ascii="Arial" w:hAnsi="Arial" w:cs="Arial"/>
-        </w:rPr>
-        <w:t>JSON als alternatief voor draadloze transmissie naar een server.</w:t>
-      </w:r>
-    </w:p>
-    <w:p>
-      <w:pPr>
-        <w:pStyle w:val="Geenafstand"/>
-        <w:rPr>
-          <w:rFonts w:ascii="Arial" w:hAnsi="Arial" w:cs="Arial"/>
-        </w:rPr>
-      </w:pPr>
-      <w:r>
-        <w:rPr>
-          <w:rFonts w:ascii="Arial" w:hAnsi="Arial" w:cs="Arial"/>
-        </w:rPr>
-        <w:t>Technieken:</w:t>
+        <w:t>OLED-update via timers (geen blocking delay())</w:t>
       </w:r>
     </w:p>
     <w:p>
@@ -8522,21 +7803,7 @@
         <w:rPr>
           <w:rFonts w:ascii="Arial" w:hAnsi="Arial" w:cs="Arial"/>
         </w:rPr>
-        <w:t xml:space="preserve">OLED-update via timers (geen </w:t>
-      </w:r>
-      <w:proofErr w:type="spellStart"/>
-      <w:r>
-        <w:rPr>
-          <w:rFonts w:ascii="Arial" w:hAnsi="Arial" w:cs="Arial"/>
-        </w:rPr>
-        <w:t>blocking</w:t>
-      </w:r>
-      <w:proofErr w:type="spellEnd"/>
-      <w:r>
-        <w:rPr>
-          <w:rFonts w:ascii="Arial" w:hAnsi="Arial" w:cs="Arial"/>
-        </w:rPr>
-        <w:t xml:space="preserve"> delay())</w:t>
+        <w:t>CSV-bestanden schrijven via SD-kaart bibliotheek</w:t>
       </w:r>
     </w:p>
     <w:p>
@@ -8554,39 +7821,7 @@
         <w:rPr>
           <w:rFonts w:ascii="Arial" w:hAnsi="Arial" w:cs="Arial"/>
         </w:rPr>
-        <w:t>CSV-bestanden schrijven via SD-kaart bibliotheek</w:t>
-      </w:r>
-    </w:p>
-    <w:p>
-      <w:pPr>
-        <w:pStyle w:val="Geenafstand"/>
-        <w:numPr>
-          <w:ilvl w:val="0"/>
-          <w:numId w:val="58"/>
-        </w:numPr>
-        <w:rPr>
-          <w:rFonts w:ascii="Arial" w:hAnsi="Arial" w:cs="Arial"/>
-        </w:rPr>
-      </w:pPr>
-      <w:r>
-        <w:rPr>
-          <w:rFonts w:ascii="Arial" w:hAnsi="Arial" w:cs="Arial"/>
-        </w:rPr>
-        <w:t xml:space="preserve">Optioneel: </w:t>
-      </w:r>
-      <w:proofErr w:type="spellStart"/>
-      <w:r>
-        <w:rPr>
-          <w:rFonts w:ascii="Arial" w:hAnsi="Arial" w:cs="Arial"/>
-        </w:rPr>
-        <w:t>WiFi</w:t>
-      </w:r>
-      <w:proofErr w:type="spellEnd"/>
-      <w:r>
-        <w:rPr>
-          <w:rFonts w:ascii="Arial" w:hAnsi="Arial" w:cs="Arial"/>
-        </w:rPr>
-        <w:t>/Bluetooth-integratie voor live monitoring</w:t>
+        <w:t>Optioneel: WiFi/Bluetooth-integratie voor live monitoring</w:t>
       </w:r>
     </w:p>
     <w:p>
@@ -8762,6 +7997,12 @@
         <w:rPr>
           <w:rFonts w:ascii="Arial" w:hAnsi="Arial" w:cs="Arial"/>
         </w:rPr>
+        <w:t xml:space="preserve"> (DS3132 of van de ESP32-S3 zelf)</w:t>
+      </w:r>
+      <w:r>
+        <w:rPr>
+          <w:rFonts w:ascii="Arial" w:hAnsi="Arial" w:cs="Arial"/>
+        </w:rPr>
         <w:br/>
       </w:r>
       <w:r>
@@ -8774,7 +8015,19 @@
         <w:rPr>
           <w:rFonts w:ascii="Arial" w:hAnsi="Arial" w:cs="Arial"/>
         </w:rPr>
-        <w:t xml:space="preserve"> Data opslaan in RAM-buffer</w:t>
+        <w:t xml:space="preserve"> Data opslaan in </w:t>
+      </w:r>
+      <w:r>
+        <w:rPr>
+          <w:rFonts w:ascii="Arial" w:hAnsi="Arial" w:cs="Arial"/>
+        </w:rPr>
+        <w:t xml:space="preserve">ISR </w:t>
+      </w:r>
+      <w:r>
+        <w:rPr>
+          <w:rFonts w:ascii="Arial" w:hAnsi="Arial" w:cs="Arial"/>
+        </w:rPr>
+        <w:t>RAM-buffer</w:t>
       </w:r>
     </w:p>
     <w:p>
@@ -8830,7 +8083,31 @@
         <w:rPr>
           <w:rFonts w:ascii="Arial" w:hAnsi="Arial" w:cs="Arial"/>
         </w:rPr>
-        <w:t xml:space="preserve"> Als buffer vol is → batch opslaan naar SD-kaart</w:t>
+        <w:t xml:space="preserve"> Als </w:t>
+      </w:r>
+      <w:r>
+        <w:rPr>
+          <w:rFonts w:ascii="Arial" w:hAnsi="Arial" w:cs="Arial"/>
+        </w:rPr>
+        <w:t>de flag is gezet buffer</w:t>
+      </w:r>
+      <w:r>
+        <w:rPr>
+          <w:rFonts w:ascii="Arial" w:hAnsi="Arial" w:cs="Arial"/>
+        </w:rPr>
+        <w:t xml:space="preserve"> o</w:t>
+      </w:r>
+      <w:r>
+        <w:rPr>
+          <w:rFonts w:ascii="Arial" w:hAnsi="Arial" w:cs="Arial"/>
+        </w:rPr>
+        <w:t>verschrijven</w:t>
+      </w:r>
+      <w:r>
+        <w:rPr>
+          <w:rFonts w:ascii="Arial" w:hAnsi="Arial" w:cs="Arial"/>
+        </w:rPr>
+        <w:t xml:space="preserve"> naar SD-kaart</w:t>
       </w:r>
     </w:p>
     <w:p>
@@ -8844,7 +8121,6 @@
           <w:rFonts w:ascii="Arial" w:hAnsi="Arial" w:cs="Arial"/>
         </w:rPr>
       </w:pPr>
-      <w:proofErr w:type="spellStart"/>
       <w:r>
         <w:rPr>
           <w:rFonts w:ascii="Arial" w:hAnsi="Arial" w:cs="Arial"/>
@@ -8853,7 +8129,6 @@
         </w:rPr>
         <w:t>Data-opslag</w:t>
       </w:r>
-      <w:proofErr w:type="spellEnd"/>
       <w:r>
         <w:rPr>
           <w:rFonts w:ascii="Arial" w:hAnsi="Arial" w:cs="Arial"/>
@@ -8870,7 +8145,19 @@
         <w:rPr>
           <w:rFonts w:ascii="Arial" w:hAnsi="Arial" w:cs="Arial"/>
         </w:rPr>
-        <w:t xml:space="preserve"> Schrijven naar CSV-bestand (rit_XXX.csv)</w:t>
+        <w:t xml:space="preserve"> Schrijven naar CSV-bestand (</w:t>
+      </w:r>
+      <w:r>
+        <w:rPr>
+          <w:rFonts w:ascii="Arial" w:hAnsi="Arial" w:cs="Arial"/>
+        </w:rPr>
+        <w:t>meting</w:t>
+      </w:r>
+      <w:r>
+        <w:rPr>
+          <w:rFonts w:ascii="Arial" w:hAnsi="Arial" w:cs="Arial"/>
+        </w:rPr>
+        <w:t>.csv)</w:t>
       </w:r>
       <w:r>
         <w:rPr>
@@ -8888,7 +8175,19 @@
         <w:rPr>
           <w:rFonts w:ascii="Arial" w:hAnsi="Arial" w:cs="Arial"/>
         </w:rPr>
-        <w:t xml:space="preserve"> Flush() oproepen om SD-kaart te updaten</w:t>
+        <w:t xml:space="preserve"> Flush() oproepen </w:t>
+      </w:r>
+      <w:r>
+        <w:rPr>
+          <w:rFonts w:ascii="Arial" w:hAnsi="Arial" w:cs="Arial"/>
+        </w:rPr>
+        <w:t xml:space="preserve">(in toekomstige versie) </w:t>
+      </w:r>
+      <w:r>
+        <w:rPr>
+          <w:rFonts w:ascii="Arial" w:hAnsi="Arial" w:cs="Arial"/>
+        </w:rPr>
+        <w:t>om SD-kaart te updaten</w:t>
       </w:r>
     </w:p>
     <w:p>
@@ -8908,7 +8207,40 @@
           <w:b/>
           <w:bCs/>
         </w:rPr>
-        <w:t>Live monitoring (optioneel)</w:t>
+        <w:t>Einde rit</w:t>
+      </w:r>
+      <w:r>
+        <w:rPr>
+          <w:rFonts w:ascii="Segoe UI Symbol" w:hAnsi="Segoe UI Symbol" w:cs="Segoe UI Symbol"/>
+        </w:rPr>
+        <w:t xml:space="preserve"> </w:t>
+      </w:r>
+    </w:p>
+    <w:p>
+      <w:pPr>
+        <w:pStyle w:val="Geenafstand"/>
+        <w:ind w:left="720"/>
+        <w:rPr>
+          <w:rFonts w:ascii="Arial" w:hAnsi="Arial" w:cs="Arial"/>
+        </w:rPr>
+      </w:pPr>
+      <w:r>
+        <w:rPr>
+          <w:rFonts w:ascii="Segoe UI Symbol" w:hAnsi="Segoe UI Symbol" w:cs="Segoe UI Symbol"/>
+        </w:rPr>
+        <w:t>⮑</w:t>
+      </w:r>
+      <w:r>
+        <w:rPr>
+          <w:rFonts w:ascii="Arial" w:hAnsi="Arial" w:cs="Arial"/>
+        </w:rPr>
+        <w:t xml:space="preserve"> OLED-display updaten met </w:t>
+      </w:r>
+      <w:r>
+        <w:rPr>
+          <w:rFonts w:ascii="Arial" w:hAnsi="Arial" w:cs="Arial"/>
+        </w:rPr>
+        <w:t>beëindigen rit</w:t>
       </w:r>
       <w:r>
         <w:rPr>
@@ -8926,14 +8258,23 @@
         <w:rPr>
           <w:rFonts w:ascii="Arial" w:hAnsi="Arial" w:cs="Arial"/>
         </w:rPr>
-        <w:t xml:space="preserve"> OLED-display updaten met laatste detectie</w:t>
-      </w:r>
-      <w:r>
-        <w:rPr>
-          <w:rFonts w:ascii="Arial" w:hAnsi="Arial" w:cs="Arial"/>
-        </w:rPr>
-        <w:br/>
-      </w:r>
+        <w:t xml:space="preserve"> </w:t>
+      </w:r>
+      <w:r>
+        <w:rPr>
+          <w:rFonts w:ascii="Arial" w:hAnsi="Arial" w:cs="Arial"/>
+        </w:rPr>
+        <w:t>Vervolgens tonen van het aantal detecties</w:t>
+      </w:r>
+    </w:p>
+    <w:p>
+      <w:pPr>
+        <w:pStyle w:val="Geenafstand"/>
+        <w:ind w:left="720"/>
+        <w:rPr>
+          <w:rFonts w:ascii="Arial" w:hAnsi="Arial" w:cs="Arial"/>
+        </w:rPr>
+      </w:pPr>
       <w:r>
         <w:rPr>
           <w:rFonts w:ascii="Segoe UI Symbol" w:hAnsi="Segoe UI Symbol" w:cs="Segoe UI Symbol"/>
@@ -8942,47 +8283,21 @@
       </w:r>
       <w:r>
         <w:rPr>
-          <w:rFonts w:ascii="Arial" w:hAnsi="Arial" w:cs="Arial"/>
-        </w:rPr>
-        <w:t xml:space="preserve"> Seriële uitvoer naar PC</w:t>
-      </w:r>
-    </w:p>
-    <w:p>
-      <w:pPr>
-        <w:pStyle w:val="Geenafstand"/>
-        <w:numPr>
-          <w:ilvl w:val="0"/>
-          <w:numId w:val="59"/>
-        </w:numPr>
-        <w:rPr>
-          <w:rFonts w:ascii="Arial" w:hAnsi="Arial" w:cs="Arial"/>
-        </w:rPr>
-      </w:pPr>
-      <w:r>
-        <w:rPr>
-          <w:rFonts w:ascii="Arial" w:hAnsi="Arial" w:cs="Arial"/>
-          <w:b/>
-          <w:bCs/>
-        </w:rPr>
-        <w:t>Einde rit</w:t>
-      </w:r>
-      <w:r>
-        <w:rPr>
-          <w:rFonts w:ascii="Arial" w:hAnsi="Arial" w:cs="Arial"/>
-        </w:rPr>
-        <w:br/>
-      </w:r>
-      <w:r>
-        <w:rPr>
           <w:rFonts w:ascii="Segoe UI Symbol" w:hAnsi="Segoe UI Symbol" w:cs="Segoe UI Symbol"/>
         </w:rPr>
-        <w:t>⮑</w:t>
-      </w:r>
-      <w:r>
-        <w:rPr>
-          <w:rFonts w:ascii="Arial" w:hAnsi="Arial" w:cs="Arial"/>
-        </w:rPr>
-        <w:t xml:space="preserve"> Data opslaan en afsluiten</w:t>
+        <w:t xml:space="preserve"> </w:t>
+      </w:r>
+      <w:r>
+        <w:rPr>
+          <w:rFonts w:ascii="Arial" w:hAnsi="Arial" w:cs="Arial"/>
+        </w:rPr>
+        <w:t>Weeregeven indien de schrijfactie naar de sd-kaart succes-vol was</w:t>
+      </w:r>
+      <w:r>
+        <w:rPr>
+          <w:rFonts w:ascii="Segoe UI Symbol" w:hAnsi="Segoe UI Symbol" w:cs="Segoe UI Symbol"/>
+        </w:rPr>
+        <w:t xml:space="preserve"> </w:t>
       </w:r>
       <w:r>
         <w:rPr>
@@ -9058,7 +8373,7 @@
         <w:rPr>
           <w:rFonts w:ascii="Arial" w:hAnsi="Arial" w:cs="Arial"/>
         </w:rPr>
-        <w:t>Gebruik DMA (Direct Memory Access) als de hardware dit ondersteunt → Vermindert CPU-belasting bij SD-kaart opslag.</w:t>
+        <w:t>Gebruik interrupt-gebaseerde detectie in plaats van polling → Bespaart CPU-tijd en energie.</w:t>
       </w:r>
     </w:p>
     <w:p>
@@ -9076,38 +8391,6 @@
         <w:rPr>
           <w:rFonts w:ascii="Arial" w:hAnsi="Arial" w:cs="Arial"/>
         </w:rPr>
-        <w:t xml:space="preserve">Gebruik interrupt-gebaseerde detectie in plaats van </w:t>
-      </w:r>
-      <w:proofErr w:type="spellStart"/>
-      <w:r>
-        <w:rPr>
-          <w:rFonts w:ascii="Arial" w:hAnsi="Arial" w:cs="Arial"/>
-        </w:rPr>
-        <w:t>polling</w:t>
-      </w:r>
-      <w:proofErr w:type="spellEnd"/>
-      <w:r>
-        <w:rPr>
-          <w:rFonts w:ascii="Arial" w:hAnsi="Arial" w:cs="Arial"/>
-        </w:rPr>
-        <w:t xml:space="preserve"> → Bespaart CPU-tijd en energie.</w:t>
-      </w:r>
-    </w:p>
-    <w:p>
-      <w:pPr>
-        <w:pStyle w:val="Geenafstand"/>
-        <w:numPr>
-          <w:ilvl w:val="0"/>
-          <w:numId w:val="60"/>
-        </w:numPr>
-        <w:rPr>
-          <w:rFonts w:ascii="Arial" w:hAnsi="Arial" w:cs="Arial"/>
-        </w:rPr>
-      </w:pPr>
-      <w:r>
-        <w:rPr>
-          <w:rFonts w:ascii="Arial" w:hAnsi="Arial" w:cs="Arial"/>
-        </w:rPr>
         <w:t xml:space="preserve">Optimaliseer SD-kaartgebruik: </w:t>
       </w:r>
     </w:p>
@@ -9126,22 +8409,7 @@
         <w:rPr>
           <w:rFonts w:ascii="Arial" w:hAnsi="Arial" w:cs="Arial"/>
         </w:rPr>
-        <w:lastRenderedPageBreak/>
-        <w:t>Gebruik grotere sector-</w:t>
-      </w:r>
-      <w:proofErr w:type="spellStart"/>
-      <w:r>
-        <w:rPr>
-          <w:rFonts w:ascii="Arial" w:hAnsi="Arial" w:cs="Arial"/>
-        </w:rPr>
-        <w:t>schrijvingen</w:t>
-      </w:r>
-      <w:proofErr w:type="spellEnd"/>
-      <w:r>
-        <w:rPr>
-          <w:rFonts w:ascii="Arial" w:hAnsi="Arial" w:cs="Arial"/>
-        </w:rPr>
-        <w:t xml:space="preserve"> om flash-slijtage te minimaliseren.</w:t>
+        <w:t>Gebruik grotere sector-schrijvingen om flash-slijtage te minimaliseren.</w:t>
       </w:r>
     </w:p>
     <w:p>
@@ -9249,19 +8517,11 @@
         </w:rPr>
         <w:t xml:space="preserve">(eventuele) </w:t>
       </w:r>
-      <w:proofErr w:type="spellStart"/>
-      <w:r>
-        <w:rPr>
-          <w:rFonts w:ascii="Arial" w:hAnsi="Arial" w:cs="Arial"/>
-        </w:rPr>
-        <w:t>backup</w:t>
-      </w:r>
-      <w:proofErr w:type="spellEnd"/>
-      <w:r>
-        <w:rPr>
-          <w:rFonts w:ascii="Arial" w:hAnsi="Arial" w:cs="Arial"/>
-        </w:rPr>
-        <w:t xml:space="preserve"> via GPS</w:t>
+      <w:r>
+        <w:rPr>
+          <w:rFonts w:ascii="Arial" w:hAnsi="Arial" w:cs="Arial"/>
+        </w:rPr>
+        <w:t>backup via GPS</w:t>
       </w:r>
     </w:p>
     <w:p>
@@ -9279,7 +8539,7 @@
         <w:rPr>
           <w:rFonts w:ascii="Arial" w:hAnsi="Arial" w:cs="Arial"/>
         </w:rPr>
-        <w:t>FIFO-buffering in RAM voor tijdelijke opslag</w:t>
+        <w:t>Batch-opslag naar SD-kaart om levensduur te verlengen</w:t>
       </w:r>
     </w:p>
     <w:p>
@@ -9297,51 +8557,7 @@
         <w:rPr>
           <w:rFonts w:ascii="Arial" w:hAnsi="Arial" w:cs="Arial"/>
         </w:rPr>
-        <w:t>Batch-opslag naar SD-kaart om levensduur te verlengen</w:t>
-      </w:r>
-    </w:p>
-    <w:p>
-      <w:pPr>
-        <w:pStyle w:val="Geenafstand"/>
-        <w:numPr>
-          <w:ilvl w:val="0"/>
-          <w:numId w:val="63"/>
-        </w:numPr>
-        <w:rPr>
-          <w:rFonts w:ascii="Arial" w:hAnsi="Arial" w:cs="Arial"/>
-        </w:rPr>
-      </w:pPr>
-      <w:r>
-        <w:rPr>
-          <w:rFonts w:ascii="Arial" w:hAnsi="Arial" w:cs="Arial"/>
-        </w:rPr>
         <w:t>CSV-formaat voor makkelijke uitlezing en analyse</w:t>
-      </w:r>
-    </w:p>
-    <w:p>
-      <w:pPr>
-        <w:pStyle w:val="Geenafstand"/>
-        <w:numPr>
-          <w:ilvl w:val="0"/>
-          <w:numId w:val="63"/>
-        </w:numPr>
-        <w:rPr>
-          <w:rFonts w:ascii="Arial" w:hAnsi="Arial" w:cs="Arial"/>
-        </w:rPr>
-      </w:pPr>
-      <w:proofErr w:type="spellStart"/>
-      <w:r>
-        <w:rPr>
-          <w:rFonts w:ascii="Arial" w:hAnsi="Arial" w:cs="Arial"/>
-        </w:rPr>
-        <w:t>Failsafe</w:t>
-      </w:r>
-      <w:proofErr w:type="spellEnd"/>
-      <w:r>
-        <w:rPr>
-          <w:rFonts w:ascii="Arial" w:hAnsi="Arial" w:cs="Arial"/>
-        </w:rPr>
-        <w:t>-mechanismen zoals flush() en FRAM-buffering</w:t>
       </w:r>
     </w:p>
     <w:p>
@@ -9483,25 +8699,7 @@
           <w:b/>
           <w:bCs/>
         </w:rPr>
-        <w:t xml:space="preserve">1. Programmeertalen en Embedded </w:t>
-      </w:r>
-      <w:proofErr w:type="spellStart"/>
-      <w:r>
-        <w:rPr>
-          <w:rFonts w:ascii="Arial" w:hAnsi="Arial" w:cs="Arial"/>
-          <w:b/>
-          <w:bCs/>
-        </w:rPr>
-        <w:t>Frameworks</w:t>
-      </w:r>
-      <w:proofErr w:type="spellEnd"/>
-      <w:r>
-        <w:rPr>
-          <w:rFonts w:ascii="Arial" w:hAnsi="Arial" w:cs="Arial"/>
-          <w:b/>
-          <w:bCs/>
-        </w:rPr>
-        <w:t xml:space="preserve"> voor Microcontrollers</w:t>
+        <w:t>1. Programmeertalen en Embedded Frameworks voor Microcontrollers</w:t>
       </w:r>
     </w:p>
     <w:tbl>
@@ -9877,7 +9075,6 @@
                 <w:rFonts w:ascii="Arial" w:hAnsi="Arial" w:cs="Arial"/>
               </w:rPr>
             </w:pPr>
-            <w:proofErr w:type="spellStart"/>
             <w:r>
               <w:rPr>
                 <w:rFonts w:ascii="Arial" w:hAnsi="Arial" w:cs="Arial"/>
@@ -9886,7 +9083,6 @@
               </w:rPr>
               <w:t>MicroPython</w:t>
             </w:r>
-            <w:proofErr w:type="spellEnd"/>
           </w:p>
         </w:tc>
         <w:tc>
@@ -9979,23 +9175,13 @@
                 <w:rFonts w:ascii="Arial" w:hAnsi="Arial" w:cs="Arial"/>
               </w:rPr>
             </w:pPr>
-            <w:proofErr w:type="spellStart"/>
             <w:r>
               <w:rPr>
                 <w:rFonts w:ascii="Arial" w:hAnsi="Arial" w:cs="Arial"/>
                 <w:b/>
                 <w:bCs/>
               </w:rPr>
-              <w:t>CircuitPython</w:t>
-            </w:r>
-            <w:proofErr w:type="spellEnd"/>
-            <w:r>
-              <w:rPr>
-                <w:rFonts w:ascii="Arial" w:hAnsi="Arial" w:cs="Arial"/>
-                <w:b/>
-                <w:bCs/>
-              </w:rPr>
-              <w:t xml:space="preserve"> (Adafruit)</w:t>
+              <w:t>CircuitPython (Adafruit)</w:t>
             </w:r>
           </w:p>
         </w:tc>
@@ -10017,21 +9203,7 @@
               <w:rPr>
                 <w:rFonts w:ascii="Arial" w:hAnsi="Arial" w:cs="Arial"/>
               </w:rPr>
-              <w:t xml:space="preserve">Gebruiksvriendelijker dan </w:t>
-            </w:r>
-            <w:proofErr w:type="spellStart"/>
-            <w:r>
-              <w:rPr>
-                <w:rFonts w:ascii="Arial" w:hAnsi="Arial" w:cs="Arial"/>
-              </w:rPr>
-              <w:t>MicroPython</w:t>
-            </w:r>
-            <w:proofErr w:type="spellEnd"/>
-            <w:r>
-              <w:rPr>
-                <w:rFonts w:ascii="Arial" w:hAnsi="Arial" w:cs="Arial"/>
-              </w:rPr>
-              <w:t>, brede bibliotheekondersteuning</w:t>
+              <w:t>Gebruiksvriendelijker dan MicroPython, brede bibliotheekondersteuning</w:t>
             </w:r>
           </w:p>
         </w:tc>
@@ -10053,21 +9225,7 @@
               <w:rPr>
                 <w:rFonts w:ascii="Arial" w:hAnsi="Arial" w:cs="Arial"/>
               </w:rPr>
-              <w:t xml:space="preserve">Minder geschikt voor </w:t>
-            </w:r>
-            <w:proofErr w:type="spellStart"/>
-            <w:r>
-              <w:rPr>
-                <w:rFonts w:ascii="Arial" w:hAnsi="Arial" w:cs="Arial"/>
-              </w:rPr>
-              <w:t>real-time</w:t>
-            </w:r>
-            <w:proofErr w:type="spellEnd"/>
-            <w:r>
-              <w:rPr>
-                <w:rFonts w:ascii="Arial" w:hAnsi="Arial" w:cs="Arial"/>
-              </w:rPr>
-              <w:t xml:space="preserve"> toepassingen</w:t>
+              <w:t>Minder geschikt voor real-time toepassingen</w:t>
             </w:r>
           </w:p>
         </w:tc>
@@ -10144,21 +9302,7 @@
               <w:rPr>
                 <w:rFonts w:ascii="Arial" w:hAnsi="Arial" w:cs="Arial"/>
               </w:rPr>
-              <w:t xml:space="preserve">Zeer veilig, geheugenveiligheid zonder </w:t>
-            </w:r>
-            <w:proofErr w:type="spellStart"/>
-            <w:r>
-              <w:rPr>
-                <w:rFonts w:ascii="Arial" w:hAnsi="Arial" w:cs="Arial"/>
-              </w:rPr>
-              <w:t>garbage</w:t>
-            </w:r>
-            <w:proofErr w:type="spellEnd"/>
-            <w:r>
-              <w:rPr>
-                <w:rFonts w:ascii="Arial" w:hAnsi="Arial" w:cs="Arial"/>
-              </w:rPr>
-              <w:t xml:space="preserve"> collector, efficiënt</w:t>
+              <w:t>Zeer veilig, geheugenveiligheid zonder garbage collector, efficiënt</w:t>
             </w:r>
           </w:p>
         </w:tc>
@@ -10235,25 +9379,7 @@
                 <w:b/>
                 <w:bCs/>
               </w:rPr>
-              <w:t>Go (</w:t>
-            </w:r>
-            <w:proofErr w:type="spellStart"/>
-            <w:r>
-              <w:rPr>
-                <w:rFonts w:ascii="Arial" w:hAnsi="Arial" w:cs="Arial"/>
-                <w:b/>
-                <w:bCs/>
-              </w:rPr>
-              <w:t>TinyGo</w:t>
-            </w:r>
-            <w:proofErr w:type="spellEnd"/>
-            <w:r>
-              <w:rPr>
-                <w:rFonts w:ascii="Arial" w:hAnsi="Arial" w:cs="Arial"/>
-                <w:b/>
-                <w:bCs/>
-              </w:rPr>
-              <w:t>)</w:t>
+              <w:t>Go (TinyGo)</w:t>
             </w:r>
           </w:p>
         </w:tc>
@@ -10351,25 +9477,7 @@
                 <w:b/>
                 <w:bCs/>
               </w:rPr>
-              <w:t>Embedded Java (</w:t>
-            </w:r>
-            <w:proofErr w:type="spellStart"/>
-            <w:r>
-              <w:rPr>
-                <w:rFonts w:ascii="Arial" w:hAnsi="Arial" w:cs="Arial"/>
-                <w:b/>
-                <w:bCs/>
-              </w:rPr>
-              <w:t>LeJOS</w:t>
-            </w:r>
-            <w:proofErr w:type="spellEnd"/>
-            <w:r>
-              <w:rPr>
-                <w:rFonts w:ascii="Arial" w:hAnsi="Arial" w:cs="Arial"/>
-                <w:b/>
-                <w:bCs/>
-              </w:rPr>
-              <w:t>, JVM op ARM/ESP32)</w:t>
+              <w:t>Embedded Java (LeJOS, JVM op ARM/ESP32)</w:t>
             </w:r>
           </w:p>
         </w:tc>
@@ -10388,19 +9496,11 @@
                 <w:rFonts w:ascii="Arial" w:hAnsi="Arial" w:cs="Arial"/>
               </w:rPr>
             </w:pPr>
-            <w:proofErr w:type="spellStart"/>
             <w:r>
               <w:rPr>
                 <w:rFonts w:ascii="Arial" w:hAnsi="Arial" w:cs="Arial"/>
               </w:rPr>
-              <w:t>Objectgeoriënteerd</w:t>
-            </w:r>
-            <w:proofErr w:type="spellEnd"/>
-            <w:r>
-              <w:rPr>
-                <w:rFonts w:ascii="Arial" w:hAnsi="Arial" w:cs="Arial"/>
-              </w:rPr>
-              <w:t>, Java-ecosysteem</w:t>
+              <w:t>Objectgeoriënteerd, Java-ecosysteem</w:t>
             </w:r>
           </w:p>
         </w:tc>
@@ -10477,25 +9577,7 @@
                 <w:b/>
                 <w:bCs/>
               </w:rPr>
-              <w:t xml:space="preserve">Embedded C# (.NET </w:t>
-            </w:r>
-            <w:proofErr w:type="spellStart"/>
-            <w:r>
-              <w:rPr>
-                <w:rFonts w:ascii="Arial" w:hAnsi="Arial" w:cs="Arial"/>
-                <w:b/>
-                <w:bCs/>
-              </w:rPr>
-              <w:t>nanoFramework</w:t>
-            </w:r>
-            <w:proofErr w:type="spellEnd"/>
-            <w:r>
-              <w:rPr>
-                <w:rFonts w:ascii="Arial" w:hAnsi="Arial" w:cs="Arial"/>
-                <w:b/>
-                <w:bCs/>
-              </w:rPr>
-              <w:t>)</w:t>
+              <w:t>Embedded C# (.NET nanoFramework)</w:t>
             </w:r>
           </w:p>
         </w:tc>
@@ -10587,60 +9669,13 @@
                 <w:rFonts w:ascii="Arial" w:hAnsi="Arial" w:cs="Arial"/>
               </w:rPr>
             </w:pPr>
-            <w:proofErr w:type="spellStart"/>
             <w:r>
               <w:rPr>
                 <w:rFonts w:ascii="Arial" w:hAnsi="Arial" w:cs="Arial"/>
                 <w:b/>
                 <w:bCs/>
               </w:rPr>
-              <w:lastRenderedPageBreak/>
-              <w:t>Forth</w:t>
-            </w:r>
-            <w:proofErr w:type="spellEnd"/>
-            <w:r>
-              <w:rPr>
-                <w:rFonts w:ascii="Arial" w:hAnsi="Arial" w:cs="Arial"/>
-                <w:b/>
-                <w:bCs/>
-              </w:rPr>
-              <w:t xml:space="preserve"> (</w:t>
-            </w:r>
-            <w:proofErr w:type="spellStart"/>
-            <w:r>
-              <w:rPr>
-                <w:rFonts w:ascii="Arial" w:hAnsi="Arial" w:cs="Arial"/>
-                <w:b/>
-                <w:bCs/>
-              </w:rPr>
-              <w:t>Mecrisp</w:t>
-            </w:r>
-            <w:proofErr w:type="spellEnd"/>
-            <w:r>
-              <w:rPr>
-                <w:rFonts w:ascii="Arial" w:hAnsi="Arial" w:cs="Arial"/>
-                <w:b/>
-                <w:bCs/>
-              </w:rPr>
-              <w:t xml:space="preserve">, </w:t>
-            </w:r>
-            <w:proofErr w:type="spellStart"/>
-            <w:r>
-              <w:rPr>
-                <w:rFonts w:ascii="Arial" w:hAnsi="Arial" w:cs="Arial"/>
-                <w:b/>
-                <w:bCs/>
-              </w:rPr>
-              <w:t>eForth</w:t>
-            </w:r>
-            <w:proofErr w:type="spellEnd"/>
-            <w:r>
-              <w:rPr>
-                <w:rFonts w:ascii="Arial" w:hAnsi="Arial" w:cs="Arial"/>
-                <w:b/>
-                <w:bCs/>
-              </w:rPr>
-              <w:t>, etc.)</w:t>
+              <w:t>Forth (Mecrisp, eForth, etc.)</w:t>
             </w:r>
           </w:p>
         </w:tc>
@@ -10734,59 +9769,14 @@
                 <w:rFonts w:ascii="Arial" w:hAnsi="Arial" w:cs="Arial"/>
               </w:rPr>
             </w:pPr>
-            <w:proofErr w:type="spellStart"/>
             <w:r>
               <w:rPr>
                 <w:rFonts w:ascii="Arial" w:hAnsi="Arial" w:cs="Arial"/>
                 <w:b/>
                 <w:bCs/>
               </w:rPr>
-              <w:t>Lua</w:t>
-            </w:r>
-            <w:proofErr w:type="spellEnd"/>
-            <w:r>
-              <w:rPr>
-                <w:rFonts w:ascii="Arial" w:hAnsi="Arial" w:cs="Arial"/>
-                <w:b/>
-                <w:bCs/>
-              </w:rPr>
-              <w:t xml:space="preserve"> (</w:t>
-            </w:r>
-            <w:proofErr w:type="spellStart"/>
-            <w:r>
-              <w:rPr>
-                <w:rFonts w:ascii="Arial" w:hAnsi="Arial" w:cs="Arial"/>
-                <w:b/>
-                <w:bCs/>
-              </w:rPr>
-              <w:t>eLua</w:t>
-            </w:r>
-            <w:proofErr w:type="spellEnd"/>
-            <w:r>
-              <w:rPr>
-                <w:rFonts w:ascii="Arial" w:hAnsi="Arial" w:cs="Arial"/>
-                <w:b/>
-                <w:bCs/>
-              </w:rPr>
-              <w:t xml:space="preserve">, </w:t>
-            </w:r>
-            <w:proofErr w:type="spellStart"/>
-            <w:r>
-              <w:rPr>
-                <w:rFonts w:ascii="Arial" w:hAnsi="Arial" w:cs="Arial"/>
-                <w:b/>
-                <w:bCs/>
-              </w:rPr>
-              <w:t>NodeMCU</w:t>
-            </w:r>
-            <w:proofErr w:type="spellEnd"/>
-            <w:r>
-              <w:rPr>
-                <w:rFonts w:ascii="Arial" w:hAnsi="Arial" w:cs="Arial"/>
-                <w:b/>
-                <w:bCs/>
-              </w:rPr>
-              <w:t>)</w:t>
+              <w:lastRenderedPageBreak/>
+              <w:t>Lua (eLua, NodeMCU)</w:t>
             </w:r>
           </w:p>
         </w:tc>
@@ -10808,21 +9798,7 @@
               <w:rPr>
                 <w:rFonts w:ascii="Arial" w:hAnsi="Arial" w:cs="Arial"/>
               </w:rPr>
-              <w:t xml:space="preserve">Compact, </w:t>
-            </w:r>
-            <w:proofErr w:type="spellStart"/>
-            <w:r>
-              <w:rPr>
-                <w:rFonts w:ascii="Arial" w:hAnsi="Arial" w:cs="Arial"/>
-              </w:rPr>
-              <w:t>scripting</w:t>
-            </w:r>
-            <w:proofErr w:type="spellEnd"/>
-            <w:r>
-              <w:rPr>
-                <w:rFonts w:ascii="Arial" w:hAnsi="Arial" w:cs="Arial"/>
-              </w:rPr>
-              <w:t xml:space="preserve"> mogelijk op ESP32 en STM32</w:t>
+              <w:t>Compact, scripting mogelijk op ESP32 en STM32</w:t>
             </w:r>
           </w:p>
         </w:tc>
@@ -10844,21 +9820,7 @@
               <w:rPr>
                 <w:rFonts w:ascii="Arial" w:hAnsi="Arial" w:cs="Arial"/>
               </w:rPr>
-              <w:t xml:space="preserve">Langzamer dan C++, niet </w:t>
-            </w:r>
-            <w:proofErr w:type="spellStart"/>
-            <w:r>
-              <w:rPr>
-                <w:rFonts w:ascii="Arial" w:hAnsi="Arial" w:cs="Arial"/>
-              </w:rPr>
-              <w:t>real-time</w:t>
-            </w:r>
-            <w:proofErr w:type="spellEnd"/>
-            <w:r>
-              <w:rPr>
-                <w:rFonts w:ascii="Arial" w:hAnsi="Arial" w:cs="Arial"/>
-              </w:rPr>
-              <w:t xml:space="preserve"> geschikt</w:t>
+              <w:t>Langzamer dan C++, niet real-time geschikt</w:t>
             </w:r>
           </w:p>
         </w:tc>
@@ -11022,21 +9984,7 @@
         <w:rPr>
           <w:rFonts w:ascii="Arial" w:hAnsi="Arial" w:cs="Arial"/>
         </w:rPr>
-        <w:t xml:space="preserve">C++ met Arduino IDE, </w:t>
-      </w:r>
-      <w:proofErr w:type="spellStart"/>
-      <w:r>
-        <w:rPr>
-          <w:rFonts w:ascii="Arial" w:hAnsi="Arial" w:cs="Arial"/>
-        </w:rPr>
-        <w:t>PlatformIO</w:t>
-      </w:r>
-      <w:proofErr w:type="spellEnd"/>
-      <w:r>
-        <w:rPr>
-          <w:rFonts w:ascii="Arial" w:hAnsi="Arial" w:cs="Arial"/>
-        </w:rPr>
-        <w:t xml:space="preserve"> of ESP-IDF</w:t>
+        <w:t>C++ met Arduino IDE, PlatformIO of ESP-IDF</w:t>
       </w:r>
     </w:p>
     <w:p>
@@ -11068,19 +10016,11 @@
           <w:rFonts w:ascii="Arial" w:hAnsi="Arial" w:cs="Arial"/>
         </w:rPr>
       </w:pPr>
-      <w:proofErr w:type="spellStart"/>
-      <w:r>
-        <w:rPr>
-          <w:rFonts w:ascii="Arial" w:hAnsi="Arial" w:cs="Arial"/>
-        </w:rPr>
-        <w:t>PlatformIO</w:t>
-      </w:r>
-      <w:proofErr w:type="spellEnd"/>
-      <w:r>
-        <w:rPr>
-          <w:rFonts w:ascii="Arial" w:hAnsi="Arial" w:cs="Arial"/>
-        </w:rPr>
-        <w:t xml:space="preserve"> is krachtiger en ondersteunt meer features.</w:t>
+      <w:r>
+        <w:rPr>
+          <w:rFonts w:ascii="Arial" w:hAnsi="Arial" w:cs="Arial"/>
+        </w:rPr>
+        <w:t>PlatformIO is krachtiger en ondersteunt meer features.</w:t>
       </w:r>
     </w:p>
     <w:p>
@@ -11138,162 +10078,68 @@
         <w:rPr>
           <w:rFonts w:ascii="Arial" w:hAnsi="Arial" w:cs="Arial"/>
         </w:rPr>
-        <w:t xml:space="preserve">Een efficiënte software-architectuur voor de verwerking en opslag van tijdstempels in een embedded datalogger bestaat uit vier lagen: sensorinterface, tijdstempelbeheer, opslagbeheer en data-uitlezing. De sensorinterface maakt gebruik van interrupt-gebaseerde detectie (UART/I²C) voor snelle en energiezuinige verwerking van binnenkomende data. In de </w:t>
-      </w:r>
-      <w:proofErr w:type="spellStart"/>
-      <w:r>
-        <w:rPr>
-          <w:rFonts w:ascii="Arial" w:hAnsi="Arial" w:cs="Arial"/>
-        </w:rPr>
-        <w:t>tijdstempellaag</w:t>
-      </w:r>
-      <w:proofErr w:type="spellEnd"/>
-      <w:r>
-        <w:rPr>
-          <w:rFonts w:ascii="Arial" w:hAnsi="Arial" w:cs="Arial"/>
-        </w:rPr>
-        <w:t xml:space="preserve"> worden RTC (bijv. DS3231) of GPS-data gebruikt om nauwkeurige tijdsregistraties te genereren en berekeningen uit te voeren met </w:t>
-      </w:r>
-      <w:proofErr w:type="spellStart"/>
-      <w:r>
-        <w:rPr>
-          <w:rFonts w:ascii="Arial" w:hAnsi="Arial" w:cs="Arial"/>
-        </w:rPr>
-        <w:t>millis</w:t>
-      </w:r>
-      <w:proofErr w:type="spellEnd"/>
-      <w:r>
-        <w:rPr>
-          <w:rFonts w:ascii="Arial" w:hAnsi="Arial" w:cs="Arial"/>
-        </w:rPr>
-        <w:t xml:space="preserve">() of </w:t>
-      </w:r>
-      <w:proofErr w:type="spellStart"/>
-      <w:r>
-        <w:rPr>
-          <w:rFonts w:ascii="Arial" w:hAnsi="Arial" w:cs="Arial"/>
-        </w:rPr>
-        <w:t>difftime</w:t>
-      </w:r>
-      <w:proofErr w:type="spellEnd"/>
-      <w:r>
-        <w:rPr>
-          <w:rFonts w:ascii="Arial" w:hAnsi="Arial" w:cs="Arial"/>
-        </w:rPr>
-        <w:t xml:space="preserve">(). De </w:t>
-      </w:r>
-      <w:proofErr w:type="spellStart"/>
-      <w:r>
-        <w:rPr>
-          <w:rFonts w:ascii="Arial" w:hAnsi="Arial" w:cs="Arial"/>
-        </w:rPr>
-        <w:t>opslaglaag</w:t>
-      </w:r>
-      <w:proofErr w:type="spellEnd"/>
-      <w:r>
-        <w:rPr>
-          <w:rFonts w:ascii="Arial" w:hAnsi="Arial" w:cs="Arial"/>
-        </w:rPr>
-        <w:t xml:space="preserve"> combineert een ringbuffer in RAM voor tijdelijke opslag en een SD-kaart met CSV-bestanden (via </w:t>
-      </w:r>
-      <w:proofErr w:type="spellStart"/>
-      <w:r>
-        <w:rPr>
-          <w:rFonts w:ascii="Arial" w:hAnsi="Arial" w:cs="Arial"/>
-        </w:rPr>
-        <w:t>SdFat.h</w:t>
-      </w:r>
-      <w:proofErr w:type="spellEnd"/>
-      <w:r>
-        <w:rPr>
-          <w:rFonts w:ascii="Arial" w:hAnsi="Arial" w:cs="Arial"/>
-        </w:rPr>
-        <w:t xml:space="preserve">) voor permanente opslag, waarbij optioneel FRAM als </w:t>
-      </w:r>
-      <w:proofErr w:type="spellStart"/>
-      <w:r>
-        <w:rPr>
-          <w:rFonts w:ascii="Arial" w:hAnsi="Arial" w:cs="Arial"/>
-        </w:rPr>
-        <w:t>failsafe</w:t>
-      </w:r>
-      <w:proofErr w:type="spellEnd"/>
-      <w:r>
-        <w:rPr>
-          <w:rFonts w:ascii="Arial" w:hAnsi="Arial" w:cs="Arial"/>
-        </w:rPr>
-        <w:t xml:space="preserve"> buffer voorkomt dat gegevens verloren gaan bij stroomuitval. Tot slot verzorgt de </w:t>
-      </w:r>
-      <w:proofErr w:type="spellStart"/>
-      <w:r>
-        <w:rPr>
-          <w:rFonts w:ascii="Arial" w:hAnsi="Arial" w:cs="Arial"/>
-        </w:rPr>
-        <w:t>uitleeslaag</w:t>
-      </w:r>
-      <w:proofErr w:type="spellEnd"/>
-      <w:r>
-        <w:rPr>
-          <w:rFonts w:ascii="Arial" w:hAnsi="Arial" w:cs="Arial"/>
-        </w:rPr>
-        <w:t xml:space="preserve"> een OLED-scherm (Adafruit_SSD1306) voor </w:t>
-      </w:r>
-      <w:proofErr w:type="spellStart"/>
-      <w:r>
-        <w:rPr>
-          <w:rFonts w:ascii="Arial" w:hAnsi="Arial" w:cs="Arial"/>
-        </w:rPr>
-        <w:t>real-time</w:t>
-      </w:r>
-      <w:proofErr w:type="spellEnd"/>
-      <w:r>
-        <w:rPr>
-          <w:rFonts w:ascii="Arial" w:hAnsi="Arial" w:cs="Arial"/>
-        </w:rPr>
-        <w:t xml:space="preserve"> monitoring, seriële uitvoer via UART en optioneel </w:t>
-      </w:r>
-      <w:proofErr w:type="spellStart"/>
-      <w:r>
-        <w:rPr>
-          <w:rFonts w:ascii="Arial" w:hAnsi="Arial" w:cs="Arial"/>
-        </w:rPr>
-        <w:t>WiFi</w:t>
-      </w:r>
-      <w:proofErr w:type="spellEnd"/>
-      <w:r>
-        <w:rPr>
-          <w:rFonts w:ascii="Arial" w:hAnsi="Arial" w:cs="Arial"/>
-        </w:rPr>
-        <w:t xml:space="preserve">/Bluetooth voor draadloze data-overdracht. Door gebruik te maken van C++ met Arduino IDE of </w:t>
-      </w:r>
-      <w:proofErr w:type="spellStart"/>
-      <w:r>
-        <w:rPr>
-          <w:rFonts w:ascii="Arial" w:hAnsi="Arial" w:cs="Arial"/>
-        </w:rPr>
-        <w:t>PlatformIO</w:t>
-      </w:r>
-      <w:proofErr w:type="spellEnd"/>
-      <w:r>
-        <w:rPr>
-          <w:rFonts w:ascii="Arial" w:hAnsi="Arial" w:cs="Arial"/>
-        </w:rPr>
-        <w:t xml:space="preserve">, en indien nodig </w:t>
-      </w:r>
-      <w:proofErr w:type="spellStart"/>
-      <w:r>
-        <w:rPr>
-          <w:rFonts w:ascii="Arial" w:hAnsi="Arial" w:cs="Arial"/>
-        </w:rPr>
-        <w:t>FreeRTOS</w:t>
-      </w:r>
-      <w:proofErr w:type="spellEnd"/>
-      <w:r>
-        <w:rPr>
-          <w:rFonts w:ascii="Arial" w:hAnsi="Arial" w:cs="Arial"/>
-        </w:rPr>
-        <w:t xml:space="preserve"> voor multitasking, biedt deze architectuur een schaalbare, robuuste en energie-efficiënte oplossing voor betrouwbare tijdstempellogging.</w:t>
-      </w:r>
+        <w:t xml:space="preserve">Een efficiënte software-architectuur voor de verwerking en opslag van tijdstempels in een embedded datalogger bestaat uit vier lagen: sensorinterface, tijdstempelbeheer, opslagbeheer en data-uitlezing. De sensorinterface maakt gebruik van interrupt-gebaseerde detectie (UART/I²C) voor snelle en energiezuinige verwerking van binnenkomende data. In de tijdstempellaag worden RTC (bijv. DS3231) of GPS-data gebruikt om nauwkeurige tijdsregistraties te genereren en berekeningen uit te voeren met millis() of difftime(). De opslaglaag </w:t>
+      </w:r>
+      <w:r>
+        <w:rPr>
+          <w:rFonts w:ascii="Arial" w:hAnsi="Arial" w:cs="Arial"/>
+        </w:rPr>
+        <w:t xml:space="preserve">bevindt zich </w:t>
+      </w:r>
+      <w:r>
+        <w:rPr>
+          <w:rFonts w:ascii="Arial" w:hAnsi="Arial" w:cs="Arial"/>
+        </w:rPr>
+        <w:t>in RAM voor tijdelijke opslag en een SD-kaart met CSV-bestanden (via SdFat.h) voor permanente opslag. Tot slot verzorgt de uitleeslaag een OLED-scherm (Adafruit_SSD1306) voor real-time monitoring, seriële uitvoer via UART en optioneel WiFi/Bluetooth voor draadloze data-overdracht. Door gebruik te maken van C++ met Arduino IDE of PlatformIO, en indien nodig FreeRTOS voor multitasking, biedt deze architectuur een schaalbare, robuuste en energie-efficiënte oplossing voor betrouwbare tijdstempellogging.</w:t>
+      </w:r>
+    </w:p>
+    <w:p>
+      <w:pPr>
+        <w:pStyle w:val="Geenafstand"/>
+        <w:rPr>
+          <w:rFonts w:ascii="Arial" w:hAnsi="Arial" w:cs="Arial"/>
+        </w:rPr>
+      </w:pPr>
+    </w:p>
+    <w:p>
+      <w:pPr>
+        <w:pStyle w:val="Geenafstand"/>
+        <w:rPr>
+          <w:rFonts w:ascii="Arial" w:hAnsi="Arial" w:cs="Arial"/>
+        </w:rPr>
+      </w:pPr>
+    </w:p>
+    <w:p>
+      <w:pPr>
+        <w:pStyle w:val="Geenafstand"/>
+        <w:rPr>
+          <w:rFonts w:ascii="Arial" w:hAnsi="Arial" w:cs="Arial"/>
+        </w:rPr>
+      </w:pPr>
+    </w:p>
+    <w:p>
+      <w:pPr>
+        <w:pStyle w:val="Geenafstand"/>
+        <w:rPr>
+          <w:rFonts w:ascii="Arial" w:hAnsi="Arial" w:cs="Arial"/>
+        </w:rPr>
+      </w:pPr>
+    </w:p>
+    <w:p>
+      <w:pPr>
+        <w:pStyle w:val="Geenafstand"/>
+        <w:rPr>
+          <w:rFonts w:ascii="Arial" w:hAnsi="Arial" w:cs="Arial"/>
+        </w:rPr>
+      </w:pPr>
+    </w:p>
+    <w:p>
+      <w:pPr>
+        <w:pStyle w:val="Geenafstand"/>
+        <w:rPr>
+          <w:rFonts w:ascii="Arial" w:hAnsi="Arial" w:cs="Arial"/>
+        </w:rPr>
+      </w:pPr>
     </w:p>
     <w:p>
       <w:pPr>
@@ -11513,25 +10359,7 @@
           <w:b/>
           <w:bCs/>
         </w:rPr>
-        <w:t xml:space="preserve">Derde </w:t>
-      </w:r>
-      <w:proofErr w:type="spellStart"/>
-      <w:r>
-        <w:rPr>
-          <w:rFonts w:ascii="Arial" w:hAnsi="Arial" w:cs="Arial"/>
-          <w:b/>
-          <w:bCs/>
-        </w:rPr>
-        <w:t>subonderzoeksvraag</w:t>
-      </w:r>
-      <w:proofErr w:type="spellEnd"/>
-      <w:r>
-        <w:rPr>
-          <w:rFonts w:ascii="Arial" w:hAnsi="Arial" w:cs="Arial"/>
-          <w:b/>
-          <w:bCs/>
-        </w:rPr>
-        <w:t>:</w:t>
+        <w:t>Derde subonderzoeksvraag:</w:t>
       </w:r>
     </w:p>
     <w:p>
@@ -11787,43 +10615,7 @@
                 <w:b/>
                 <w:bCs/>
               </w:rPr>
-              <w:t xml:space="preserve">Interne </w:t>
-            </w:r>
-            <w:proofErr w:type="spellStart"/>
-            <w:r>
-              <w:rPr>
-                <w:rFonts w:ascii="Arial" w:hAnsi="Arial" w:cs="Arial"/>
-                <w:b/>
-                <w:bCs/>
-              </w:rPr>
-              <w:t>millis</w:t>
-            </w:r>
-            <w:proofErr w:type="spellEnd"/>
-            <w:r>
-              <w:rPr>
-                <w:rFonts w:ascii="Arial" w:hAnsi="Arial" w:cs="Arial"/>
-                <w:b/>
-                <w:bCs/>
-              </w:rPr>
-              <w:t xml:space="preserve">() / </w:t>
-            </w:r>
-            <w:proofErr w:type="spellStart"/>
-            <w:r>
-              <w:rPr>
-                <w:rFonts w:ascii="Arial" w:hAnsi="Arial" w:cs="Arial"/>
-                <w:b/>
-                <w:bCs/>
-              </w:rPr>
-              <w:t>micros</w:t>
-            </w:r>
-            <w:proofErr w:type="spellEnd"/>
-            <w:r>
-              <w:rPr>
-                <w:rFonts w:ascii="Arial" w:hAnsi="Arial" w:cs="Arial"/>
-                <w:b/>
-                <w:bCs/>
-              </w:rPr>
-              <w:t>() (ESP32, Arduino)</w:t>
+              <w:t>Interne millis() / micros() (ESP32, Arduino)</w:t>
             </w:r>
           </w:p>
         </w:tc>
@@ -12160,6 +10952,12 @@
         </w:rPr>
         <w:t xml:space="preserve"> GPS PPS.</w:t>
       </w:r>
+      <w:r>
+        <w:rPr>
+          <w:rFonts w:ascii="Arial" w:hAnsi="Arial" w:cs="Arial"/>
+        </w:rPr>
+        <w:t xml:space="preserve"> Maar voor korte metingen zoals validatie van tijdwaarnemingen van VRI’s volstaat de RTC.</w:t>
+      </w:r>
     </w:p>
     <w:p>
       <w:pPr>
@@ -12202,21 +11000,7 @@
         <w:rPr>
           <w:rFonts w:ascii="Arial" w:hAnsi="Arial" w:cs="Arial"/>
         </w:rPr>
-        <w:t xml:space="preserve">De microcontroller moet tijdstempels zonder </w:t>
-      </w:r>
-      <w:proofErr w:type="spellStart"/>
-      <w:r>
-        <w:rPr>
-          <w:rFonts w:ascii="Arial" w:hAnsi="Arial" w:cs="Arial"/>
-        </w:rPr>
-        <w:t>jitter</w:t>
-      </w:r>
-      <w:proofErr w:type="spellEnd"/>
-      <w:r>
-        <w:rPr>
-          <w:rFonts w:ascii="Arial" w:hAnsi="Arial" w:cs="Arial"/>
-        </w:rPr>
-        <w:t xml:space="preserve"> of vertraging kunnen vastleggen.</w:t>
+        <w:t>De microcontroller moet tijdstempels zonder jitter of vertraging kunnen vastleggen.</w:t>
       </w:r>
     </w:p>
     <w:p>
@@ -12234,35 +11018,7 @@
         <w:rPr>
           <w:rFonts w:ascii="Arial" w:hAnsi="Arial" w:cs="Arial"/>
         </w:rPr>
-        <w:t xml:space="preserve">Gebruik </w:t>
-      </w:r>
-      <w:proofErr w:type="spellStart"/>
-      <w:r>
-        <w:rPr>
-          <w:rFonts w:ascii="Arial" w:hAnsi="Arial" w:cs="Arial"/>
-        </w:rPr>
-        <w:t>interrupts</w:t>
-      </w:r>
-      <w:proofErr w:type="spellEnd"/>
-      <w:r>
-        <w:rPr>
-          <w:rFonts w:ascii="Arial" w:hAnsi="Arial" w:cs="Arial"/>
-        </w:rPr>
-        <w:t xml:space="preserve"> in plaats van </w:t>
-      </w:r>
-      <w:proofErr w:type="spellStart"/>
-      <w:r>
-        <w:rPr>
-          <w:rFonts w:ascii="Arial" w:hAnsi="Arial" w:cs="Arial"/>
-        </w:rPr>
-        <w:t>polling</w:t>
-      </w:r>
-      <w:proofErr w:type="spellEnd"/>
-      <w:r>
-        <w:rPr>
-          <w:rFonts w:ascii="Arial" w:hAnsi="Arial" w:cs="Arial"/>
-        </w:rPr>
-        <w:t xml:space="preserve"> om vertragingen te minimaliseren.</w:t>
+        <w:t>Gebruik interrupts in plaats van polling om vertragingen te minimaliseren.</w:t>
       </w:r>
     </w:p>
     <w:p>
@@ -12280,24 +11036,6 @@
         <w:rPr>
           <w:rFonts w:ascii="Arial" w:hAnsi="Arial" w:cs="Arial"/>
         </w:rPr>
-        <w:t>Tijdstempelopslag in 64-bit integer (uint64_t) voorkomt overflow bij langdurige metingen.</w:t>
-      </w:r>
-    </w:p>
-    <w:p>
-      <w:pPr>
-        <w:pStyle w:val="Geenafstand"/>
-        <w:numPr>
-          <w:ilvl w:val="0"/>
-          <w:numId w:val="68"/>
-        </w:numPr>
-        <w:rPr>
-          <w:rFonts w:ascii="Arial" w:hAnsi="Arial" w:cs="Arial"/>
-        </w:rPr>
-      </w:pPr>
-      <w:r>
-        <w:rPr>
-          <w:rFonts w:ascii="Arial" w:hAnsi="Arial" w:cs="Arial"/>
-        </w:rPr>
         <w:t>Referentie-tijdstempels synchroniseren (bijv. RTC bijstellen met GPS).</w:t>
       </w:r>
     </w:p>
@@ -12352,14 +11090,12 @@
         </w:rPr>
         <w:t xml:space="preserve">Timestamp opslaan met </w:t>
       </w:r>
-      <w:proofErr w:type="spellStart"/>
-      <w:r>
-        <w:rPr>
-          <w:rFonts w:ascii="Arial" w:hAnsi="Arial" w:cs="Arial"/>
-        </w:rPr>
-        <w:t>micros</w:t>
-      </w:r>
-      <w:proofErr w:type="spellEnd"/>
+      <w:r>
+        <w:rPr>
+          <w:rFonts w:ascii="Arial" w:hAnsi="Arial" w:cs="Arial"/>
+        </w:rPr>
+        <w:t>millis</w:t>
+      </w:r>
       <w:r>
         <w:rPr>
           <w:rFonts w:ascii="Arial" w:hAnsi="Arial" w:cs="Arial"/>
@@ -12400,35 +11136,7 @@
         <w:rPr>
           <w:rFonts w:ascii="Arial" w:hAnsi="Arial" w:cs="Arial"/>
         </w:rPr>
-        <w:t xml:space="preserve">Gebruik een filter (bijv. </w:t>
-      </w:r>
-      <w:proofErr w:type="spellStart"/>
-      <w:r>
-        <w:rPr>
-          <w:rFonts w:ascii="Arial" w:hAnsi="Arial" w:cs="Arial"/>
-        </w:rPr>
-        <w:t>moving</w:t>
-      </w:r>
-      <w:proofErr w:type="spellEnd"/>
-      <w:r>
-        <w:rPr>
-          <w:rFonts w:ascii="Arial" w:hAnsi="Arial" w:cs="Arial"/>
-        </w:rPr>
-        <w:t xml:space="preserve"> </w:t>
-      </w:r>
-      <w:proofErr w:type="spellStart"/>
-      <w:r>
-        <w:rPr>
-          <w:rFonts w:ascii="Arial" w:hAnsi="Arial" w:cs="Arial"/>
-        </w:rPr>
-        <w:t>average</w:t>
-      </w:r>
-      <w:proofErr w:type="spellEnd"/>
-      <w:r>
-        <w:rPr>
-          <w:rFonts w:ascii="Arial" w:hAnsi="Arial" w:cs="Arial"/>
-        </w:rPr>
-        <w:t>) als er variatie in meetwaarden is.</w:t>
+        <w:t>Gebruik een filter (bijv. moving average) als er variatie in meetwaarden is.</w:t>
       </w:r>
     </w:p>
     <w:p>
@@ -12472,7 +11180,7 @@
         <w:rPr>
           <w:rFonts w:ascii="Arial" w:hAnsi="Arial" w:cs="Arial"/>
         </w:rPr>
-        <w:t>Opslag van tijdstempels in een SD-kaart of RAM-buffer moet efficiënt gebeuren.</w:t>
+        <w:t>Opslag van tijdstempels in RAM moet efficiënt gebeuren.</w:t>
       </w:r>
     </w:p>
     <w:p>
@@ -12508,53 +11216,7 @@
         <w:rPr>
           <w:rFonts w:ascii="Arial" w:hAnsi="Arial" w:cs="Arial"/>
         </w:rPr>
-        <w:t xml:space="preserve">Voor lange termijn logging (RTC): registreer tijd als YYYY-MM-DD </w:t>
-      </w:r>
-      <w:proofErr w:type="spellStart"/>
-      <w:r>
-        <w:rPr>
-          <w:rFonts w:ascii="Arial" w:hAnsi="Arial" w:cs="Arial"/>
-        </w:rPr>
-        <w:t>HH:MM:SS.mmm</w:t>
-      </w:r>
-      <w:proofErr w:type="spellEnd"/>
-      <w:r>
-        <w:rPr>
-          <w:rFonts w:ascii="Arial" w:hAnsi="Arial" w:cs="Arial"/>
-        </w:rPr>
-        <w:t>.</w:t>
-      </w:r>
-    </w:p>
-    <w:p>
-      <w:pPr>
-        <w:pStyle w:val="Geenafstand"/>
-        <w:numPr>
-          <w:ilvl w:val="0"/>
-          <w:numId w:val="70"/>
-        </w:numPr>
-        <w:rPr>
-          <w:rFonts w:ascii="Arial" w:hAnsi="Arial" w:cs="Arial"/>
-        </w:rPr>
-      </w:pPr>
-      <w:r>
-        <w:rPr>
-          <w:rFonts w:ascii="Arial" w:hAnsi="Arial" w:cs="Arial"/>
-        </w:rPr>
-        <w:t>Voor korte meetintervallen (</w:t>
-      </w:r>
-      <w:proofErr w:type="spellStart"/>
-      <w:r>
-        <w:rPr>
-          <w:rFonts w:ascii="Arial" w:hAnsi="Arial" w:cs="Arial"/>
-        </w:rPr>
-        <w:t>micros</w:t>
-      </w:r>
-      <w:proofErr w:type="spellEnd"/>
-      <w:r>
-        <w:rPr>
-          <w:rFonts w:ascii="Arial" w:hAnsi="Arial" w:cs="Arial"/>
-        </w:rPr>
-        <w:t>() of GPS PPS): registreer tijd als uint64_t microseconden sinds start.</w:t>
+        <w:t>Voor lange termijn logging (RTC): registreer tijd als YYYY-MM-DD HH:MM:SS.mmm.</w:t>
       </w:r>
     </w:p>
     <w:p>
@@ -12588,7 +11250,19 @@
         <w:rPr>
           <w:rFonts w:ascii="Arial" w:hAnsi="Arial" w:cs="Arial"/>
         </w:rPr>
-        <w:t>Ringbuffer in RAM gebruiken om recente tijdstempels snel te vergelijken.</w:t>
+        <w:t>RAM gebruiken om recente tijdstempels snel te vergelijken</w:t>
+      </w:r>
+      <w:r>
+        <w:rPr>
+          <w:rFonts w:ascii="Arial" w:hAnsi="Arial" w:cs="Arial"/>
+        </w:rPr>
+        <w:t xml:space="preserve"> (toekomst)</w:t>
+      </w:r>
+      <w:r>
+        <w:rPr>
+          <w:rFonts w:ascii="Arial" w:hAnsi="Arial" w:cs="Arial"/>
+        </w:rPr>
+        <w:t>.</w:t>
       </w:r>
     </w:p>
     <w:p>
@@ -12606,7 +11280,19 @@
         <w:rPr>
           <w:rFonts w:ascii="Arial" w:hAnsi="Arial" w:cs="Arial"/>
         </w:rPr>
-        <w:t>Batch-schrijfoperaties naar de SD-kaart om de prestaties te verbeteren.</w:t>
+        <w:t>Batch-schrijfoperaties naar de SD-kaart om de prestaties te verbeteren</w:t>
+      </w:r>
+      <w:r>
+        <w:rPr>
+          <w:rFonts w:ascii="Arial" w:hAnsi="Arial" w:cs="Arial"/>
+        </w:rPr>
+        <w:t xml:space="preserve"> (toekomst)</w:t>
+      </w:r>
+      <w:r>
+        <w:rPr>
+          <w:rFonts w:ascii="Arial" w:hAnsi="Arial" w:cs="Arial"/>
+        </w:rPr>
+        <w:t>.</w:t>
       </w:r>
     </w:p>
     <w:p>
@@ -12624,22 +11310,36 @@
         <w:rPr>
           <w:rFonts w:ascii="Arial" w:hAnsi="Arial" w:cs="Arial"/>
         </w:rPr>
-        <w:t>Bijlage van CRC-</w:t>
-      </w:r>
-      <w:proofErr w:type="spellStart"/>
-      <w:r>
-        <w:rPr>
-          <w:rFonts w:ascii="Arial" w:hAnsi="Arial" w:cs="Arial"/>
-        </w:rPr>
-        <w:t>checksums</w:t>
-      </w:r>
-      <w:proofErr w:type="spellEnd"/>
-      <w:r>
-        <w:rPr>
-          <w:rFonts w:ascii="Arial" w:hAnsi="Arial" w:cs="Arial"/>
-        </w:rPr>
-        <w:t xml:space="preserve"> voor data-integriteit.</w:t>
-      </w:r>
+        <w:t>Bijlage van CRC-checksums voor data-integriteit</w:t>
+      </w:r>
+      <w:r>
+        <w:rPr>
+          <w:rFonts w:ascii="Arial" w:hAnsi="Arial" w:cs="Arial"/>
+        </w:rPr>
+        <w:t xml:space="preserve"> (toekomst)</w:t>
+      </w:r>
+      <w:r>
+        <w:rPr>
+          <w:rFonts w:ascii="Arial" w:hAnsi="Arial" w:cs="Arial"/>
+        </w:rPr>
+        <w:t>.</w:t>
+      </w:r>
+    </w:p>
+    <w:p>
+      <w:pPr>
+        <w:pStyle w:val="Geenafstand"/>
+        <w:rPr>
+          <w:rFonts w:ascii="Arial" w:hAnsi="Arial" w:cs="Arial"/>
+        </w:rPr>
+      </w:pPr>
+    </w:p>
+    <w:p>
+      <w:pPr>
+        <w:pStyle w:val="Geenafstand"/>
+        <w:rPr>
+          <w:rFonts w:ascii="Arial" w:hAnsi="Arial" w:cs="Arial"/>
+        </w:rPr>
+      </w:pPr>
     </w:p>
     <w:p>
       <w:pPr>
@@ -12716,6 +11416,7 @@
           <w:b/>
           <w:bCs/>
         </w:rPr>
+        <w:lastRenderedPageBreak/>
         <w:t>Maximale Verwerkingsvertraging</w:t>
       </w:r>
     </w:p>
@@ -12909,16 +11610,8 @@
               <w:rPr>
                 <w:rFonts w:ascii="Arial" w:hAnsi="Arial" w:cs="Arial"/>
               </w:rPr>
-              <w:t xml:space="preserve">Gebruik hardware </w:t>
+              <w:t>Gebruik hardware interrupts</w:t>
             </w:r>
-            <w:proofErr w:type="spellStart"/>
-            <w:r>
-              <w:rPr>
-                <w:rFonts w:ascii="Arial" w:hAnsi="Arial" w:cs="Arial"/>
-              </w:rPr>
-              <w:t>interrupts</w:t>
-            </w:r>
-            <w:proofErr w:type="spellEnd"/>
           </w:p>
         </w:tc>
       </w:tr>
@@ -12993,21 +11686,7 @@
               <w:rPr>
                 <w:rFonts w:ascii="Arial" w:hAnsi="Arial" w:cs="Arial"/>
               </w:rPr>
-              <w:t xml:space="preserve">Gebruik </w:t>
-            </w:r>
-            <w:proofErr w:type="spellStart"/>
-            <w:r>
-              <w:rPr>
-                <w:rFonts w:ascii="Arial" w:hAnsi="Arial" w:cs="Arial"/>
-              </w:rPr>
-              <w:t>micros</w:t>
-            </w:r>
-            <w:proofErr w:type="spellEnd"/>
-            <w:r>
-              <w:rPr>
-                <w:rFonts w:ascii="Arial" w:hAnsi="Arial" w:cs="Arial"/>
-              </w:rPr>
-              <w:t>() of hardware timers</w:t>
+              <w:t>Gebruik micros() of hardware timers</w:t>
             </w:r>
           </w:p>
         </w:tc>
@@ -13080,21 +11759,7 @@
               <w:rPr>
                 <w:rFonts w:ascii="Arial" w:hAnsi="Arial" w:cs="Arial"/>
               </w:rPr>
-              <w:t xml:space="preserve">Gebruik integer wiskunde (geen </w:t>
-            </w:r>
-            <w:proofErr w:type="spellStart"/>
-            <w:r>
-              <w:rPr>
-                <w:rFonts w:ascii="Arial" w:hAnsi="Arial" w:cs="Arial"/>
-              </w:rPr>
-              <w:t>floating</w:t>
-            </w:r>
-            <w:proofErr w:type="spellEnd"/>
-            <w:r>
-              <w:rPr>
-                <w:rFonts w:ascii="Arial" w:hAnsi="Arial" w:cs="Arial"/>
-              </w:rPr>
-              <w:t xml:space="preserve"> point)</w:t>
+              <w:t>Gebruik integer wiskunde (geen floating point)</w:t>
             </w:r>
           </w:p>
         </w:tc>
@@ -13231,7 +11896,31 @@
         <w:rPr>
           <w:rFonts w:ascii="Arial" w:hAnsi="Arial" w:cs="Arial"/>
         </w:rPr>
-        <w:t>Hardware-timers in de ESP32 of STM32 gebruiken voor µs-nauwkeurigheid.</w:t>
+        <w:t>Hardware-timers in de ESP32 of</w:t>
+      </w:r>
+      <w:r>
+        <w:rPr>
+          <w:rFonts w:ascii="Arial" w:hAnsi="Arial" w:cs="Arial"/>
+        </w:rPr>
+        <w:t xml:space="preserve"> DS3132</w:t>
+      </w:r>
+      <w:r>
+        <w:rPr>
+          <w:rFonts w:ascii="Arial" w:hAnsi="Arial" w:cs="Arial"/>
+        </w:rPr>
+        <w:t xml:space="preserve"> gebruiken voor </w:t>
+      </w:r>
+      <w:r>
+        <w:rPr>
+          <w:rFonts w:ascii="Arial" w:hAnsi="Arial" w:cs="Arial"/>
+        </w:rPr>
+        <w:t xml:space="preserve">grote </w:t>
+      </w:r>
+      <w:r>
+        <w:rPr>
+          <w:rFonts w:ascii="Arial" w:hAnsi="Arial" w:cs="Arial"/>
+        </w:rPr>
+        <w:t>nauwkeurigheid.</w:t>
       </w:r>
     </w:p>
     <w:p>
@@ -13275,7 +11964,31 @@
         <w:rPr>
           <w:rFonts w:ascii="Arial" w:hAnsi="Arial" w:cs="Arial"/>
         </w:rPr>
-        <w:t>Gebruik een RTC (DS3231) voor milliseconde-logging en GPS PPS voor microseconde-nauwkeurigheid.</w:t>
+        <w:t xml:space="preserve">Gebruik </w:t>
+      </w:r>
+      <w:r>
+        <w:rPr>
+          <w:rFonts w:ascii="Arial" w:hAnsi="Arial" w:cs="Arial"/>
+        </w:rPr>
+        <w:t>de</w:t>
+      </w:r>
+      <w:r>
+        <w:rPr>
+          <w:rFonts w:ascii="Arial" w:hAnsi="Arial" w:cs="Arial"/>
+        </w:rPr>
+        <w:t xml:space="preserve"> RTC </w:t>
+      </w:r>
+      <w:r>
+        <w:rPr>
+          <w:rFonts w:ascii="Arial" w:hAnsi="Arial" w:cs="Arial"/>
+        </w:rPr>
+        <w:t>van de Arduino Nano ESP32-S3</w:t>
+      </w:r>
+      <w:r>
+        <w:rPr>
+          <w:rFonts w:ascii="Arial" w:hAnsi="Arial" w:cs="Arial"/>
+        </w:rPr>
+        <w:t xml:space="preserve"> voor milliseconde-logging.</w:t>
       </w:r>
     </w:p>
     <w:p>
@@ -13293,21 +12006,7 @@
         <w:rPr>
           <w:rFonts w:ascii="Arial" w:hAnsi="Arial" w:cs="Arial"/>
         </w:rPr>
-        <w:t xml:space="preserve">Gebruik hardware </w:t>
-      </w:r>
-      <w:proofErr w:type="spellStart"/>
-      <w:r>
-        <w:rPr>
-          <w:rFonts w:ascii="Arial" w:hAnsi="Arial" w:cs="Arial"/>
-        </w:rPr>
-        <w:t>interrupts</w:t>
-      </w:r>
-      <w:proofErr w:type="spellEnd"/>
-      <w:r>
-        <w:rPr>
-          <w:rFonts w:ascii="Arial" w:hAnsi="Arial" w:cs="Arial"/>
-        </w:rPr>
-        <w:t xml:space="preserve"> voor directe tijdstempelregistratie zonder vertraging.</w:t>
+        <w:t>Gebruik hardware interrupts voor directe tijdstempelregistratie zonder vertraging.</w:t>
       </w:r>
     </w:p>
     <w:p>
@@ -13325,7 +12024,7 @@
         <w:rPr>
           <w:rFonts w:ascii="Arial" w:hAnsi="Arial" w:cs="Arial"/>
         </w:rPr>
-        <w:t>Sla tijdstempels op als 64-bit integer (microseconden) of in CSV-formaat (milliseconden).</w:t>
+        <w:t>Sla tijdstempels op in CSV-formaat (milliseconden).</w:t>
       </w:r>
     </w:p>
     <w:p>
@@ -13343,26 +12042,52 @@
         <w:rPr>
           <w:rFonts w:ascii="Arial" w:hAnsi="Arial" w:cs="Arial"/>
         </w:rPr>
-        <w:t>Minimaliseer opslagvertragingen door een buffer en batch-schrijfoperaties te gebruiken.</w:t>
-      </w:r>
-    </w:p>
-    <w:p>
-      <w:pPr>
-        <w:pStyle w:val="Geenafstand"/>
-        <w:numPr>
-          <w:ilvl w:val="0"/>
-          <w:numId w:val="73"/>
-        </w:numPr>
-        <w:rPr>
-          <w:rFonts w:ascii="Arial" w:hAnsi="Arial" w:cs="Arial"/>
-        </w:rPr>
-      </w:pPr>
-      <w:r>
-        <w:rPr>
-          <w:rFonts w:ascii="Arial" w:hAnsi="Arial" w:cs="Arial"/>
-        </w:rPr>
-        <w:t>Beperk verwerkingstijd door integer wiskunde en hardware timers te gebruiken.</w:t>
-      </w:r>
+        <w:t>Minimaliseer opslagvertragingen door een buffer en batch-schrijfoperaties te gebruiken</w:t>
+      </w:r>
+      <w:r>
+        <w:rPr>
+          <w:rFonts w:ascii="Arial" w:hAnsi="Arial" w:cs="Arial"/>
+        </w:rPr>
+        <w:t xml:space="preserve"> (toekomstige verbetering)</w:t>
+      </w:r>
+      <w:r>
+        <w:rPr>
+          <w:rFonts w:ascii="Arial" w:hAnsi="Arial" w:cs="Arial"/>
+        </w:rPr>
+        <w:t>.</w:t>
+      </w:r>
+    </w:p>
+    <w:p>
+      <w:pPr>
+        <w:pStyle w:val="Geenafstand"/>
+        <w:rPr>
+          <w:rFonts w:ascii="Arial" w:hAnsi="Arial" w:cs="Arial"/>
+        </w:rPr>
+      </w:pPr>
+    </w:p>
+    <w:p>
+      <w:pPr>
+        <w:pStyle w:val="Geenafstand"/>
+        <w:rPr>
+          <w:rFonts w:ascii="Arial" w:hAnsi="Arial" w:cs="Arial"/>
+        </w:rPr>
+      </w:pPr>
+    </w:p>
+    <w:p>
+      <w:pPr>
+        <w:pStyle w:val="Geenafstand"/>
+        <w:rPr>
+          <w:rFonts w:ascii="Arial" w:hAnsi="Arial" w:cs="Arial"/>
+        </w:rPr>
+      </w:pPr>
+    </w:p>
+    <w:p>
+      <w:pPr>
+        <w:pStyle w:val="Geenafstand"/>
+        <w:rPr>
+          <w:rFonts w:ascii="Arial" w:hAnsi="Arial" w:cs="Arial"/>
+        </w:rPr>
+      </w:pPr>
     </w:p>
     <w:p>
       <w:pPr>
@@ -13622,25 +12347,7 @@
           <w:b/>
           <w:bCs/>
         </w:rPr>
-        <w:t xml:space="preserve">Vierde </w:t>
-      </w:r>
-      <w:proofErr w:type="spellStart"/>
-      <w:r>
-        <w:rPr>
-          <w:rFonts w:ascii="Arial" w:hAnsi="Arial" w:cs="Arial"/>
-          <w:b/>
-          <w:bCs/>
-        </w:rPr>
-        <w:t>subonderzoeksvraag</w:t>
-      </w:r>
-      <w:proofErr w:type="spellEnd"/>
-      <w:r>
-        <w:rPr>
-          <w:rFonts w:ascii="Arial" w:hAnsi="Arial" w:cs="Arial"/>
-          <w:b/>
-          <w:bCs/>
-        </w:rPr>
-        <w:t>:</w:t>
+        <w:t>Vierde subonderzoeksvraag:</w:t>
       </w:r>
     </w:p>
     <w:p>
@@ -13768,49 +12475,7 @@
         <w:rPr>
           <w:rFonts w:ascii="Arial" w:hAnsi="Arial" w:cs="Arial"/>
         </w:rPr>
-        <w:t>Tijdstempel (</w:t>
-      </w:r>
-      <w:proofErr w:type="spellStart"/>
-      <w:r>
-        <w:rPr>
-          <w:rFonts w:ascii="Arial" w:hAnsi="Arial" w:cs="Arial"/>
-        </w:rPr>
-        <w:t>dd</w:t>
-      </w:r>
-      <w:proofErr w:type="spellEnd"/>
-      <w:r>
-        <w:rPr>
-          <w:rFonts w:ascii="Arial" w:hAnsi="Arial" w:cs="Arial"/>
-        </w:rPr>
-        <w:t>/mm/</w:t>
-      </w:r>
-      <w:proofErr w:type="spellStart"/>
-      <w:r>
-        <w:rPr>
-          <w:rFonts w:ascii="Arial" w:hAnsi="Arial" w:cs="Arial"/>
-        </w:rPr>
-        <w:t>yyyy</w:t>
-      </w:r>
-      <w:proofErr w:type="spellEnd"/>
-      <w:r>
-        <w:rPr>
-          <w:rFonts w:ascii="Arial" w:hAnsi="Arial" w:cs="Arial"/>
-        </w:rPr>
-        <w:t xml:space="preserve"> </w:t>
-      </w:r>
-      <w:proofErr w:type="spellStart"/>
-      <w:r>
-        <w:rPr>
-          <w:rFonts w:ascii="Arial" w:hAnsi="Arial" w:cs="Arial"/>
-        </w:rPr>
-        <w:t>hh:mm:ss</w:t>
-      </w:r>
-      <w:proofErr w:type="spellEnd"/>
-      <w:r>
-        <w:rPr>
-          <w:rFonts w:ascii="Arial" w:hAnsi="Arial" w:cs="Arial"/>
-        </w:rPr>
-        <w:t>) → 19 bytes</w:t>
+        <w:t>Tijdstempel (dd/mm/yyyy hh:mm:ss) → 19 bytes</w:t>
       </w:r>
     </w:p>
     <w:p>
@@ -13828,21 +12493,7 @@
         <w:rPr>
           <w:rFonts w:ascii="Arial" w:hAnsi="Arial" w:cs="Arial"/>
         </w:rPr>
-        <w:t>Tijd tussen detecties (ss/</w:t>
-      </w:r>
-      <w:proofErr w:type="spellStart"/>
-      <w:r>
-        <w:rPr>
-          <w:rFonts w:ascii="Arial" w:hAnsi="Arial" w:cs="Arial"/>
-        </w:rPr>
-        <w:t>ssss</w:t>
-      </w:r>
-      <w:proofErr w:type="spellEnd"/>
-      <w:r>
-        <w:rPr>
-          <w:rFonts w:ascii="Arial" w:hAnsi="Arial" w:cs="Arial"/>
-        </w:rPr>
-        <w:t>, bijv. 12/3456) → 7 bytes</w:t>
+        <w:t>Tijd tussen detecties (ss/ssss, bijv. 12/3456) → 7 bytes</w:t>
       </w:r>
     </w:p>
     <w:p>
@@ -13860,21 +12511,7 @@
         <w:rPr>
           <w:rFonts w:ascii="Arial" w:hAnsi="Arial" w:cs="Arial"/>
         </w:rPr>
-        <w:t xml:space="preserve">Scheidingssymbolen (komma's, spaties, </w:t>
-      </w:r>
-      <w:proofErr w:type="spellStart"/>
-      <w:r>
-        <w:rPr>
-          <w:rFonts w:ascii="Arial" w:hAnsi="Arial" w:cs="Arial"/>
-        </w:rPr>
-        <w:t>newline</w:t>
-      </w:r>
-      <w:proofErr w:type="spellEnd"/>
-      <w:r>
-        <w:rPr>
-          <w:rFonts w:ascii="Arial" w:hAnsi="Arial" w:cs="Arial"/>
-        </w:rPr>
-        <w:t>, etc.) → 5 à 6 bytes</w:t>
+        <w:t>Scheidingssymbolen (komma's, spaties, newline, etc.) → 5 à 6 bytes</w:t>
       </w:r>
     </w:p>
     <w:p>
@@ -13892,7 +12529,13 @@
         <w:rPr>
           <w:rFonts w:ascii="Arial" w:hAnsi="Arial" w:cs="Arial"/>
         </w:rPr>
-        <w:t>Totaal per logregel: ~35 tot 40 bytes</w:t>
+        <w:t>Maximaal</w:t>
+      </w:r>
+      <w:r>
+        <w:rPr>
+          <w:rFonts w:ascii="Arial" w:hAnsi="Arial" w:cs="Arial"/>
+        </w:rPr>
+        <w:t xml:space="preserve"> per logregel: ~35 tot 40 bytes</w:t>
       </w:r>
     </w:p>
     <w:p>
@@ -14084,7 +12727,19 @@
         <w:rPr>
           <w:rFonts w:ascii="Arial" w:hAnsi="Arial" w:cs="Arial"/>
         </w:rPr>
-        <w:t xml:space="preserve">Tot na de validatie, dus een paar weken tot maanden. </w:t>
+        <w:t xml:space="preserve">Tot na de validatie, dus een </w:t>
+      </w:r>
+      <w:r>
+        <w:rPr>
+          <w:rFonts w:ascii="Arial" w:hAnsi="Arial" w:cs="Arial"/>
+        </w:rPr>
+        <w:t>paar uur of dagen.</w:t>
+      </w:r>
+      <w:r>
+        <w:rPr>
+          <w:rFonts w:ascii="Arial" w:hAnsi="Arial" w:cs="Arial"/>
+        </w:rPr>
+        <w:t xml:space="preserve"> </w:t>
       </w:r>
     </w:p>
     <w:p>
@@ -14133,43 +12788,7 @@
           <w:b/>
           <w:bCs/>
         </w:rPr>
-        <w:t xml:space="preserve">Betrouwbaarheid: Moet het bestand </w:t>
-      </w:r>
-      <w:proofErr w:type="spellStart"/>
-      <w:r>
-        <w:rPr>
-          <w:rFonts w:ascii="Arial" w:hAnsi="Arial" w:cs="Arial"/>
-          <w:b/>
-          <w:bCs/>
-        </w:rPr>
-        <w:t>bestand</w:t>
-      </w:r>
-      <w:proofErr w:type="spellEnd"/>
-      <w:r>
-        <w:rPr>
-          <w:rFonts w:ascii="Arial" w:hAnsi="Arial" w:cs="Arial"/>
-          <w:b/>
-          <w:bCs/>
-        </w:rPr>
-        <w:t xml:space="preserve"> zijn tegen </w:t>
-      </w:r>
-      <w:proofErr w:type="spellStart"/>
-      <w:r>
-        <w:rPr>
-          <w:rFonts w:ascii="Arial" w:hAnsi="Arial" w:cs="Arial"/>
-          <w:b/>
-          <w:bCs/>
-        </w:rPr>
-        <w:t>herstarts</w:t>
-      </w:r>
-      <w:proofErr w:type="spellEnd"/>
-      <w:r>
-        <w:rPr>
-          <w:rFonts w:ascii="Arial" w:hAnsi="Arial" w:cs="Arial"/>
-          <w:b/>
-          <w:bCs/>
-        </w:rPr>
-        <w:t xml:space="preserve"> of stroomuitval? </w:t>
+        <w:t xml:space="preserve">Betrouwbaarheid: Moet het bestand bestand zijn tegen herstarts of stroomuitval? </w:t>
       </w:r>
     </w:p>
     <w:p>
@@ -14189,7 +12808,7 @@
         <w:rPr>
           <w:rFonts w:ascii="Arial" w:hAnsi="Arial" w:cs="Arial"/>
         </w:rPr>
-        <w:t xml:space="preserve"> wilt voorkomen dat alle data verloren gaat als er tijdens een rit iets misgaat. </w:t>
+        <w:t xml:space="preserve"> wil voorkomen dat alle data verloren gaat als er tijdens een rit iets misgaat. </w:t>
       </w:r>
     </w:p>
     <w:p>
@@ -14331,7 +12950,19 @@
         <w:rPr>
           <w:rFonts w:ascii="Arial" w:hAnsi="Arial" w:cs="Arial"/>
         </w:rPr>
-        <w:t xml:space="preserve">Elke rit in een apart bestand opslaan </w:t>
+        <w:t>Elke rit apart opslaan</w:t>
+      </w:r>
+      <w:r>
+        <w:rPr>
+          <w:rFonts w:ascii="Arial" w:hAnsi="Arial" w:cs="Arial"/>
+        </w:rPr>
+        <w:t xml:space="preserve"> in één bestand</w:t>
+      </w:r>
+      <w:r>
+        <w:rPr>
+          <w:rFonts w:ascii="Arial" w:hAnsi="Arial" w:cs="Arial"/>
+        </w:rPr>
+        <w:t xml:space="preserve"> </w:t>
       </w:r>
     </w:p>
     <w:p>
@@ -14890,27 +13521,7 @@
                 <w:bCs/>
                 <w:lang w:val="en-US"/>
               </w:rPr>
-              <w:t xml:space="preserve">Flash (ESP32-S3 NVS of </w:t>
-            </w:r>
-            <w:proofErr w:type="spellStart"/>
-            <w:r>
-              <w:rPr>
-                <w:rFonts w:ascii="Arial" w:hAnsi="Arial" w:cs="Arial"/>
-                <w:b/>
-                <w:bCs/>
-                <w:lang w:val="en-US"/>
-              </w:rPr>
-              <w:t>LittleFS</w:t>
-            </w:r>
-            <w:proofErr w:type="spellEnd"/>
-            <w:r>
-              <w:rPr>
-                <w:rFonts w:ascii="Arial" w:hAnsi="Arial" w:cs="Arial"/>
-                <w:b/>
-                <w:bCs/>
-                <w:lang w:val="en-US"/>
-              </w:rPr>
-              <w:t>)</w:t>
+              <w:t>Flash (ESP32-S3 NVS of LittleFS)</w:t>
             </w:r>
           </w:p>
         </w:tc>
@@ -15431,25 +14042,7 @@
           <w:b/>
           <w:bCs/>
         </w:rPr>
-        <w:t xml:space="preserve">Vijfde </w:t>
-      </w:r>
-      <w:proofErr w:type="spellStart"/>
-      <w:r>
-        <w:rPr>
-          <w:rFonts w:ascii="Arial" w:hAnsi="Arial" w:cs="Arial"/>
-          <w:b/>
-          <w:bCs/>
-        </w:rPr>
-        <w:t>subonderzoeksvraag</w:t>
-      </w:r>
-      <w:proofErr w:type="spellEnd"/>
-      <w:r>
-        <w:rPr>
-          <w:rFonts w:ascii="Arial" w:hAnsi="Arial" w:cs="Arial"/>
-          <w:b/>
-          <w:bCs/>
-        </w:rPr>
-        <w:t>:</w:t>
+        <w:t>Vijfde subonderzoeksvraag:</w:t>
       </w:r>
     </w:p>
     <w:p>
@@ -15679,7 +14272,25 @@
         <w:rPr>
           <w:rFonts w:ascii="Arial" w:hAnsi="Arial" w:cs="Arial"/>
         </w:rPr>
-        <w:t>Extra detectiesensor op de auto</w:t>
+        <w:t>Vergelijk de datalogger met de andere datalogger</w:t>
+      </w:r>
+      <w:r>
+        <w:rPr>
+          <w:rFonts w:ascii="Arial" w:hAnsi="Arial" w:cs="Arial"/>
+        </w:rPr>
+        <w:t xml:space="preserve"> op </w:t>
+      </w:r>
+      <w:r>
+        <w:rPr>
+          <w:rFonts w:ascii="Arial" w:hAnsi="Arial" w:cs="Arial"/>
+        </w:rPr>
+        <w:t>één</w:t>
+      </w:r>
+      <w:r>
+        <w:rPr>
+          <w:rFonts w:ascii="Arial" w:hAnsi="Arial" w:cs="Arial"/>
+        </w:rPr>
+        <w:t xml:space="preserve"> auto</w:t>
       </w:r>
     </w:p>
     <w:p>
@@ -15697,33 +14308,19 @@
         <w:rPr>
           <w:rFonts w:ascii="Arial" w:hAnsi="Arial" w:cs="Arial"/>
         </w:rPr>
-        <w:t>Monteer een industriële lichtsensor</w:t>
-      </w:r>
-      <w:r>
-        <w:rPr>
-          <w:rFonts w:ascii="Arial" w:hAnsi="Arial" w:cs="Arial"/>
-        </w:rPr>
-        <w:t xml:space="preserve"> (</w:t>
-      </w:r>
-      <w:proofErr w:type="spellStart"/>
-      <w:r>
-        <w:rPr>
-          <w:rFonts w:ascii="Arial" w:hAnsi="Arial" w:cs="Arial"/>
-        </w:rPr>
-        <w:t>Korrevit</w:t>
-      </w:r>
-      <w:proofErr w:type="spellEnd"/>
-      <w:r>
-        <w:rPr>
-          <w:rFonts w:ascii="Arial" w:hAnsi="Arial" w:cs="Arial"/>
-        </w:rPr>
-        <w:t>)</w:t>
-      </w:r>
-      <w:r>
-        <w:rPr>
-          <w:rFonts w:ascii="Arial" w:hAnsi="Arial" w:cs="Arial"/>
-        </w:rPr>
-        <w:t xml:space="preserve"> of radar die een exacte detectie van objecten registreert.</w:t>
+        <w:t xml:space="preserve">Monteer </w:t>
+      </w:r>
+      <w:r>
+        <w:rPr>
+          <w:rFonts w:ascii="Arial" w:hAnsi="Arial" w:cs="Arial"/>
+        </w:rPr>
+        <w:t>de DAQ en de Mov1Log BM22 op de auto en rijdt referentieritten</w:t>
+      </w:r>
+      <w:r>
+        <w:rPr>
+          <w:rFonts w:ascii="Arial" w:hAnsi="Arial" w:cs="Arial"/>
+        </w:rPr>
+        <w:t>.</w:t>
       </w:r>
     </w:p>
     <w:p>
@@ -15741,7 +14338,19 @@
         <w:rPr>
           <w:rFonts w:ascii="Arial" w:hAnsi="Arial" w:cs="Arial"/>
         </w:rPr>
-        <w:t>Dit kan worden gebruikt als referentie om te bepalen wanneer een voertuig een detectiepaal passeert.</w:t>
+        <w:t>Dit kan worden gebruikt als referentie om te bepalen wanneer een voertuig een detectiepaal passeert</w:t>
+      </w:r>
+      <w:r>
+        <w:rPr>
+          <w:rFonts w:ascii="Arial" w:hAnsi="Arial" w:cs="Arial"/>
+        </w:rPr>
+        <w:t xml:space="preserve"> en wat de afwijkingen zijn</w:t>
+      </w:r>
+      <w:r>
+        <w:rPr>
+          <w:rFonts w:ascii="Arial" w:hAnsi="Arial" w:cs="Arial"/>
+        </w:rPr>
+        <w:t>.</w:t>
       </w:r>
     </w:p>
     <w:p>
@@ -15791,21 +14400,7 @@
         <w:rPr>
           <w:rFonts w:ascii="Arial" w:hAnsi="Arial" w:cs="Arial"/>
         </w:rPr>
-        <w:t>Gebruik een hogesnelheidscamera met een tijdstempel-</w:t>
-      </w:r>
-      <w:proofErr w:type="spellStart"/>
-      <w:r>
-        <w:rPr>
-          <w:rFonts w:ascii="Arial" w:hAnsi="Arial" w:cs="Arial"/>
-        </w:rPr>
-        <w:t>overlay</w:t>
-      </w:r>
-      <w:proofErr w:type="spellEnd"/>
-      <w:r>
-        <w:rPr>
-          <w:rFonts w:ascii="Arial" w:hAnsi="Arial" w:cs="Arial"/>
-        </w:rPr>
-        <w:t>.</w:t>
+        <w:t>Gebruik een hogesnelheidscamera met een tijdstempel-overlay.</w:t>
       </w:r>
     </w:p>
     <w:p>
@@ -15858,16 +14453,28 @@
       <w:r>
         <w:rPr>
           <w:rFonts w:ascii="Arial" w:hAnsi="Arial" w:cs="Arial"/>
+        </w:rPr>
+        <w:t xml:space="preserve">Optie </w:t>
+      </w:r>
+      <w:r>
+        <w:rPr>
+          <w:rFonts w:ascii="Arial" w:hAnsi="Arial" w:cs="Arial"/>
+        </w:rPr>
+        <w:t>2</w:t>
+      </w:r>
+      <w:r>
+        <w:rPr>
+          <w:rFonts w:ascii="Arial" w:hAnsi="Arial" w:cs="Arial"/>
           <w:b/>
           <w:bCs/>
         </w:rPr>
-        <w:t>Optie 1 (GPS-logger) + eigen datalogger</w:t>
-      </w:r>
-      <w:r>
-        <w:rPr>
-          <w:rFonts w:ascii="Arial" w:hAnsi="Arial" w:cs="Arial"/>
-        </w:rPr>
-        <w:t xml:space="preserve"> voor een eenvoudige, robuuste test.</w:t>
+        <w:t xml:space="preserve"> </w:t>
+      </w:r>
+      <w:r>
+        <w:rPr>
+          <w:rFonts w:ascii="Arial" w:hAnsi="Arial" w:cs="Arial"/>
+        </w:rPr>
+        <w:t>voor een eenvoudige, robuuste test.</w:t>
       </w:r>
     </w:p>
     <w:p>
@@ -15947,14 +14554,24 @@
         </w:rPr>
         <w:t xml:space="preserve">Monteer twee bestaande dataloggers + </w:t>
       </w:r>
-      <w:proofErr w:type="spellStart"/>
-      <w:r>
-        <w:rPr>
-          <w:rFonts w:ascii="Arial" w:hAnsi="Arial" w:cs="Arial"/>
-        </w:rPr>
-        <w:t>eign</w:t>
-      </w:r>
-      <w:proofErr w:type="spellEnd"/>
+      <w:r>
+        <w:rPr>
+          <w:rFonts w:ascii="Arial" w:hAnsi="Arial" w:cs="Arial"/>
+        </w:rPr>
+        <w:t>eig</w:t>
+      </w:r>
+      <w:r>
+        <w:rPr>
+          <w:rFonts w:ascii="Arial" w:hAnsi="Arial" w:cs="Arial"/>
+        </w:rPr>
+        <w:t>e</w:t>
+      </w:r>
+      <w:r>
+        <w:rPr>
+          <w:rFonts w:ascii="Arial" w:hAnsi="Arial" w:cs="Arial"/>
+        </w:rPr>
+        <w:t>n</w:t>
+      </w:r>
       <w:r>
         <w:rPr>
           <w:rFonts w:ascii="Arial" w:hAnsi="Arial" w:cs="Arial"/>
@@ -15995,7 +14612,37 @@
         <w:rPr>
           <w:rFonts w:ascii="Arial" w:hAnsi="Arial" w:cs="Arial"/>
         </w:rPr>
-        <w:t>Synchroniseer vooraf de klokken (RTC of GPS-tijd).</w:t>
+        <w:t xml:space="preserve">Synchroniseer vooraf de klokken </w:t>
+      </w:r>
+      <w:r>
+        <w:rPr>
+          <w:rFonts w:ascii="Arial" w:hAnsi="Arial" w:cs="Arial"/>
+        </w:rPr>
+        <w:t xml:space="preserve">indien nodig </w:t>
+      </w:r>
+      <w:r>
+        <w:rPr>
+          <w:rFonts w:ascii="Arial" w:hAnsi="Arial" w:cs="Arial"/>
+        </w:rPr>
+        <w:t>(RTC of GPS-tijd).</w:t>
+      </w:r>
+    </w:p>
+    <w:p>
+      <w:pPr>
+        <w:pStyle w:val="Geenafstand"/>
+        <w:numPr>
+          <w:ilvl w:val="1"/>
+          <w:numId w:val="77"/>
+        </w:numPr>
+        <w:rPr>
+          <w:rFonts w:ascii="Arial" w:hAnsi="Arial" w:cs="Arial"/>
+        </w:rPr>
+      </w:pPr>
+      <w:r>
+        <w:rPr>
+          <w:rFonts w:ascii="Arial" w:hAnsi="Arial" w:cs="Arial"/>
+        </w:rPr>
+        <w:t>Leg alle posities vooraf vast.</w:t>
       </w:r>
     </w:p>
     <w:p>
@@ -16069,7 +14716,19 @@
         <w:rPr>
           <w:rFonts w:ascii="Arial" w:hAnsi="Arial" w:cs="Arial"/>
         </w:rPr>
-        <w:t>Herhaal de ritten minimaal 10 keer om meetfouten te detecteren.</w:t>
+        <w:t xml:space="preserve">Herhaal de ritten minimaal </w:t>
+      </w:r>
+      <w:r>
+        <w:rPr>
+          <w:rFonts w:ascii="Arial" w:hAnsi="Arial" w:cs="Arial"/>
+        </w:rPr>
+        <w:t>5</w:t>
+      </w:r>
+      <w:r>
+        <w:rPr>
+          <w:rFonts w:ascii="Arial" w:hAnsi="Arial" w:cs="Arial"/>
+        </w:rPr>
+        <w:t xml:space="preserve"> keer om meetfouten te detecteren.</w:t>
       </w:r>
     </w:p>
     <w:p>
@@ -16125,52 +14784,6 @@
         <w:rPr>
           <w:rFonts w:ascii="Arial" w:hAnsi="Arial" w:cs="Arial"/>
         </w:rPr>
-        <w:t>Gebruik Excel of Python (</w:t>
-      </w:r>
-      <w:proofErr w:type="spellStart"/>
-      <w:r>
-        <w:rPr>
-          <w:rFonts w:ascii="Arial" w:hAnsi="Arial" w:cs="Arial"/>
-        </w:rPr>
-        <w:t>Pandas</w:t>
-      </w:r>
-      <w:proofErr w:type="spellEnd"/>
-      <w:r>
-        <w:rPr>
-          <w:rFonts w:ascii="Arial" w:hAnsi="Arial" w:cs="Arial"/>
-        </w:rPr>
-        <w:t xml:space="preserve">, </w:t>
-      </w:r>
-      <w:proofErr w:type="spellStart"/>
-      <w:r>
-        <w:rPr>
-          <w:rFonts w:ascii="Arial" w:hAnsi="Arial" w:cs="Arial"/>
-        </w:rPr>
-        <w:t>Matplotlib</w:t>
-      </w:r>
-      <w:proofErr w:type="spellEnd"/>
-      <w:r>
-        <w:rPr>
-          <w:rFonts w:ascii="Arial" w:hAnsi="Arial" w:cs="Arial"/>
-        </w:rPr>
-        <w:t>) om verschillen in tijdstempels te visualiseren.</w:t>
-      </w:r>
-    </w:p>
-    <w:p>
-      <w:pPr>
-        <w:pStyle w:val="Geenafstand"/>
-        <w:numPr>
-          <w:ilvl w:val="1"/>
-          <w:numId w:val="77"/>
-        </w:numPr>
-        <w:rPr>
-          <w:rFonts w:ascii="Arial" w:hAnsi="Arial" w:cs="Arial"/>
-        </w:rPr>
-      </w:pPr>
-      <w:r>
-        <w:rPr>
-          <w:rFonts w:ascii="Arial" w:hAnsi="Arial" w:cs="Arial"/>
-        </w:rPr>
         <w:t>Bereken de gemiddelde afwijking (in ms of µs) en bepaal de maximale foutmarge.</w:t>
       </w:r>
     </w:p>
@@ -16211,155 +14824,14 @@
         <w:rPr>
           <w:rFonts w:ascii="Arial" w:hAnsi="Arial" w:cs="Arial"/>
         </w:rPr>
-        <w:t xml:space="preserve">De tijdwaarneming van de datalogger wordt als betrouwbaar beschouwd als deze binnen een acceptabele foutmarge blijft ten opzichte van de referentiedataloggers. De afwijking wordt vastgesteld door een statistische vergelijking van de tijdstempels, waarbij consistentie tussen meerdere meetmomenten en ritten wordt geanalyseerd. Op basis van de technische </w:t>
-      </w:r>
-      <w:r>
-        <w:rPr>
-          <w:rFonts w:ascii="Arial" w:hAnsi="Arial" w:cs="Arial"/>
-        </w:rPr>
-        <w:lastRenderedPageBreak/>
-        <w:t>specificaties van de tijdbron (RTC of GPS) wordt de maximale toelaatbare afwijking bepaald. Indien de afwijking binnen deze marges valt, wordt de datalogger als nauwkeurig gevalideerd.</w:t>
-      </w:r>
-    </w:p>
-    <w:p>
-      <w:pPr>
-        <w:pStyle w:val="Geenafstand"/>
-        <w:rPr>
-          <w:rFonts w:ascii="Arial" w:hAnsi="Arial" w:cs="Arial"/>
-        </w:rPr>
-      </w:pPr>
-    </w:p>
-    <w:p>
-      <w:pPr>
-        <w:rPr>
-          <w:rFonts w:ascii="Arial" w:hAnsi="Arial" w:cs="Arial"/>
-        </w:rPr>
-      </w:pPr>
-      <w:r>
-        <w:rPr>
-          <w:rFonts w:ascii="Arial" w:hAnsi="Arial" w:cs="Arial"/>
-        </w:rPr>
-        <w:t xml:space="preserve">  </w:t>
-      </w:r>
-    </w:p>
-    <w:p>
-      <w:pPr>
-        <w:rPr>
-          <w:rFonts w:ascii="Arial" w:hAnsi="Arial" w:cs="Arial"/>
-        </w:rPr>
-      </w:pPr>
-    </w:p>
-    <w:p>
-      <w:pPr>
-        <w:rPr>
-          <w:rFonts w:ascii="Arial" w:hAnsi="Arial" w:cs="Arial"/>
-        </w:rPr>
-      </w:pPr>
-    </w:p>
-    <w:p>
-      <w:pPr>
-        <w:rPr>
-          <w:rFonts w:ascii="Arial" w:hAnsi="Arial" w:cs="Arial"/>
-        </w:rPr>
-      </w:pPr>
-    </w:p>
-    <w:p>
-      <w:pPr>
-        <w:rPr>
-          <w:rFonts w:ascii="Arial" w:hAnsi="Arial" w:cs="Arial"/>
-        </w:rPr>
-      </w:pPr>
-    </w:p>
-    <w:p>
-      <w:pPr>
-        <w:rPr>
-          <w:rFonts w:ascii="Arial" w:hAnsi="Arial" w:cs="Arial"/>
-        </w:rPr>
-      </w:pPr>
-    </w:p>
-    <w:p>
-      <w:pPr>
-        <w:rPr>
-          <w:rFonts w:ascii="Arial" w:hAnsi="Arial" w:cs="Arial"/>
-        </w:rPr>
-      </w:pPr>
-    </w:p>
-    <w:p>
-      <w:pPr>
-        <w:rPr>
-          <w:rFonts w:ascii="Arial" w:hAnsi="Arial" w:cs="Arial"/>
-        </w:rPr>
-      </w:pPr>
-    </w:p>
-    <w:p>
-      <w:pPr>
-        <w:rPr>
-          <w:rFonts w:ascii="Arial" w:hAnsi="Arial" w:cs="Arial"/>
-        </w:rPr>
-      </w:pPr>
-    </w:p>
-    <w:p>
-      <w:pPr>
-        <w:rPr>
-          <w:rFonts w:ascii="Arial" w:hAnsi="Arial" w:cs="Arial"/>
-        </w:rPr>
-      </w:pPr>
-    </w:p>
-    <w:p>
-      <w:pPr>
-        <w:rPr>
-          <w:rFonts w:ascii="Arial" w:hAnsi="Arial" w:cs="Arial"/>
-        </w:rPr>
-      </w:pPr>
-    </w:p>
-    <w:p>
-      <w:pPr>
-        <w:rPr>
-          <w:rFonts w:ascii="Arial" w:hAnsi="Arial" w:cs="Arial"/>
-        </w:rPr>
-      </w:pPr>
-    </w:p>
-    <w:p>
-      <w:pPr>
-        <w:rPr>
-          <w:rFonts w:ascii="Arial" w:hAnsi="Arial" w:cs="Arial"/>
-        </w:rPr>
-      </w:pPr>
-    </w:p>
-    <w:p>
-      <w:pPr>
-        <w:rPr>
-          <w:rFonts w:ascii="Arial" w:hAnsi="Arial" w:cs="Arial"/>
-        </w:rPr>
-      </w:pPr>
-    </w:p>
-    <w:p>
-      <w:pPr>
-        <w:rPr>
-          <w:rFonts w:ascii="Arial" w:hAnsi="Arial" w:cs="Arial"/>
-        </w:rPr>
-      </w:pPr>
-    </w:p>
-    <w:p>
-      <w:pPr>
-        <w:rPr>
-          <w:rFonts w:ascii="Arial" w:hAnsi="Arial" w:cs="Arial"/>
-        </w:rPr>
-      </w:pPr>
-    </w:p>
-    <w:p>
-      <w:pPr>
-        <w:rPr>
-          <w:rFonts w:ascii="Arial" w:hAnsi="Arial" w:cs="Arial"/>
-        </w:rPr>
-      </w:pPr>
-    </w:p>
-    <w:p>
-      <w:pPr>
-        <w:rPr>
-          <w:rFonts w:ascii="Arial" w:hAnsi="Arial" w:cs="Arial"/>
-        </w:rPr>
-      </w:pPr>
+        <w:t>De tijdwaarneming van de datalogger wordt als betrouwbaar beschouwd als deze binnen een acceptabele foutmarge blijft ten opzichte van de referentiedataloggers. De afwijking wordt vastgesteld door een statistische vergelijking van de tijdstempels, waarbij consistentie tussen meerdere meetmomenten en ritten wordt geanalyseerd. Op basis van de technische specificaties van de tijdbron (RTC of GPS) wordt de maximale toelaatbare afwijking bepaald. Indien de afwijking binnen deze marges valt, wordt de datalogger als nauwkeurig gevalideerd.</w:t>
+      </w:r>
+      <w:r>
+        <w:rPr>
+          <w:rFonts w:ascii="Arial" w:hAnsi="Arial" w:cs="Arial"/>
+        </w:rPr>
+        <w:t xml:space="preserve"> De afwijkingen worden nader bepaald, die hiervoor de testen.</w:t>
+      </w:r>
     </w:p>
     <w:p>
       <w:pPr>

</xml_diff>